<commit_message>
update to draft eng
</commit_message>
<xml_diff>
--- a/DraftPaper_AndifallihNoorMalela.docx
+++ b/DraftPaper_AndifallihNoorMalela.docx
@@ -300,7 +300,61 @@
           <w:sz w:val="20"/>
           <w:szCs w:val="20"/>
         </w:rPr>
-        <w:t xml:space="preserve"> have introduced a new, digital way of social interaction for individuals where they can share information, communicate thoughts, and express themselves to other people on the internet. The proliferation of mobile devices like smartphones has also greatly facilitated the connectivity of people to the internet. </w:t>
+        <w:t xml:space="preserve"> have introduced a new, digital way of social interaction for individuals where they can share information, communicate thoughts, and express themselves to other people on the internet. </w:t>
+      </w:r>
+      <w:r>
+        <w:rPr>
+          <w:rFonts w:ascii="Times New Roman" w:hAnsi="Times New Roman" w:cs="Times New Roman"/>
+          <w:bCs/>
+          <w:sz w:val="20"/>
+          <w:szCs w:val="20"/>
+        </w:rPr>
+        <w:t xml:space="preserve">The proliferation of mobile devices, such as </w:t>
+      </w:r>
+      <w:r>
+        <w:rPr>
+          <w:rFonts w:ascii="Times New Roman" w:hAnsi="Times New Roman" w:cs="Times New Roman"/>
+          <w:bCs/>
+          <w:sz w:val="20"/>
+          <w:szCs w:val="20"/>
+        </w:rPr>
+        <w:t xml:space="preserve">smartphones, </w:t>
+      </w:r>
+      <w:r>
+        <w:rPr>
+          <w:rFonts w:ascii="Times New Roman" w:hAnsi="Times New Roman" w:cs="Times New Roman"/>
+          <w:bCs/>
+          <w:sz w:val="20"/>
+          <w:szCs w:val="20"/>
+        </w:rPr>
+        <w:t>has</w:t>
+      </w:r>
+      <w:r>
+        <w:rPr>
+          <w:rFonts w:ascii="Times New Roman" w:hAnsi="Times New Roman" w:cs="Times New Roman"/>
+          <w:bCs/>
+          <w:sz w:val="20"/>
+          <w:szCs w:val="20"/>
+        </w:rPr>
+        <w:t xml:space="preserve"> also greatly </w:t>
+      </w:r>
+      <w:r>
+        <w:rPr>
+          <w:rFonts w:ascii="Times New Roman" w:hAnsi="Times New Roman" w:cs="Times New Roman"/>
+          <w:bCs/>
+          <w:sz w:val="20"/>
+          <w:szCs w:val="20"/>
+        </w:rPr>
+        <w:t>enhanced</w:t>
+      </w:r>
+      <w:r>
+        <w:rPr>
+          <w:rFonts w:ascii="Times New Roman" w:hAnsi="Times New Roman" w:cs="Times New Roman"/>
+          <w:bCs/>
+          <w:sz w:val="20"/>
+          <w:szCs w:val="20"/>
+        </w:rPr>
+        <w:t xml:space="preserve"> the connectivity of people to the internet. </w:t>
       </w:r>
     </w:p>
     <w:p>
@@ -320,7 +374,16 @@
           <w:sz w:val="20"/>
           <w:szCs w:val="20"/>
         </w:rPr>
-        <w:t xml:space="preserve">The growth of the internet's constant prevalence in people’s lives has given way to a vast digital culture consisting of unique forms of interaction, communication, and ways of expression to emerge on online platforms on the internet. One aspect of this culture is internet memes, a significant part of how people interact and communicate online which is now a feature found in any online interaction. </w:t>
+        <w:t xml:space="preserve">The growth of the internet's constant prevalence in people’s lives has given way to a vast digital culture consisting of unique forms of interaction, communication, and ways of expression to emerge on online platforms on the internet. </w:t>
+      </w:r>
+      <w:r>
+        <w:rPr>
+          <w:rFonts w:ascii="Times New Roman" w:hAnsi="Times New Roman" w:cs="Times New Roman"/>
+          <w:bCs/>
+          <w:sz w:val="20"/>
+          <w:szCs w:val="20"/>
+        </w:rPr>
+        <w:t>One aspect of this culture is internet memes, which are a significant part of how people interact and communicate online and are now a feature found in any online interaction.</w:t>
       </w:r>
     </w:p>
     <w:p>
@@ -340,43 +403,88 @@
           <w:sz w:val="20"/>
           <w:szCs w:val="20"/>
         </w:rPr>
-        <w:t xml:space="preserve">Language is never static and changes throughout time depending on the user in response to various social and cultural influences (Steels &amp; Szathmáry, 2018). Given that language is a primary medium at which people communicate, the role of memes </w:t>
-      </w:r>
-      <w:r>
-        <w:rPr>
-          <w:rFonts w:ascii="Times New Roman" w:hAnsi="Times New Roman" w:cs="Times New Roman"/>
-          <w:bCs/>
-          <w:sz w:val="20"/>
-          <w:szCs w:val="20"/>
-        </w:rPr>
-        <w:t>as a facet in digital communication and a potential driver in language</w:t>
-      </w:r>
-      <w:r>
-        <w:rPr>
-          <w:rFonts w:ascii="Times New Roman" w:hAnsi="Times New Roman" w:cs="Times New Roman"/>
-          <w:bCs/>
-          <w:sz w:val="20"/>
-          <w:szCs w:val="20"/>
-        </w:rPr>
-        <w:t xml:space="preserve"> has attracted many great research interests in the past few years in fields </w:t>
-      </w:r>
-      <w:r>
-        <w:rPr>
-          <w:rFonts w:ascii="Times New Roman" w:hAnsi="Times New Roman" w:cs="Times New Roman"/>
-          <w:bCs/>
-          <w:sz w:val="20"/>
-          <w:szCs w:val="20"/>
-        </w:rPr>
-        <w:t>of</w:t>
-      </w:r>
-      <w:r>
-        <w:rPr>
-          <w:rFonts w:ascii="Times New Roman" w:hAnsi="Times New Roman" w:cs="Times New Roman"/>
-          <w:bCs/>
-          <w:sz w:val="20"/>
-          <w:szCs w:val="20"/>
-        </w:rPr>
-        <w:t xml:space="preserve"> linguistics, cultural studies, and social communication.</w:t>
+        <w:t xml:space="preserve">Language is never static and </w:t>
+      </w:r>
+      <w:r>
+        <w:rPr>
+          <w:rFonts w:ascii="Times New Roman" w:hAnsi="Times New Roman" w:cs="Times New Roman"/>
+          <w:bCs/>
+          <w:sz w:val="20"/>
+          <w:szCs w:val="20"/>
+        </w:rPr>
+        <w:t xml:space="preserve">always </w:t>
+      </w:r>
+      <w:r>
+        <w:rPr>
+          <w:rFonts w:ascii="Times New Roman" w:hAnsi="Times New Roman" w:cs="Times New Roman"/>
+          <w:bCs/>
+          <w:sz w:val="20"/>
+          <w:szCs w:val="20"/>
+        </w:rPr>
+        <w:t xml:space="preserve">changes </w:t>
+      </w:r>
+      <w:r>
+        <w:rPr>
+          <w:rFonts w:ascii="Times New Roman" w:hAnsi="Times New Roman" w:cs="Times New Roman"/>
+          <w:bCs/>
+          <w:sz w:val="20"/>
+          <w:szCs w:val="20"/>
+        </w:rPr>
+        <w:t>through</w:t>
+      </w:r>
+      <w:r>
+        <w:rPr>
+          <w:rFonts w:ascii="Times New Roman" w:hAnsi="Times New Roman" w:cs="Times New Roman"/>
+          <w:bCs/>
+          <w:sz w:val="20"/>
+          <w:szCs w:val="20"/>
+        </w:rPr>
+        <w:t xml:space="preserve"> time depending on </w:t>
+      </w:r>
+      <w:r>
+        <w:rPr>
+          <w:rFonts w:ascii="Times New Roman" w:hAnsi="Times New Roman" w:cs="Times New Roman"/>
+          <w:bCs/>
+          <w:sz w:val="20"/>
+          <w:szCs w:val="20"/>
+        </w:rPr>
+        <w:t>its</w:t>
+      </w:r>
+      <w:r>
+        <w:rPr>
+          <w:rFonts w:ascii="Times New Roman" w:hAnsi="Times New Roman" w:cs="Times New Roman"/>
+          <w:bCs/>
+          <w:sz w:val="20"/>
+          <w:szCs w:val="20"/>
+        </w:rPr>
+        <w:t xml:space="preserve"> user</w:t>
+      </w:r>
+      <w:r>
+        <w:rPr>
+          <w:rFonts w:ascii="Times New Roman" w:hAnsi="Times New Roman" w:cs="Times New Roman"/>
+          <w:bCs/>
+          <w:sz w:val="20"/>
+          <w:szCs w:val="20"/>
+        </w:rPr>
+        <w:t>s</w:t>
+      </w:r>
+      <w:r>
+        <w:rPr>
+          <w:rFonts w:ascii="Times New Roman" w:hAnsi="Times New Roman" w:cs="Times New Roman"/>
+          <w:bCs/>
+          <w:sz w:val="20"/>
+          <w:szCs w:val="20"/>
+        </w:rPr>
+        <w:t xml:space="preserve"> in response to various social and cultural influences (Steels &amp; Szathmáry, 2018). </w:t>
+      </w:r>
+      <w:r>
+        <w:rPr>
+          <w:rFonts w:ascii="Times New Roman" w:hAnsi="Times New Roman" w:cs="Times New Roman"/>
+          <w:bCs/>
+          <w:sz w:val="20"/>
+          <w:szCs w:val="20"/>
+        </w:rPr>
+        <w:t>Given that language is the primary medium through which people communicate, the role of memes as a facet of digital communication and a potential driver of language has attracted significant research interest in recent years in the fields of linguistics, cultural studies, and social communication.</w:t>
       </w:r>
     </w:p>
     <w:p>
@@ -414,43 +522,25 @@
           <w:sz w:val="20"/>
           <w:szCs w:val="20"/>
         </w:rPr>
-        <w:t xml:space="preserve">examine how memes influence everyday language and communication among young people. The paper begins with a review of the literature </w:t>
-      </w:r>
-      <w:r>
-        <w:rPr>
-          <w:rFonts w:ascii="Times New Roman" w:hAnsi="Times New Roman" w:cs="Times New Roman"/>
-          <w:bCs/>
-          <w:sz w:val="20"/>
-          <w:szCs w:val="20"/>
-        </w:rPr>
-        <w:t xml:space="preserve">regarding relevant topics </w:t>
-      </w:r>
-      <w:r>
-        <w:rPr>
-          <w:rFonts w:ascii="Times New Roman" w:hAnsi="Times New Roman" w:cs="Times New Roman"/>
-          <w:bCs/>
-          <w:sz w:val="20"/>
-          <w:szCs w:val="20"/>
-        </w:rPr>
-        <w:t xml:space="preserve">and </w:t>
-      </w:r>
-      <w:r>
-        <w:rPr>
-          <w:rFonts w:ascii="Times New Roman" w:hAnsi="Times New Roman" w:cs="Times New Roman"/>
-          <w:bCs/>
-          <w:sz w:val="20"/>
-          <w:szCs w:val="20"/>
-        </w:rPr>
-        <w:t xml:space="preserve">the </w:t>
-      </w:r>
-      <w:r>
-        <w:rPr>
-          <w:rFonts w:ascii="Times New Roman" w:hAnsi="Times New Roman" w:cs="Times New Roman"/>
-          <w:bCs/>
-          <w:sz w:val="20"/>
-          <w:szCs w:val="20"/>
-        </w:rPr>
-        <w:t xml:space="preserve">past research in this area, followed by a description of the research’s methodology and findings. </w:t>
+        <w:t xml:space="preserve">examine how memes influence everyday language and communication among young people. The paper begins </w:t>
+      </w:r>
+      <w:r>
+        <w:rPr>
+          <w:rFonts w:ascii="Times New Roman" w:hAnsi="Times New Roman" w:cs="Times New Roman"/>
+          <w:bCs/>
+          <w:sz w:val="20"/>
+          <w:szCs w:val="20"/>
+        </w:rPr>
+        <w:t>with a review of relevant literature and past research in this area</w:t>
+      </w:r>
+      <w:r>
+        <w:rPr>
+          <w:rFonts w:ascii="Times New Roman" w:hAnsi="Times New Roman" w:cs="Times New Roman"/>
+          <w:bCs/>
+          <w:sz w:val="20"/>
+          <w:szCs w:val="20"/>
+        </w:rPr>
+        <w:t xml:space="preserve">, followed by a description of the research’s methodology and findings. </w:t>
       </w:r>
       <w:r>
         <w:rPr>
@@ -470,6 +560,17 @@
         </w:rPr>
         <w:t>iscussion regarding the findings is constructed.</w:t>
       </w:r>
+    </w:p>
+    <w:p>
+      <w:pPr>
+        <w:ind w:firstLine="709"/>
+        <w:rPr>
+          <w:rFonts w:ascii="Times New Roman" w:hAnsi="Times New Roman" w:cs="Times New Roman"/>
+          <w:bCs/>
+          <w:sz w:val="20"/>
+          <w:szCs w:val="20"/>
+        </w:rPr>
+      </w:pPr>
     </w:p>
     <w:p>
       <w:pPr>
@@ -560,16 +661,142 @@
           <w:sz w:val="20"/>
           <w:szCs w:val="20"/>
         </w:rPr>
-        <w:t xml:space="preserve"> that</w:t>
-      </w:r>
-      <w:r>
-        <w:rPr>
-          <w:rFonts w:ascii="Times New Roman" w:hAnsi="Times New Roman" w:cs="Times New Roman"/>
-          <w:bCs/>
-          <w:sz w:val="20"/>
-          <w:szCs w:val="20"/>
-        </w:rPr>
-        <w:t xml:space="preserve"> exists as a multitude of skills that develop through time to achieve a shared communicative goal. Therefore, the overall nature of language consists of constant adaptations and changes that are driven by their users (Markov et al. 2023). In the past, language has been influenced by various factors such as war, trade, the spread of religion, colonization, and many more relevant events (Calvet, 1998). In contemporary times, the internet and its culture of memes pose as a new factor that might impact language evolution.</w:t>
+        <w:t xml:space="preserve"> </w:t>
+      </w:r>
+      <w:r>
+        <w:rPr>
+          <w:rFonts w:ascii="Times New Roman" w:hAnsi="Times New Roman" w:cs="Times New Roman"/>
+          <w:bCs/>
+          <w:sz w:val="20"/>
+          <w:szCs w:val="20"/>
+        </w:rPr>
+        <w:t>composed</w:t>
+      </w:r>
+      <w:r>
+        <w:rPr>
+          <w:rFonts w:ascii="Times New Roman" w:hAnsi="Times New Roman" w:cs="Times New Roman"/>
+          <w:bCs/>
+          <w:sz w:val="20"/>
+          <w:szCs w:val="20"/>
+        </w:rPr>
+        <w:t xml:space="preserve"> </w:t>
+      </w:r>
+      <w:r>
+        <w:rPr>
+          <w:rFonts w:ascii="Times New Roman" w:hAnsi="Times New Roman" w:cs="Times New Roman"/>
+          <w:bCs/>
+          <w:sz w:val="20"/>
+          <w:szCs w:val="20"/>
+        </w:rPr>
+        <w:t xml:space="preserve">of a </w:t>
+      </w:r>
+      <w:r>
+        <w:rPr>
+          <w:rFonts w:ascii="Times New Roman" w:hAnsi="Times New Roman" w:cs="Times New Roman"/>
+          <w:bCs/>
+          <w:sz w:val="20"/>
+          <w:szCs w:val="20"/>
+        </w:rPr>
+        <w:t xml:space="preserve">multitude of skills that develop </w:t>
+      </w:r>
+      <w:r>
+        <w:rPr>
+          <w:rFonts w:ascii="Times New Roman" w:hAnsi="Times New Roman" w:cs="Times New Roman"/>
+          <w:bCs/>
+          <w:sz w:val="20"/>
+          <w:szCs w:val="20"/>
+        </w:rPr>
+        <w:t>over</w:t>
+      </w:r>
+      <w:r>
+        <w:rPr>
+          <w:rFonts w:ascii="Times New Roman" w:hAnsi="Times New Roman" w:cs="Times New Roman"/>
+          <w:bCs/>
+          <w:sz w:val="20"/>
+          <w:szCs w:val="20"/>
+        </w:rPr>
+        <w:t xml:space="preserve"> time to achieve a shared communicative goal. </w:t>
+      </w:r>
+      <w:r>
+        <w:rPr>
+          <w:rFonts w:ascii="Times New Roman" w:hAnsi="Times New Roman" w:cs="Times New Roman"/>
+          <w:bCs/>
+          <w:sz w:val="20"/>
+          <w:szCs w:val="20"/>
+        </w:rPr>
+        <w:t>Therefore, the overall nature of language involves constant adaptations and changes driven</w:t>
+      </w:r>
+      <w:r>
+        <w:rPr>
+          <w:rFonts w:ascii="Times New Roman" w:hAnsi="Times New Roman" w:cs="Times New Roman"/>
+          <w:bCs/>
+          <w:sz w:val="20"/>
+          <w:szCs w:val="20"/>
+        </w:rPr>
+        <w:t xml:space="preserve"> </w:t>
+      </w:r>
+      <w:r>
+        <w:rPr>
+          <w:rFonts w:ascii="Times New Roman" w:hAnsi="Times New Roman" w:cs="Times New Roman"/>
+          <w:bCs/>
+          <w:sz w:val="20"/>
+          <w:szCs w:val="20"/>
+        </w:rPr>
+        <w:t xml:space="preserve">by its </w:t>
+      </w:r>
+      <w:r>
+        <w:rPr>
+          <w:rFonts w:ascii="Times New Roman" w:hAnsi="Times New Roman" w:cs="Times New Roman"/>
+          <w:bCs/>
+          <w:sz w:val="20"/>
+          <w:szCs w:val="20"/>
+        </w:rPr>
+        <w:t xml:space="preserve">users (Markov et al. 2023). </w:t>
+      </w:r>
+      <w:r>
+        <w:rPr>
+          <w:rFonts w:ascii="Times New Roman" w:hAnsi="Times New Roman" w:cs="Times New Roman"/>
+          <w:bCs/>
+          <w:sz w:val="20"/>
+          <w:szCs w:val="20"/>
+        </w:rPr>
+        <w:t>I</w:t>
+      </w:r>
+      <w:r>
+        <w:rPr>
+          <w:rFonts w:ascii="Times New Roman" w:hAnsi="Times New Roman" w:cs="Times New Roman"/>
+          <w:bCs/>
+          <w:sz w:val="20"/>
+          <w:szCs w:val="20"/>
+        </w:rPr>
+        <w:t>n</w:t>
+      </w:r>
+      <w:r>
+        <w:rPr>
+          <w:rFonts w:ascii="Times New Roman" w:hAnsi="Times New Roman" w:cs="Times New Roman"/>
+          <w:bCs/>
+          <w:sz w:val="20"/>
+          <w:szCs w:val="20"/>
+        </w:rPr>
+        <w:t xml:space="preserve"> the past, various factors such as war, trade, the spread of religion, colonization, and many other relevant events have influenced language.</w:t>
+      </w:r>
+      <w:r>
+        <w:rPr>
+          <w:rFonts w:ascii="Times New Roman" w:hAnsi="Times New Roman" w:cs="Times New Roman"/>
+          <w:bCs/>
+          <w:sz w:val="20"/>
+          <w:szCs w:val="20"/>
+        </w:rPr>
+        <w:t xml:space="preserve"> </w:t>
+      </w:r>
+      <w:r>
+        <w:rPr>
+          <w:rFonts w:ascii="Times New Roman" w:hAnsi="Times New Roman" w:cs="Times New Roman"/>
+          <w:bCs/>
+          <w:sz w:val="20"/>
+          <w:szCs w:val="20"/>
+        </w:rPr>
+        <w:t>(Calvet, 1998). In contemporary times, the internet and its culture of memes pose as a new factor that might impact language evolution.</w:t>
       </w:r>
     </w:p>
     <w:p>
@@ -589,7 +816,25 @@
           <w:sz w:val="20"/>
           <w:szCs w:val="20"/>
         </w:rPr>
-        <w:t xml:space="preserve">The term meme was first used by Dawkins, (1989) in the study of genetics and human culture. The </w:t>
+        <w:t>The term "meme" was first used by Dawkins (1989) in the study of genetics and human culture</w:t>
+      </w:r>
+      <w:r>
+        <w:rPr>
+          <w:rFonts w:ascii="Times New Roman" w:hAnsi="Times New Roman" w:cs="Times New Roman"/>
+          <w:bCs/>
+          <w:sz w:val="20"/>
+          <w:szCs w:val="20"/>
+        </w:rPr>
+        <w:t xml:space="preserve">. </w:t>
+      </w:r>
+      <w:r>
+        <w:rPr>
+          <w:rFonts w:ascii="Times New Roman" w:hAnsi="Times New Roman" w:cs="Times New Roman"/>
+          <w:bCs/>
+          <w:sz w:val="20"/>
+          <w:szCs w:val="20"/>
+        </w:rPr>
+        <w:t xml:space="preserve">The </w:t>
       </w:r>
       <w:r>
         <w:rPr>
@@ -599,70 +844,115 @@
           <w:szCs w:val="20"/>
         </w:rPr>
         <w:lastRenderedPageBreak/>
-        <w:t xml:space="preserve">concept was conceived as a cultural unit entity transmitted through cultural evolution that exists and survives by arising in popularity often enough and sustaining enough psychological appeal to people, like a gene in evolution. In this field of culture, memes adopt forms of an idea, a skill, a theme, or a phase. Its transmission occurs when a person or community copies a cultural unit that consists of a meme from another. </w:t>
-      </w:r>
-      <w:r>
-        <w:rPr>
-          <w:rFonts w:ascii="Times New Roman" w:hAnsi="Times New Roman" w:cs="Times New Roman"/>
-          <w:bCs/>
-          <w:sz w:val="20"/>
-          <w:szCs w:val="20"/>
-        </w:rPr>
-        <w:t>According to Rogers, (2024), t</w:t>
-      </w:r>
-      <w:r>
-        <w:rPr>
-          <w:rFonts w:ascii="Times New Roman" w:hAnsi="Times New Roman" w:cs="Times New Roman"/>
-          <w:bCs/>
-          <w:sz w:val="20"/>
-          <w:szCs w:val="20"/>
-        </w:rPr>
-        <w:t xml:space="preserve">he memes that are copied the most are the most prevalent </w:t>
-      </w:r>
-      <w:r>
-        <w:rPr>
-          <w:rFonts w:ascii="Times New Roman" w:hAnsi="Times New Roman" w:cs="Times New Roman"/>
-          <w:bCs/>
-          <w:sz w:val="20"/>
-          <w:szCs w:val="20"/>
-        </w:rPr>
-        <w:t>or</w:t>
-      </w:r>
-      <w:r>
-        <w:rPr>
-          <w:rFonts w:ascii="Times New Roman" w:hAnsi="Times New Roman" w:cs="Times New Roman"/>
-          <w:bCs/>
-          <w:sz w:val="20"/>
-          <w:szCs w:val="20"/>
-        </w:rPr>
-        <w:t>, in a way,</w:t>
-      </w:r>
-      <w:r>
-        <w:rPr>
-          <w:rFonts w:ascii="Times New Roman" w:hAnsi="Times New Roman" w:cs="Times New Roman"/>
-          <w:bCs/>
-          <w:sz w:val="20"/>
-          <w:szCs w:val="20"/>
-        </w:rPr>
-        <w:t xml:space="preserve"> successful </w:t>
-      </w:r>
-      <w:r>
-        <w:rPr>
-          <w:rFonts w:ascii="Times New Roman" w:hAnsi="Times New Roman" w:cs="Times New Roman"/>
-          <w:bCs/>
-          <w:sz w:val="20"/>
-          <w:szCs w:val="20"/>
-        </w:rPr>
-        <w:t>ones</w:t>
-      </w:r>
-      <w:r>
-        <w:rPr>
-          <w:rFonts w:ascii="Times New Roman" w:hAnsi="Times New Roman" w:cs="Times New Roman"/>
-          <w:bCs/>
-          <w:sz w:val="20"/>
-          <w:szCs w:val="20"/>
-        </w:rPr>
-        <w:t>.</w:t>
+        <w:t xml:space="preserve">concept was </w:t>
+      </w:r>
+      <w:r>
+        <w:rPr>
+          <w:rFonts w:ascii="Times New Roman" w:hAnsi="Times New Roman" w:cs="Times New Roman"/>
+          <w:bCs/>
+          <w:sz w:val="20"/>
+          <w:szCs w:val="20"/>
+        </w:rPr>
+        <w:t>conceived as a cultural unit transmitted through cultural evolution. It exists</w:t>
+      </w:r>
+      <w:r>
+        <w:rPr>
+          <w:rFonts w:ascii="Times New Roman" w:hAnsi="Times New Roman" w:cs="Times New Roman"/>
+          <w:bCs/>
+          <w:sz w:val="20"/>
+          <w:szCs w:val="20"/>
+        </w:rPr>
+        <w:t xml:space="preserve"> and survives by arising in popularity often enough and sustaining enough psychological appeal to people, like a gene in evolution. In this field of culture, memes adopt forms of an idea, a skill, a theme, or a phase. </w:t>
+      </w:r>
+      <w:r>
+        <w:rPr>
+          <w:rFonts w:ascii="Times New Roman" w:hAnsi="Times New Roman" w:cs="Times New Roman"/>
+          <w:bCs/>
+          <w:sz w:val="20"/>
+          <w:szCs w:val="20"/>
+        </w:rPr>
+        <w:t>Its transmission occurs when a person or community copies a cultural unit, which consists of a meme, from another person or community</w:t>
+      </w:r>
+      <w:r>
+        <w:rPr>
+          <w:rFonts w:ascii="Times New Roman" w:hAnsi="Times New Roman" w:cs="Times New Roman"/>
+          <w:bCs/>
+          <w:sz w:val="20"/>
+          <w:szCs w:val="20"/>
+        </w:rPr>
+        <w:t xml:space="preserve">. </w:t>
+      </w:r>
+      <w:r>
+        <w:rPr>
+          <w:rFonts w:ascii="Times New Roman" w:hAnsi="Times New Roman" w:cs="Times New Roman"/>
+          <w:bCs/>
+          <w:sz w:val="20"/>
+          <w:szCs w:val="20"/>
+        </w:rPr>
+        <w:t xml:space="preserve">According to Rogers (2024), </w:t>
+      </w:r>
+      <w:r>
+        <w:rPr>
+          <w:rFonts w:ascii="Times New Roman" w:hAnsi="Times New Roman" w:cs="Times New Roman"/>
+          <w:bCs/>
+          <w:sz w:val="20"/>
+          <w:szCs w:val="20"/>
+        </w:rPr>
+        <w:t>the most successful memes</w:t>
+      </w:r>
+      <w:r>
+        <w:rPr>
+          <w:rFonts w:ascii="Times New Roman" w:hAnsi="Times New Roman" w:cs="Times New Roman"/>
+          <w:bCs/>
+          <w:sz w:val="20"/>
+          <w:szCs w:val="20"/>
+        </w:rPr>
+        <w:t>, or the most prevalent ones,</w:t>
+      </w:r>
+      <w:r>
+        <w:rPr>
+          <w:rFonts w:ascii="Times New Roman" w:hAnsi="Times New Roman" w:cs="Times New Roman"/>
+          <w:bCs/>
+          <w:sz w:val="20"/>
+          <w:szCs w:val="20"/>
+        </w:rPr>
+        <w:t xml:space="preserve"> are</w:t>
+      </w:r>
+      <w:r>
+        <w:rPr>
+          <w:rFonts w:ascii="Times New Roman" w:hAnsi="Times New Roman" w:cs="Times New Roman"/>
+          <w:bCs/>
+          <w:sz w:val="20"/>
+          <w:szCs w:val="20"/>
+        </w:rPr>
+        <w:t xml:space="preserve"> usually</w:t>
+      </w:r>
+      <w:r>
+        <w:rPr>
+          <w:rFonts w:ascii="Times New Roman" w:hAnsi="Times New Roman" w:cs="Times New Roman"/>
+          <w:bCs/>
+          <w:sz w:val="20"/>
+          <w:szCs w:val="20"/>
+        </w:rPr>
+        <w:t xml:space="preserve"> </w:t>
+      </w:r>
+      <w:r>
+        <w:rPr>
+          <w:rFonts w:ascii="Times New Roman" w:hAnsi="Times New Roman" w:cs="Times New Roman"/>
+          <w:bCs/>
+          <w:sz w:val="20"/>
+          <w:szCs w:val="20"/>
+        </w:rPr>
+        <w:t>those</w:t>
+      </w:r>
+      <w:r>
+        <w:rPr>
+          <w:rFonts w:ascii="Times New Roman" w:hAnsi="Times New Roman" w:cs="Times New Roman"/>
+          <w:bCs/>
+          <w:sz w:val="20"/>
+          <w:szCs w:val="20"/>
+        </w:rPr>
+        <w:t xml:space="preserve"> that people copy the most.</w:t>
       </w:r>
     </w:p>
     <w:p>
@@ -682,43 +972,106 @@
           <w:sz w:val="20"/>
           <w:szCs w:val="20"/>
         </w:rPr>
-        <w:t xml:space="preserve">In computing terms, internet meme, often </w:t>
-      </w:r>
-      <w:r>
-        <w:rPr>
-          <w:rFonts w:ascii="Times New Roman" w:hAnsi="Times New Roman" w:cs="Times New Roman"/>
-          <w:bCs/>
-          <w:sz w:val="20"/>
-          <w:szCs w:val="20"/>
-        </w:rPr>
-        <w:t>called</w:t>
-      </w:r>
-      <w:r>
-        <w:rPr>
-          <w:rFonts w:ascii="Times New Roman" w:hAnsi="Times New Roman" w:cs="Times New Roman"/>
-          <w:bCs/>
-          <w:sz w:val="20"/>
-          <w:szCs w:val="20"/>
-        </w:rPr>
-        <w:t xml:space="preserve"> without its modifier as meme by internet users, </w:t>
-      </w:r>
-      <w:r>
-        <w:rPr>
-          <w:rFonts w:ascii="Times New Roman" w:hAnsi="Times New Roman" w:cs="Times New Roman"/>
-          <w:bCs/>
-          <w:sz w:val="20"/>
-          <w:szCs w:val="20"/>
-        </w:rPr>
-        <w:t>refer</w:t>
-      </w:r>
-      <w:r>
-        <w:rPr>
-          <w:rFonts w:ascii="Times New Roman" w:hAnsi="Times New Roman" w:cs="Times New Roman"/>
-          <w:bCs/>
-          <w:sz w:val="20"/>
-          <w:szCs w:val="20"/>
-        </w:rPr>
-        <w:t xml:space="preserve"> a medium created in the format of images, videos, texts</w:t>
+        <w:t xml:space="preserve">In computing terms, an internet meme, often referred to simply as a meme by internet users, is a medium created in the format of images, videos, texts, etc., that spreads from one internet user to another, often with changes along the </w:t>
+      </w:r>
+      <w:r>
+        <w:rPr>
+          <w:rFonts w:ascii="Times New Roman" w:hAnsi="Times New Roman" w:cs="Times New Roman"/>
+          <w:bCs/>
+          <w:sz w:val="20"/>
+          <w:szCs w:val="20"/>
+        </w:rPr>
+        <w:t>way.</w:t>
+      </w:r>
+      <w:r>
+        <w:rPr>
+          <w:rFonts w:ascii="Times New Roman" w:hAnsi="Times New Roman" w:cs="Times New Roman"/>
+          <w:bCs/>
+          <w:sz w:val="20"/>
+          <w:szCs w:val="20"/>
+        </w:rPr>
+        <w:t xml:space="preserve"> Internet memes are </w:t>
+      </w:r>
+      <w:r>
+        <w:rPr>
+          <w:rFonts w:ascii="Times New Roman" w:hAnsi="Times New Roman" w:cs="Times New Roman"/>
+          <w:bCs/>
+          <w:sz w:val="20"/>
+          <w:szCs w:val="20"/>
+        </w:rPr>
+        <w:t xml:space="preserve">inherently </w:t>
+      </w:r>
+      <w:r>
+        <w:rPr>
+          <w:rFonts w:ascii="Times New Roman" w:hAnsi="Times New Roman" w:cs="Times New Roman"/>
+          <w:bCs/>
+          <w:sz w:val="20"/>
+          <w:szCs w:val="20"/>
+        </w:rPr>
+        <w:t xml:space="preserve">humorous in nature, but their contents can also </w:t>
+      </w:r>
+      <w:r>
+        <w:rPr>
+          <w:rFonts w:ascii="Times New Roman" w:hAnsi="Times New Roman" w:cs="Times New Roman"/>
+          <w:bCs/>
+          <w:sz w:val="20"/>
+          <w:szCs w:val="20"/>
+        </w:rPr>
+        <w:t xml:space="preserve">address or </w:t>
+      </w:r>
+      <w:r>
+        <w:rPr>
+          <w:rFonts w:ascii="Times New Roman" w:hAnsi="Times New Roman" w:cs="Times New Roman"/>
+          <w:bCs/>
+          <w:sz w:val="20"/>
+          <w:szCs w:val="20"/>
+        </w:rPr>
+        <w:t>carry relevancy to ongoing topic</w:t>
+      </w:r>
+      <w:r>
+        <w:rPr>
+          <w:rFonts w:ascii="Times New Roman" w:hAnsi="Times New Roman" w:cs="Times New Roman"/>
+          <w:bCs/>
+          <w:sz w:val="20"/>
+          <w:szCs w:val="20"/>
+        </w:rPr>
+        <w:t>s</w:t>
+      </w:r>
+      <w:r>
+        <w:rPr>
+          <w:rFonts w:ascii="Times New Roman" w:hAnsi="Times New Roman" w:cs="Times New Roman"/>
+          <w:bCs/>
+          <w:sz w:val="20"/>
+          <w:szCs w:val="20"/>
+        </w:rPr>
+        <w:t xml:space="preserve"> or issue</w:t>
+      </w:r>
+      <w:r>
+        <w:rPr>
+          <w:rFonts w:ascii="Times New Roman" w:hAnsi="Times New Roman" w:cs="Times New Roman"/>
+          <w:bCs/>
+          <w:sz w:val="20"/>
+          <w:szCs w:val="20"/>
+        </w:rPr>
+        <w:t>s</w:t>
+      </w:r>
+      <w:r>
+        <w:rPr>
+          <w:rFonts w:ascii="Times New Roman" w:hAnsi="Times New Roman" w:cs="Times New Roman"/>
+          <w:bCs/>
+          <w:sz w:val="20"/>
+          <w:szCs w:val="20"/>
+        </w:rPr>
+        <w:t xml:space="preserve">. </w:t>
+      </w:r>
+      <w:r>
+        <w:rPr>
+          <w:rFonts w:ascii="Times New Roman" w:hAnsi="Times New Roman" w:cs="Times New Roman"/>
+          <w:bCs/>
+          <w:sz w:val="20"/>
+          <w:szCs w:val="20"/>
+        </w:rPr>
+        <w:t>Like their definition</w:t>
       </w:r>
       <w:r>
         <w:rPr>
@@ -736,7 +1089,34 @@
           <w:sz w:val="20"/>
           <w:szCs w:val="20"/>
         </w:rPr>
-        <w:t xml:space="preserve">that spread from one internet user to another often with changes in between. Internet memes are humorous in nature, but their contents can also carry relevancy to an ongoing topic or issue. Like its definition in the field of human culture, internet memes spread or disappear depending on their relevancy and popularity and can also evolve in their content, meaning, and usage terms. </w:t>
+        <w:t xml:space="preserve">in the field of human culture, internet memes spread or disappear depending on their </w:t>
+      </w:r>
+      <w:r>
+        <w:rPr>
+          <w:rFonts w:ascii="Times New Roman" w:hAnsi="Times New Roman" w:cs="Times New Roman"/>
+          <w:bCs/>
+          <w:sz w:val="20"/>
+          <w:szCs w:val="20"/>
+        </w:rPr>
+        <w:t>relevance</w:t>
+      </w:r>
+      <w:r>
+        <w:rPr>
+          <w:rFonts w:ascii="Times New Roman" w:hAnsi="Times New Roman" w:cs="Times New Roman"/>
+          <w:bCs/>
+          <w:sz w:val="20"/>
+          <w:szCs w:val="20"/>
+        </w:rPr>
+        <w:t xml:space="preserve"> and popularity and can also evolve</w:t>
+      </w:r>
+      <w:r>
+        <w:rPr>
+          <w:rFonts w:ascii="Times New Roman" w:hAnsi="Times New Roman" w:cs="Times New Roman"/>
+          <w:bCs/>
+          <w:sz w:val="20"/>
+          <w:szCs w:val="20"/>
+        </w:rPr>
+        <w:t xml:space="preserve"> when passed from one internet user to another.</w:t>
       </w:r>
     </w:p>
     <w:p>
@@ -765,72 +1145,60 @@
           <w:sz w:val="20"/>
           <w:szCs w:val="20"/>
         </w:rPr>
-        <w:t>he concept of meme is not static. Nowadays meme refer to its internet counterparts a lot more. When discussing internet memes, it is perfectly reasonable to note that it aligns well with its original definition</w:t>
-      </w:r>
-      <w:r>
-        <w:rPr>
-          <w:rFonts w:ascii="Times New Roman" w:hAnsi="Times New Roman" w:cs="Times New Roman"/>
-          <w:bCs/>
-          <w:sz w:val="20"/>
-          <w:szCs w:val="20"/>
-        </w:rPr>
-        <w:t xml:space="preserve"> and characteristics</w:t>
-      </w:r>
-      <w:r>
-        <w:rPr>
-          <w:rFonts w:ascii="Times New Roman" w:hAnsi="Times New Roman" w:cs="Times New Roman"/>
-          <w:bCs/>
-          <w:sz w:val="20"/>
-          <w:szCs w:val="20"/>
-        </w:rPr>
-        <w:t xml:space="preserve"> in the </w:t>
-      </w:r>
-      <w:r>
-        <w:rPr>
-          <w:rFonts w:ascii="Times New Roman" w:hAnsi="Times New Roman" w:cs="Times New Roman"/>
-          <w:bCs/>
-          <w:sz w:val="20"/>
-          <w:szCs w:val="20"/>
-        </w:rPr>
-        <w:t xml:space="preserve">epidemiologic </w:t>
-      </w:r>
-      <w:r>
-        <w:rPr>
-          <w:rFonts w:ascii="Times New Roman" w:hAnsi="Times New Roman" w:cs="Times New Roman"/>
-          <w:bCs/>
-          <w:sz w:val="20"/>
-          <w:szCs w:val="20"/>
-        </w:rPr>
-        <w:t xml:space="preserve">theory of </w:t>
-      </w:r>
-      <w:r>
-        <w:rPr>
-          <w:rFonts w:ascii="Times New Roman" w:hAnsi="Times New Roman" w:cs="Times New Roman"/>
-          <w:bCs/>
-          <w:sz w:val="20"/>
-          <w:szCs w:val="20"/>
-        </w:rPr>
-        <w:t xml:space="preserve">genes </w:t>
-      </w:r>
-      <w:r>
-        <w:rPr>
-          <w:rFonts w:ascii="Times New Roman" w:hAnsi="Times New Roman" w:cs="Times New Roman"/>
-          <w:bCs/>
-          <w:sz w:val="20"/>
-          <w:szCs w:val="20"/>
-        </w:rPr>
-        <w:t xml:space="preserve">and </w:t>
-      </w:r>
-      <w:r>
-        <w:rPr>
-          <w:rFonts w:ascii="Times New Roman" w:hAnsi="Times New Roman" w:cs="Times New Roman"/>
-          <w:bCs/>
-          <w:sz w:val="20"/>
-          <w:szCs w:val="20"/>
-        </w:rPr>
-        <w:t>culture</w:t>
-      </w:r>
-      <w:r>
+        <w:t>he concept of meme is not static. Nowadays meme refer to its internet counterparts a lot more</w:t>
+      </w:r>
+      <w:r>
+        <w:rPr>
+          <w:rFonts w:ascii="Times New Roman" w:hAnsi="Times New Roman" w:cs="Times New Roman"/>
+          <w:bCs/>
+          <w:sz w:val="20"/>
+          <w:szCs w:val="20"/>
+        </w:rPr>
+        <w:t xml:space="preserve"> that its original counterpart</w:t>
+      </w:r>
+      <w:r>
+        <w:rPr>
+          <w:rFonts w:ascii="Times New Roman" w:hAnsi="Times New Roman" w:cs="Times New Roman"/>
+          <w:bCs/>
+          <w:sz w:val="20"/>
+          <w:szCs w:val="20"/>
+        </w:rPr>
+        <w:t xml:space="preserve">. </w:t>
+      </w:r>
+      <w:r>
+        <w:rPr>
+          <w:rFonts w:ascii="Times New Roman" w:hAnsi="Times New Roman" w:cs="Times New Roman"/>
+          <w:bCs/>
+          <w:sz w:val="20"/>
+          <w:szCs w:val="20"/>
+        </w:rPr>
+        <w:t xml:space="preserve">When discussing internet memes, it is reasonable to note that they align well with their original definition and characteristics </w:t>
+      </w:r>
+      <w:r>
+        <w:rPr>
+          <w:rFonts w:ascii="Times New Roman" w:hAnsi="Times New Roman" w:cs="Times New Roman"/>
+          <w:bCs/>
+          <w:sz w:val="20"/>
+          <w:szCs w:val="20"/>
+        </w:rPr>
+        <w:t xml:space="preserve">described </w:t>
+      </w:r>
+      <w:r>
+        <w:rPr>
+          <w:rFonts w:ascii="Times New Roman" w:hAnsi="Times New Roman" w:cs="Times New Roman"/>
+          <w:bCs/>
+          <w:sz w:val="20"/>
+          <w:szCs w:val="20"/>
+        </w:rPr>
+        <w:t>in the epidemiologic theory of genes and culture</w:t>
+      </w:r>
+      <w:r>
+        <w:rPr>
+          <w:rFonts w:ascii="Times New Roman" w:hAnsi="Times New Roman" w:cs="Times New Roman"/>
+          <w:bCs/>
+          <w:sz w:val="20"/>
+          <w:szCs w:val="20"/>
+        </w:rPr>
         <w:t xml:space="preserve"> </w:t>
       </w:r>
       <w:r>
@@ -870,7 +1238,115 @@
           <w:sz w:val="20"/>
           <w:szCs w:val="20"/>
         </w:rPr>
-        <w:t>This suggests that internet memes are not just trivial internet jokes but a cultural phenomenon that has characteristics of its own kind that can be studied using scientific approaches that focuses on their spread, evolution, and influence.</w:t>
+        <w:t>This</w:t>
+      </w:r>
+      <w:r>
+        <w:rPr>
+          <w:rFonts w:ascii="Times New Roman" w:hAnsi="Times New Roman" w:cs="Times New Roman"/>
+          <w:bCs/>
+          <w:sz w:val="20"/>
+          <w:szCs w:val="20"/>
+        </w:rPr>
+        <w:t xml:space="preserve"> observation</w:t>
+      </w:r>
+      <w:r>
+        <w:rPr>
+          <w:rFonts w:ascii="Times New Roman" w:hAnsi="Times New Roman" w:cs="Times New Roman"/>
+          <w:bCs/>
+          <w:sz w:val="20"/>
+          <w:szCs w:val="20"/>
+        </w:rPr>
+        <w:t xml:space="preserve"> suggests that internet memes are not </w:t>
+      </w:r>
+      <w:r>
+        <w:rPr>
+          <w:rFonts w:ascii="Times New Roman" w:hAnsi="Times New Roman" w:cs="Times New Roman"/>
+          <w:bCs/>
+          <w:sz w:val="20"/>
+          <w:szCs w:val="20"/>
+        </w:rPr>
+        <w:t>only</w:t>
+      </w:r>
+      <w:r>
+        <w:rPr>
+          <w:rFonts w:ascii="Times New Roman" w:hAnsi="Times New Roman" w:cs="Times New Roman"/>
+          <w:bCs/>
+          <w:sz w:val="20"/>
+          <w:szCs w:val="20"/>
+        </w:rPr>
+        <w:t xml:space="preserve"> trivial internet jokes but a</w:t>
+      </w:r>
+      <w:r>
+        <w:rPr>
+          <w:rFonts w:ascii="Times New Roman" w:hAnsi="Times New Roman" w:cs="Times New Roman"/>
+          <w:bCs/>
+          <w:sz w:val="20"/>
+          <w:szCs w:val="20"/>
+        </w:rPr>
+        <w:t>lso a</w:t>
+      </w:r>
+      <w:r>
+        <w:rPr>
+          <w:rFonts w:ascii="Times New Roman" w:hAnsi="Times New Roman" w:cs="Times New Roman"/>
+          <w:bCs/>
+          <w:sz w:val="20"/>
+          <w:szCs w:val="20"/>
+        </w:rPr>
+        <w:t xml:space="preserve"> cultural phenomenon </w:t>
+      </w:r>
+      <w:r>
+        <w:rPr>
+          <w:rFonts w:ascii="Times New Roman" w:hAnsi="Times New Roman" w:cs="Times New Roman"/>
+          <w:bCs/>
+          <w:sz w:val="20"/>
+          <w:szCs w:val="20"/>
+        </w:rPr>
+        <w:t>with unique</w:t>
+      </w:r>
+      <w:r>
+        <w:rPr>
+          <w:rFonts w:ascii="Times New Roman" w:hAnsi="Times New Roman" w:cs="Times New Roman"/>
+          <w:bCs/>
+          <w:sz w:val="20"/>
+          <w:szCs w:val="20"/>
+        </w:rPr>
+        <w:t xml:space="preserve"> characteristics that </w:t>
+      </w:r>
+      <w:r>
+        <w:rPr>
+          <w:rFonts w:ascii="Times New Roman" w:hAnsi="Times New Roman" w:cs="Times New Roman"/>
+          <w:bCs/>
+          <w:sz w:val="20"/>
+          <w:szCs w:val="20"/>
+        </w:rPr>
+        <w:t xml:space="preserve">are worth to be studied and examined </w:t>
+      </w:r>
+      <w:r>
+        <w:rPr>
+          <w:rFonts w:ascii="Times New Roman" w:hAnsi="Times New Roman" w:cs="Times New Roman"/>
+          <w:bCs/>
+          <w:sz w:val="20"/>
+          <w:szCs w:val="20"/>
+        </w:rPr>
+        <w:t xml:space="preserve">using </w:t>
+      </w:r>
+      <w:r>
+        <w:rPr>
+          <w:rFonts w:ascii="Times New Roman" w:hAnsi="Times New Roman" w:cs="Times New Roman"/>
+          <w:bCs/>
+          <w:sz w:val="20"/>
+          <w:szCs w:val="20"/>
+        </w:rPr>
+        <w:t xml:space="preserve">the set of </w:t>
+      </w:r>
+      <w:r>
+        <w:rPr>
+          <w:rFonts w:ascii="Times New Roman" w:hAnsi="Times New Roman" w:cs="Times New Roman"/>
+          <w:bCs/>
+          <w:sz w:val="20"/>
+          <w:szCs w:val="20"/>
+        </w:rPr>
+        <w:t>scientific approaches that focuses on their spread, evolution, and influence.</w:t>
       </w:r>
     </w:p>
     <w:p>
@@ -935,7 +1411,16 @@
           <w:sz w:val="20"/>
           <w:szCs w:val="20"/>
         </w:rPr>
-        <w:t xml:space="preserve">One prior research by Kostadinovska-Stojchevska &amp; Shalevska, (2018) examined the linguistic aspects of memes in the English realm of the internet and found that memes, specifically image-based ones will utilize features of language which is uncommon in the real-life equivalent of conversation and communication. These include phrases, puns, jargon, slang, shortenings, </w:t>
+        <w:t>A prior study by Kostadinovska-Stojchevska &amp; Shalevska (2018) examined the linguistic aspects of memes in the English realm of the internet and found that memes, specifically image-based ones, utilize language features that are uncommon</w:t>
+      </w:r>
+      <w:r>
+        <w:rPr>
+          <w:rFonts w:ascii="Times New Roman" w:hAnsi="Times New Roman" w:cs="Times New Roman"/>
+          <w:bCs/>
+          <w:sz w:val="20"/>
+          <w:szCs w:val="20"/>
+        </w:rPr>
+        <w:t xml:space="preserve"> in the real-life equivalent of conversation and communication. These include phrases, puns, jargon, slang, shortenings, </w:t>
       </w:r>
       <w:r>
         <w:rPr>
@@ -945,6 +1430,15 @@
           <w:szCs w:val="20"/>
         </w:rPr>
         <w:t>neologism</w:t>
+      </w:r>
+      <w:r>
+        <w:rPr>
+          <w:rFonts w:ascii="Times New Roman" w:hAnsi="Times New Roman" w:cs="Times New Roman"/>
+          <w:bCs/>
+          <w:sz w:val="20"/>
+          <w:szCs w:val="20"/>
+        </w:rPr>
+        <w:t>s</w:t>
       </w:r>
       <w:r>
         <w:rPr>
@@ -973,16 +1467,34 @@
           <w:sz w:val="20"/>
           <w:szCs w:val="20"/>
         </w:rPr>
-        <w:t>The observation in this research aligns with the definition of linguistics components and formats of what contributes to a language discussed in by Akmajian et. al (2020)</w:t>
-      </w:r>
-      <w:r>
-        <w:rPr>
-          <w:rFonts w:ascii="Times New Roman" w:hAnsi="Times New Roman" w:cs="Times New Roman"/>
-          <w:bCs/>
-          <w:sz w:val="20"/>
-          <w:szCs w:val="20"/>
-        </w:rPr>
-        <w:t>, which emphasize the dynamic nature of language and its adaptation to various communicative contexts, including digital environments.</w:t>
+        <w:t>The observation in this research aligns with the definition of linguistics components and formats of what contributes to a language discussed by Akmajian et. al (2020)</w:t>
+      </w:r>
+      <w:r>
+        <w:rPr>
+          <w:rFonts w:ascii="Times New Roman" w:hAnsi="Times New Roman" w:cs="Times New Roman"/>
+          <w:bCs/>
+          <w:sz w:val="20"/>
+          <w:szCs w:val="20"/>
+        </w:rPr>
+        <w:t>, which emphasize</w:t>
+      </w:r>
+      <w:r>
+        <w:rPr>
+          <w:rFonts w:ascii="Times New Roman" w:hAnsi="Times New Roman" w:cs="Times New Roman"/>
+          <w:bCs/>
+          <w:sz w:val="20"/>
+          <w:szCs w:val="20"/>
+        </w:rPr>
+        <w:t>s</w:t>
+      </w:r>
+      <w:r>
+        <w:rPr>
+          <w:rFonts w:ascii="Times New Roman" w:hAnsi="Times New Roman" w:cs="Times New Roman"/>
+          <w:bCs/>
+          <w:sz w:val="20"/>
+          <w:szCs w:val="20"/>
+        </w:rPr>
+        <w:t xml:space="preserve"> the dynamic nature of language and its adaptation to various communicative contexts, including digital environments.</w:t>
       </w:r>
     </w:p>
     <w:p>
@@ -1002,25 +1514,16 @@
           <w:sz w:val="20"/>
           <w:szCs w:val="20"/>
         </w:rPr>
-        <w:t xml:space="preserve">Another research conducted by Natsir et. </w:t>
-      </w:r>
-      <w:r>
-        <w:rPr>
-          <w:rFonts w:ascii="Times New Roman" w:hAnsi="Times New Roman" w:cs="Times New Roman"/>
-          <w:bCs/>
-          <w:sz w:val="20"/>
-          <w:szCs w:val="20"/>
-        </w:rPr>
-        <w:t>al</w:t>
-      </w:r>
-      <w:r>
-        <w:rPr>
-          <w:rFonts w:ascii="Times New Roman" w:hAnsi="Times New Roman" w:cs="Times New Roman"/>
-          <w:bCs/>
-          <w:sz w:val="20"/>
-          <w:szCs w:val="20"/>
-        </w:rPr>
-        <w:t xml:space="preserve"> (2023) has found that there are significant changes in grammar, syntax, and vocabulary within the language used in internet communication. This study however does not specifically analyze memes as a factor in language change, and instead wholly analyzes the language change that happens on the internet itself.</w:t>
+        <w:t>Another study conducted by Natsir et al. (2023) found significant changes in grammar, syntax, and vocabulary within the language used in internet communication. However, this study does not specifically analyze memes as a factor in language change; instead, it wholly examines the language changes occurring on the internet itself.</w:t>
+      </w:r>
+      <w:r>
+        <w:rPr>
+          <w:rFonts w:ascii="Times New Roman" w:hAnsi="Times New Roman" w:cs="Times New Roman"/>
+          <w:bCs/>
+          <w:sz w:val="20"/>
+          <w:szCs w:val="20"/>
+        </w:rPr>
+        <w:t xml:space="preserve"> </w:t>
       </w:r>
     </w:p>
     <w:p>
@@ -1079,6 +1582,7 @@
           <w:sz w:val="20"/>
           <w:szCs w:val="20"/>
         </w:rPr>
+        <w:lastRenderedPageBreak/>
         <w:t>M</w:t>
       </w:r>
       <w:r>
@@ -1097,16 +1601,52 @@
           <w:sz w:val="20"/>
           <w:szCs w:val="20"/>
         </w:rPr>
-        <w:t xml:space="preserve">have experienced great changes </w:t>
-      </w:r>
-      <w:r>
-        <w:rPr>
-          <w:rFonts w:ascii="Times New Roman" w:hAnsi="Times New Roman" w:cs="Times New Roman"/>
-          <w:bCs/>
-          <w:sz w:val="20"/>
-          <w:szCs w:val="20"/>
-        </w:rPr>
-        <w:t xml:space="preserve">in its context, meanings, purposes, and manner of use over the past few years. </w:t>
+        <w:t xml:space="preserve">have experienced </w:t>
+      </w:r>
+      <w:r>
+        <w:rPr>
+          <w:rFonts w:ascii="Times New Roman" w:hAnsi="Times New Roman" w:cs="Times New Roman"/>
+          <w:bCs/>
+          <w:sz w:val="20"/>
+          <w:szCs w:val="20"/>
+        </w:rPr>
+        <w:t>significant</w:t>
+      </w:r>
+      <w:r>
+        <w:rPr>
+          <w:rFonts w:ascii="Times New Roman" w:hAnsi="Times New Roman" w:cs="Times New Roman"/>
+          <w:bCs/>
+          <w:sz w:val="20"/>
+          <w:szCs w:val="20"/>
+        </w:rPr>
+        <w:t xml:space="preserve"> changes </w:t>
+      </w:r>
+      <w:r>
+        <w:rPr>
+          <w:rFonts w:ascii="Times New Roman" w:hAnsi="Times New Roman" w:cs="Times New Roman"/>
+          <w:bCs/>
+          <w:sz w:val="20"/>
+          <w:szCs w:val="20"/>
+        </w:rPr>
+        <w:t xml:space="preserve">in </w:t>
+      </w:r>
+      <w:r>
+        <w:rPr>
+          <w:rFonts w:ascii="Times New Roman" w:hAnsi="Times New Roman" w:cs="Times New Roman"/>
+          <w:bCs/>
+          <w:sz w:val="20"/>
+          <w:szCs w:val="20"/>
+        </w:rPr>
+        <w:t>their</w:t>
+      </w:r>
+      <w:r>
+        <w:rPr>
+          <w:rFonts w:ascii="Times New Roman" w:hAnsi="Times New Roman" w:cs="Times New Roman"/>
+          <w:bCs/>
+          <w:sz w:val="20"/>
+          <w:szCs w:val="20"/>
+        </w:rPr>
+        <w:t xml:space="preserve"> context, meanings, and manner of use over the past few years. </w:t>
       </w:r>
       <w:r>
         <w:rPr>
@@ -1124,7 +1664,6 @@
           <w:sz w:val="20"/>
           <w:szCs w:val="20"/>
         </w:rPr>
-        <w:lastRenderedPageBreak/>
         <w:t xml:space="preserve">One </w:t>
       </w:r>
       <w:r>
@@ -1161,34 +1700,34 @@
           <w:sz w:val="20"/>
           <w:szCs w:val="20"/>
         </w:rPr>
-        <w:t xml:space="preserve"> research has delved into the underlying usage and intention of memes in young people in the past short time span of two years. </w:t>
-      </w:r>
-      <w:r>
-        <w:rPr>
-          <w:rFonts w:ascii="Times New Roman" w:hAnsi="Times New Roman" w:cs="Times New Roman"/>
-          <w:bCs/>
-          <w:sz w:val="20"/>
-          <w:szCs w:val="20"/>
-        </w:rPr>
-        <w:t>Additionally, little</w:t>
-      </w:r>
-      <w:r>
-        <w:rPr>
-          <w:rFonts w:ascii="Times New Roman" w:hAnsi="Times New Roman" w:cs="Times New Roman"/>
-          <w:bCs/>
-          <w:sz w:val="20"/>
-          <w:szCs w:val="20"/>
-        </w:rPr>
-        <w:t xml:space="preserve"> research also focused on the direct impact of memes on colloquial language usage in young people.</w:t>
-      </w:r>
-      <w:r>
-        <w:rPr>
-          <w:rFonts w:ascii="Times New Roman" w:hAnsi="Times New Roman" w:cs="Times New Roman"/>
-          <w:bCs/>
-          <w:sz w:val="20"/>
-          <w:szCs w:val="20"/>
-        </w:rPr>
-        <w:t xml:space="preserve"> </w:t>
+        <w:t xml:space="preserve"> research has delved into the underlying usage and intention of memes in young people in the past short </w:t>
+      </w:r>
+      <w:r>
+        <w:rPr>
+          <w:rFonts w:ascii="Times New Roman" w:hAnsi="Times New Roman" w:cs="Times New Roman"/>
+          <w:bCs/>
+          <w:sz w:val="20"/>
+          <w:szCs w:val="20"/>
+        </w:rPr>
+        <w:t>period</w:t>
+      </w:r>
+      <w:r>
+        <w:rPr>
+          <w:rFonts w:ascii="Times New Roman" w:hAnsi="Times New Roman" w:cs="Times New Roman"/>
+          <w:bCs/>
+          <w:sz w:val="20"/>
+          <w:szCs w:val="20"/>
+        </w:rPr>
+        <w:t xml:space="preserve"> of two years. </w:t>
+      </w:r>
+      <w:r>
+        <w:rPr>
+          <w:rFonts w:ascii="Times New Roman" w:hAnsi="Times New Roman" w:cs="Times New Roman"/>
+          <w:bCs/>
+          <w:sz w:val="20"/>
+          <w:szCs w:val="20"/>
+        </w:rPr>
+        <w:t>Additionally, there has been little research focused on the direct impact of memes on colloquial language usage among young people.</w:t>
       </w:r>
     </w:p>
     <w:p>
@@ -1234,7 +1773,7 @@
           <w:sz w:val="20"/>
           <w:szCs w:val="20"/>
         </w:rPr>
-        <w:t xml:space="preserve">This research is qualitative research that </w:t>
+        <w:t xml:space="preserve">This qualitative research </w:t>
       </w:r>
       <w:r>
         <w:rPr>
@@ -1252,88 +1791,16 @@
           <w:sz w:val="20"/>
           <w:szCs w:val="20"/>
         </w:rPr>
-        <w:t xml:space="preserve"> a survey questionnaire </w:t>
-      </w:r>
-      <w:r>
-        <w:rPr>
-          <w:rFonts w:ascii="Times New Roman" w:hAnsi="Times New Roman" w:cs="Times New Roman"/>
-          <w:bCs/>
-          <w:sz w:val="20"/>
-          <w:szCs w:val="20"/>
-        </w:rPr>
-        <w:t xml:space="preserve">method </w:t>
-      </w:r>
-      <w:r>
-        <w:rPr>
-          <w:rFonts w:ascii="Times New Roman" w:hAnsi="Times New Roman" w:cs="Times New Roman"/>
-          <w:bCs/>
-          <w:sz w:val="20"/>
-          <w:szCs w:val="20"/>
-        </w:rPr>
-        <w:t xml:space="preserve">to gather data about meme consumption </w:t>
-      </w:r>
-      <w:r>
-        <w:rPr>
-          <w:rFonts w:ascii="Times New Roman" w:hAnsi="Times New Roman" w:cs="Times New Roman"/>
-          <w:bCs/>
-          <w:sz w:val="20"/>
-          <w:szCs w:val="20"/>
-        </w:rPr>
-        <w:t xml:space="preserve">and their influence on </w:t>
-      </w:r>
-      <w:r>
-        <w:rPr>
-          <w:rFonts w:ascii="Times New Roman" w:hAnsi="Times New Roman" w:cs="Times New Roman"/>
-          <w:bCs/>
-          <w:sz w:val="20"/>
-          <w:szCs w:val="20"/>
-        </w:rPr>
-        <w:t xml:space="preserve">language features </w:t>
-      </w:r>
-      <w:r>
-        <w:rPr>
-          <w:rFonts w:ascii="Times New Roman" w:hAnsi="Times New Roman" w:cs="Times New Roman"/>
-          <w:bCs/>
-          <w:sz w:val="20"/>
-          <w:szCs w:val="20"/>
-        </w:rPr>
-        <w:t xml:space="preserve">and communication </w:t>
-      </w:r>
-      <w:r>
-        <w:rPr>
-          <w:rFonts w:ascii="Times New Roman" w:hAnsi="Times New Roman" w:cs="Times New Roman"/>
-          <w:bCs/>
-          <w:sz w:val="20"/>
-          <w:szCs w:val="20"/>
-        </w:rPr>
-        <w:t>in</w:t>
-      </w:r>
-      <w:r>
-        <w:rPr>
-          <w:rFonts w:ascii="Times New Roman" w:hAnsi="Times New Roman" w:cs="Times New Roman"/>
-          <w:bCs/>
-          <w:sz w:val="20"/>
-          <w:szCs w:val="20"/>
-        </w:rPr>
-        <w:t xml:space="preserve"> young people</w:t>
-      </w:r>
-      <w:r>
-        <w:rPr>
-          <w:rFonts w:ascii="Times New Roman" w:hAnsi="Times New Roman" w:cs="Times New Roman"/>
-          <w:bCs/>
-          <w:sz w:val="20"/>
-          <w:szCs w:val="20"/>
-        </w:rPr>
-        <w:t xml:space="preserve">. </w:t>
-      </w:r>
-      <w:r>
-        <w:rPr>
-          <w:rFonts w:ascii="Times New Roman" w:hAnsi="Times New Roman" w:cs="Times New Roman"/>
-          <w:bCs/>
-          <w:sz w:val="20"/>
-          <w:szCs w:val="20"/>
-        </w:rPr>
-        <w:t xml:space="preserve">The population sample of this survey is university students in Ritsumeikan University of Japan. </w:t>
+        <w:t xml:space="preserve"> a survey questionnaire to gather data about meme consumption and their influence on language features and communication among young people.</w:t>
+      </w:r>
+      <w:r>
+        <w:rPr>
+          <w:rFonts w:ascii="Times New Roman" w:hAnsi="Times New Roman" w:cs="Times New Roman"/>
+          <w:bCs/>
+          <w:sz w:val="20"/>
+          <w:szCs w:val="20"/>
+        </w:rPr>
+        <w:t xml:space="preserve"> </w:t>
       </w:r>
     </w:p>
     <w:p>
@@ -1372,7 +1839,34 @@
           <w:sz w:val="20"/>
           <w:szCs w:val="20"/>
         </w:rPr>
-        <w:t>This survey was distributed through online platforms Manaba+R and LINE. It was wholly conducted within the Ritsumeikan University circle of student. Due to this, even though no proper identifying information was collected, all respondents are assumed to be an attending Ritsumeikan University student as of the year 2024.</w:t>
+        <w:t>The population sample of this survey consists of university students at Ritsumeikan University in Japan</w:t>
+      </w:r>
+      <w:r>
+        <w:rPr>
+          <w:rFonts w:ascii="Times New Roman" w:hAnsi="Times New Roman" w:cs="Times New Roman"/>
+          <w:bCs/>
+          <w:sz w:val="20"/>
+          <w:szCs w:val="20"/>
+        </w:rPr>
+        <w:t>.</w:t>
+      </w:r>
+      <w:r>
+        <w:rPr>
+          <w:rFonts w:ascii="Times New Roman" w:hAnsi="Times New Roman" w:cs="Times New Roman"/>
+          <w:bCs/>
+          <w:sz w:val="20"/>
+          <w:szCs w:val="20"/>
+        </w:rPr>
+        <w:t xml:space="preserve"> It was wholly conducted within the Ritsumeikan University circle of student. </w:t>
+      </w:r>
+      <w:r>
+        <w:rPr>
+          <w:rFonts w:ascii="Times New Roman" w:hAnsi="Times New Roman" w:cs="Times New Roman"/>
+          <w:bCs/>
+          <w:sz w:val="20"/>
+          <w:szCs w:val="20"/>
+        </w:rPr>
+        <w:t>Therefore, even though no identifying information was collected, all respondents are assumed to be attending Ritsumeikan University as of the year 2024.</w:t>
       </w:r>
     </w:p>
     <w:p>
@@ -1420,43 +1914,70 @@
           <w:sz w:val="20"/>
           <w:szCs w:val="20"/>
         </w:rPr>
-        <w:t xml:space="preserve">he survey </w:t>
-      </w:r>
-      <w:r>
-        <w:rPr>
-          <w:rFonts w:ascii="Times New Roman" w:hAnsi="Times New Roman" w:cs="Times New Roman"/>
-          <w:bCs/>
-          <w:sz w:val="20"/>
-          <w:szCs w:val="20"/>
-        </w:rPr>
-        <w:t xml:space="preserve">and data-collection </w:t>
-      </w:r>
-      <w:r>
-        <w:rPr>
-          <w:rFonts w:ascii="Times New Roman" w:hAnsi="Times New Roman" w:cs="Times New Roman"/>
-          <w:bCs/>
-          <w:sz w:val="20"/>
-          <w:szCs w:val="20"/>
-        </w:rPr>
-        <w:t>we</w:t>
-      </w:r>
-      <w:r>
-        <w:rPr>
-          <w:rFonts w:ascii="Times New Roman" w:hAnsi="Times New Roman" w:cs="Times New Roman"/>
-          <w:bCs/>
-          <w:sz w:val="20"/>
-          <w:szCs w:val="20"/>
-        </w:rPr>
-        <w:t xml:space="preserve">re </w:t>
-      </w:r>
-      <w:r>
-        <w:rPr>
-          <w:rFonts w:ascii="Times New Roman" w:hAnsi="Times New Roman" w:cs="Times New Roman"/>
-          <w:bCs/>
-          <w:sz w:val="20"/>
-          <w:szCs w:val="20"/>
-        </w:rPr>
-        <w:t>conducted digitally through online means using the service Microsoft Forms.</w:t>
+        <w:t xml:space="preserve">he </w:t>
+      </w:r>
+      <w:r>
+        <w:rPr>
+          <w:rFonts w:ascii="Times New Roman" w:hAnsi="Times New Roman" w:cs="Times New Roman"/>
+          <w:bCs/>
+          <w:sz w:val="20"/>
+          <w:szCs w:val="20"/>
+        </w:rPr>
+        <w:t xml:space="preserve">survey for </w:t>
+      </w:r>
+      <w:r>
+        <w:rPr>
+          <w:rFonts w:ascii="Times New Roman" w:hAnsi="Times New Roman" w:cs="Times New Roman"/>
+          <w:bCs/>
+          <w:sz w:val="20"/>
+          <w:szCs w:val="20"/>
+        </w:rPr>
+        <w:t>data</w:t>
+      </w:r>
+      <w:r>
+        <w:rPr>
+          <w:rFonts w:ascii="Times New Roman" w:hAnsi="Times New Roman" w:cs="Times New Roman"/>
+          <w:bCs/>
+          <w:sz w:val="20"/>
+          <w:szCs w:val="20"/>
+        </w:rPr>
+        <w:t xml:space="preserve"> </w:t>
+      </w:r>
+      <w:r>
+        <w:rPr>
+          <w:rFonts w:ascii="Times New Roman" w:hAnsi="Times New Roman" w:cs="Times New Roman"/>
+          <w:bCs/>
+          <w:sz w:val="20"/>
+          <w:szCs w:val="20"/>
+        </w:rPr>
+        <w:t xml:space="preserve">collection </w:t>
+      </w:r>
+      <w:r>
+        <w:rPr>
+          <w:rFonts w:ascii="Times New Roman" w:hAnsi="Times New Roman" w:cs="Times New Roman"/>
+          <w:bCs/>
+          <w:sz w:val="20"/>
+          <w:szCs w:val="20"/>
+        </w:rPr>
+        <w:t>was</w:t>
+      </w:r>
+      <w:r>
+        <w:rPr>
+          <w:rFonts w:ascii="Times New Roman" w:hAnsi="Times New Roman" w:cs="Times New Roman"/>
+          <w:bCs/>
+          <w:sz w:val="20"/>
+          <w:szCs w:val="20"/>
+        </w:rPr>
+        <w:t xml:space="preserve"> </w:t>
+      </w:r>
+      <w:r>
+        <w:rPr>
+          <w:rFonts w:ascii="Times New Roman" w:hAnsi="Times New Roman" w:cs="Times New Roman"/>
+          <w:bCs/>
+          <w:sz w:val="20"/>
+          <w:szCs w:val="20"/>
+        </w:rPr>
+        <w:t>conducted through online means using the service Microsoft Forms.</w:t>
       </w:r>
       <w:r>
         <w:rPr>
@@ -1492,25 +2013,16 @@
           <w:sz w:val="20"/>
           <w:szCs w:val="20"/>
         </w:rPr>
-        <w:t xml:space="preserve"> distributed through social media such as Line</w:t>
-      </w:r>
-      <w:r>
-        <w:rPr>
-          <w:rFonts w:ascii="Times New Roman" w:hAnsi="Times New Roman" w:cs="Times New Roman"/>
-          <w:bCs/>
-          <w:sz w:val="20"/>
-          <w:szCs w:val="20"/>
-        </w:rPr>
-        <w:t xml:space="preserve"> and </w:t>
-      </w:r>
-      <w:r>
-        <w:rPr>
-          <w:rFonts w:ascii="Times New Roman" w:hAnsi="Times New Roman" w:cs="Times New Roman"/>
-          <w:bCs/>
-          <w:sz w:val="20"/>
-          <w:szCs w:val="20"/>
-        </w:rPr>
-        <w:t>Instagram</w:t>
+        <w:t xml:space="preserve"> distributed through </w:t>
+      </w:r>
+      <w:r>
+        <w:rPr>
+          <w:rFonts w:ascii="Times New Roman" w:hAnsi="Times New Roman" w:cs="Times New Roman"/>
+          <w:bCs/>
+          <w:sz w:val="20"/>
+          <w:szCs w:val="20"/>
+        </w:rPr>
+        <w:t>social media platforms such as Line and Instagram, along with the Ritsumeikan University platform Manaba+R.</w:t>
       </w:r>
       <w:r>
         <w:rPr>
@@ -1520,42 +2032,6 @@
           <w:szCs w:val="20"/>
         </w:rPr>
         <w:t xml:space="preserve"> </w:t>
-      </w:r>
-      <w:r>
-        <w:rPr>
-          <w:rFonts w:ascii="Times New Roman" w:hAnsi="Times New Roman" w:cs="Times New Roman"/>
-          <w:bCs/>
-          <w:sz w:val="20"/>
-          <w:szCs w:val="20"/>
-        </w:rPr>
-        <w:t xml:space="preserve">and </w:t>
-      </w:r>
-      <w:r>
-        <w:rPr>
-          <w:rFonts w:ascii="Times New Roman" w:hAnsi="Times New Roman" w:cs="Times New Roman"/>
-          <w:bCs/>
-          <w:sz w:val="20"/>
-          <w:szCs w:val="20"/>
-        </w:rPr>
-        <w:t xml:space="preserve">also </w:t>
-      </w:r>
-      <w:r>
-        <w:rPr>
-          <w:rFonts w:ascii="Times New Roman" w:hAnsi="Times New Roman" w:cs="Times New Roman"/>
-          <w:bCs/>
-          <w:sz w:val="20"/>
-          <w:szCs w:val="20"/>
-        </w:rPr>
-        <w:t>the Ritsumeikan University platform Manaba+R</w:t>
-      </w:r>
-      <w:r>
-        <w:rPr>
-          <w:rFonts w:ascii="Times New Roman" w:hAnsi="Times New Roman" w:cs="Times New Roman"/>
-          <w:bCs/>
-          <w:sz w:val="20"/>
-          <w:szCs w:val="20"/>
-        </w:rPr>
-        <w:t xml:space="preserve">. </w:t>
       </w:r>
       <w:r>
         <w:rPr>
@@ -2393,6 +2869,7 @@
                 <w:sz w:val="20"/>
                 <w:szCs w:val="20"/>
               </w:rPr>
+              <w:lastRenderedPageBreak/>
               <w:t>21-23</w:t>
             </w:r>
           </w:p>
@@ -2521,7 +2998,6 @@
                 <w:sz w:val="20"/>
                 <w:szCs w:val="20"/>
               </w:rPr>
-              <w:lastRenderedPageBreak/>
               <w:t>27-29</w:t>
             </w:r>
           </w:p>
@@ -4114,7 +4590,16 @@
           <w:sz w:val="20"/>
           <w:szCs w:val="20"/>
         </w:rPr>
-        <w:t>assess aspects of an individual’s perceptions and behaviors regarding memes and their impact on language and communication</w:t>
+        <w:t xml:space="preserve">assess aspects of an individual’s perceptions and behaviors regarding memes and their impact on language and </w:t>
+      </w:r>
+      <w:r>
+        <w:rPr>
+          <w:rFonts w:ascii="Times New Roman" w:hAnsi="Times New Roman" w:cs="Times New Roman"/>
+          <w:sz w:val="20"/>
+          <w:szCs w:val="20"/>
+        </w:rPr>
+        <w:lastRenderedPageBreak/>
+        <w:t>communication</w:t>
       </w:r>
       <w:r>
         <w:rPr>
@@ -4218,7 +4703,6 @@
           <w:sz w:val="20"/>
           <w:szCs w:val="20"/>
         </w:rPr>
-        <w:lastRenderedPageBreak/>
         <w:t>Meme Consumption Frequency</w:t>
       </w:r>
     </w:p>
@@ -5722,6 +6206,7 @@
                 <w:sz w:val="20"/>
                 <w:szCs w:val="20"/>
               </w:rPr>
+              <w:lastRenderedPageBreak/>
               <w:t>3</w:t>
             </w:r>
           </w:p>
@@ -5784,7 +6269,6 @@
                 <w:sz w:val="20"/>
                 <w:szCs w:val="20"/>
               </w:rPr>
-              <w:lastRenderedPageBreak/>
               <w:t>4</w:t>
             </w:r>
           </w:p>
@@ -6625,6 +7109,7 @@
           <w:sz w:val="20"/>
           <w:szCs w:val="20"/>
         </w:rPr>
+        <w:lastRenderedPageBreak/>
         <w:t xml:space="preserve">In conclusion, this study’s findings suggest that memes not only serve as a medium to express thoughts and ideas but also play a significant role in shaping </w:t>
       </w:r>
       <w:r>
@@ -6643,17 +7128,7 @@
           <w:sz w:val="20"/>
           <w:szCs w:val="20"/>
         </w:rPr>
-        <w:t xml:space="preserve"> and are a driving factor in language </w:t>
-      </w:r>
-      <w:r>
-        <w:rPr>
-          <w:rFonts w:ascii="Times New Roman" w:hAnsi="Times New Roman" w:cs="Times New Roman"/>
-          <w:bCs/>
-          <w:sz w:val="20"/>
-          <w:szCs w:val="20"/>
-        </w:rPr>
-        <w:lastRenderedPageBreak/>
-        <w:t>development and evolution overall among young people. However, to thoroughly understand this influence and validate these findings, future research should include a more diverse population sample that captures a broader range of perspectives and explores the broader analysis of the impact of memes on language.</w:t>
+        <w:t xml:space="preserve"> and are a driving factor in language development and evolution overall among young people. However, to thoroughly understand this influence and validate these findings, future research should include a more diverse population sample that captures a broader range of perspectives and explores the broader analysis of the impact of memes on language.</w:t>
       </w:r>
     </w:p>
     <w:p>
@@ -9042,7 +9517,6 @@
   <w:style w:type="character" w:default="1" w:styleId="DefaultParagraphFont">
     <w:name w:val="Default Paragraph Font"/>
     <w:uiPriority w:val="1"/>
-    <w:semiHidden/>
     <w:unhideWhenUsed/>
   </w:style>
   <w:style w:type="table" w:default="1" w:styleId="TableNormal">

</xml_diff>

<commit_message>
revised based on grammarly
</commit_message>
<xml_diff>
--- a/DraftPaper_AndifallihNoorMalela.docx
+++ b/DraftPaper_AndifallihNoorMalela.docx
@@ -1,6 +1,6 @@
 
 <file path=word/document.xml><?xml version="1.0" encoding="utf-8"?>
-<w:document xmlns:wpc="http://schemas.microsoft.com/office/word/2010/wordprocessingCanvas" xmlns:cx="http://schemas.microsoft.com/office/drawing/2014/chartex" xmlns:cx1="http://schemas.microsoft.com/office/drawing/2015/9/8/chartex" xmlns:cx2="http://schemas.microsoft.com/office/drawing/2015/10/21/chartex" xmlns:cx3="http://schemas.microsoft.com/office/drawing/2016/5/9/chartex" xmlns:cx4="http://schemas.microsoft.com/office/drawing/2016/5/10/chartex" xmlns:cx5="http://schemas.microsoft.com/office/drawing/2016/5/11/chartex" xmlns:cx6="http://schemas.microsoft.com/office/drawing/2016/5/12/chartex" xmlns:cx7="http://schemas.microsoft.com/office/drawing/2016/5/13/chartex" xmlns:cx8="http://schemas.microsoft.com/office/drawing/2016/5/14/chartex" xmlns:mc="http://schemas.openxmlformats.org/markup-compatibility/2006" xmlns:aink="http://schemas.microsoft.com/office/drawing/2016/ink" xmlns:am3d="http://schemas.microsoft.com/office/drawing/2017/model3d" xmlns:o="urn:schemas-microsoft-com:office:office" xmlns:oel="http://schemas.microsoft.com/office/2019/extlst" xmlns:r="http://schemas.openxmlformats.org/officeDocument/2006/relationships" xmlns:m="http://schemas.openxmlformats.org/officeDocument/2006/math" xmlns:v="urn:schemas-microsoft-com:vml" xmlns:wp14="http://schemas.microsoft.com/office/word/2010/wordprocessingDrawing" xmlns:wp="http://schemas.openxmlformats.org/drawingml/2006/wordprocessingDrawing" xmlns:w10="urn:schemas-microsoft-com:office:word" xmlns:w="http://schemas.openxmlformats.org/wordprocessingml/2006/main" xmlns:w14="http://schemas.microsoft.com/office/word/2010/wordml" xmlns:w15="http://schemas.microsoft.com/office/word/2012/wordml" xmlns:w16cex="http://schemas.microsoft.com/office/word/2018/wordml/cex" xmlns:w16cid="http://schemas.microsoft.com/office/word/2016/wordml/cid" xmlns:w16="http://schemas.microsoft.com/office/word/2018/wordml" xmlns:w16du="http://schemas.microsoft.com/office/word/2023/wordml/word16du" xmlns:w16sdtdh="http://schemas.microsoft.com/office/word/2020/wordml/sdtdatahash" xmlns:w16se="http://schemas.microsoft.com/office/word/2015/wordml/symex" xmlns:wpg="http://schemas.microsoft.com/office/word/2010/wordprocessingGroup" xmlns:wpi="http://schemas.microsoft.com/office/word/2010/wordprocessingInk" xmlns:wne="http://schemas.microsoft.com/office/word/2006/wordml" xmlns:wps="http://schemas.microsoft.com/office/word/2010/wordprocessingShape" mc:Ignorable="w14 w15 w16se w16cid w16 w16cex w16sdtdh w16du wp14">
+<w:document xmlns:wpc="http://schemas.microsoft.com/office/word/2010/wordprocessingCanvas" xmlns:cx="http://schemas.microsoft.com/office/drawing/2014/chartex" xmlns:cx1="http://schemas.microsoft.com/office/drawing/2015/9/8/chartex" xmlns:cx2="http://schemas.microsoft.com/office/drawing/2015/10/21/chartex" xmlns:cx3="http://schemas.microsoft.com/office/drawing/2016/5/9/chartex" xmlns:cx4="http://schemas.microsoft.com/office/drawing/2016/5/10/chartex" xmlns:cx5="http://schemas.microsoft.com/office/drawing/2016/5/11/chartex" xmlns:cx6="http://schemas.microsoft.com/office/drawing/2016/5/12/chartex" xmlns:cx7="http://schemas.microsoft.com/office/drawing/2016/5/13/chartex" xmlns:cx8="http://schemas.microsoft.com/office/drawing/2016/5/14/chartex" xmlns:mc="http://schemas.openxmlformats.org/markup-compatibility/2006" xmlns:aink="http://schemas.microsoft.com/office/drawing/2016/ink" xmlns:am3d="http://schemas.microsoft.com/office/drawing/2017/model3d" xmlns:o="urn:schemas-microsoft-com:office:office" xmlns:oel="http://schemas.microsoft.com/office/2019/extlst" xmlns:r="http://schemas.openxmlformats.org/officeDocument/2006/relationships" xmlns:m="http://schemas.openxmlformats.org/officeDocument/2006/math" xmlns:v="urn:schemas-microsoft-com:vml" xmlns:wp14="http://schemas.microsoft.com/office/word/2010/wordprocessingDrawing" xmlns:wp="http://schemas.openxmlformats.org/drawingml/2006/wordprocessingDrawing" xmlns:w10="urn:schemas-microsoft-com:office:word" xmlns:w="http://schemas.openxmlformats.org/wordprocessingml/2006/main" xmlns:w14="http://schemas.microsoft.com/office/word/2010/wordml" xmlns:w15="http://schemas.microsoft.com/office/word/2012/wordml" xmlns:w16cex="http://schemas.microsoft.com/office/word/2018/wordml/cex" xmlns:w16cid="http://schemas.microsoft.com/office/word/2016/wordml/cid" xmlns:w16="http://schemas.microsoft.com/office/word/2018/wordml" xmlns:w16sdtdh="http://schemas.microsoft.com/office/word/2020/wordml/sdtdatahash" xmlns:w16se="http://schemas.microsoft.com/office/word/2015/wordml/symex" xmlns:wpg="http://schemas.microsoft.com/office/word/2010/wordprocessingGroup" xmlns:wpi="http://schemas.microsoft.com/office/word/2010/wordprocessingInk" xmlns:wne="http://schemas.microsoft.com/office/word/2006/wordml" xmlns:wps="http://schemas.microsoft.com/office/word/2010/wordprocessingShape" mc:Ignorable="w14 w15 w16se w16cid w16 w16cex w16sdtdh wp14">
   <w:body>
     <w:p>
       <w:pPr>
@@ -143,6 +143,17 @@
           <w:szCs w:val="20"/>
         </w:rPr>
         <w:t>Abstract</w:t>
+      </w:r>
+      <w:r>
+        <w:rPr>
+          <w:rFonts w:ascii="Times New Roman" w:hAnsi="Times New Roman" w:cs="Times New Roman"/>
+          <w:b/>
+          <w:i/>
+          <w:iCs/>
+          <w:sz w:val="20"/>
+          <w:szCs w:val="20"/>
+        </w:rPr>
+        <w:t xml:space="preserve"> </w:t>
       </w:r>
     </w:p>
     <w:p>
@@ -309,16 +320,7 @@
           <w:sz w:val="20"/>
           <w:szCs w:val="20"/>
         </w:rPr>
-        <w:t xml:space="preserve">The proliferation of mobile devices, such as </w:t>
-      </w:r>
-      <w:r>
-        <w:rPr>
-          <w:rFonts w:ascii="Times New Roman" w:hAnsi="Times New Roman" w:cs="Times New Roman"/>
-          <w:bCs/>
-          <w:sz w:val="20"/>
-          <w:szCs w:val="20"/>
-        </w:rPr>
-        <w:t xml:space="preserve">smartphones, </w:t>
+        <w:t xml:space="preserve">The proliferation of mobile devices, such as smartphones, </w:t>
       </w:r>
       <w:r>
         <w:rPr>
@@ -475,7 +477,27 @@
           <w:sz w:val="20"/>
           <w:szCs w:val="20"/>
         </w:rPr>
-        <w:t xml:space="preserve"> in response to various social and cultural influences (Steels &amp; Szathmáry, 2018). </w:t>
+        <w:t xml:space="preserve"> in response to various social and cultural influences (Steels &amp; </w:t>
+      </w:r>
+      <w:proofErr w:type="spellStart"/>
+      <w:r>
+        <w:rPr>
+          <w:rFonts w:ascii="Times New Roman" w:hAnsi="Times New Roman" w:cs="Times New Roman"/>
+          <w:bCs/>
+          <w:sz w:val="20"/>
+          <w:szCs w:val="20"/>
+        </w:rPr>
+        <w:t>Szathmáry</w:t>
+      </w:r>
+      <w:proofErr w:type="spellEnd"/>
+      <w:r>
+        <w:rPr>
+          <w:rFonts w:ascii="Times New Roman" w:hAnsi="Times New Roman" w:cs="Times New Roman"/>
+          <w:bCs/>
+          <w:sz w:val="20"/>
+          <w:szCs w:val="20"/>
+        </w:rPr>
+        <w:t xml:space="preserve">, 2018). </w:t>
       </w:r>
       <w:r>
         <w:rPr>
@@ -724,16 +746,7 @@
           <w:sz w:val="20"/>
           <w:szCs w:val="20"/>
         </w:rPr>
-        <w:t>Therefore, the overall nature of language involves constant adaptations and changes driven</w:t>
-      </w:r>
-      <w:r>
-        <w:rPr>
-          <w:rFonts w:ascii="Times New Roman" w:hAnsi="Times New Roman" w:cs="Times New Roman"/>
-          <w:bCs/>
-          <w:sz w:val="20"/>
-          <w:szCs w:val="20"/>
-        </w:rPr>
-        <w:t xml:space="preserve"> </w:t>
+        <w:t xml:space="preserve">Therefore, the overall nature of language involves constant adaptations and changes driven </w:t>
       </w:r>
       <w:r>
         <w:rPr>
@@ -769,34 +782,36 @@
           <w:sz w:val="20"/>
           <w:szCs w:val="20"/>
         </w:rPr>
-        <w:t>n</w:t>
-      </w:r>
-      <w:r>
-        <w:rPr>
-          <w:rFonts w:ascii="Times New Roman" w:hAnsi="Times New Roman" w:cs="Times New Roman"/>
-          <w:bCs/>
-          <w:sz w:val="20"/>
-          <w:szCs w:val="20"/>
-        </w:rPr>
-        <w:t xml:space="preserve"> the past, various factors such as war, trade, the spread of religion, colonization, and many other relevant events have influenced language.</w:t>
-      </w:r>
-      <w:r>
-        <w:rPr>
-          <w:rFonts w:ascii="Times New Roman" w:hAnsi="Times New Roman" w:cs="Times New Roman"/>
-          <w:bCs/>
-          <w:sz w:val="20"/>
-          <w:szCs w:val="20"/>
-        </w:rPr>
-        <w:t xml:space="preserve"> </w:t>
-      </w:r>
-      <w:r>
-        <w:rPr>
-          <w:rFonts w:ascii="Times New Roman" w:hAnsi="Times New Roman" w:cs="Times New Roman"/>
-          <w:bCs/>
-          <w:sz w:val="20"/>
-          <w:szCs w:val="20"/>
-        </w:rPr>
-        <w:t>(Calvet, 1998). In contemporary times, the internet and its culture of memes pose as a new factor that might impact language evolution.</w:t>
+        <w:t xml:space="preserve">n the past, various factors such as war, trade, the spread of religion, colonization, and many other relevant events have influenced language. </w:t>
+      </w:r>
+      <w:r>
+        <w:rPr>
+          <w:rFonts w:ascii="Times New Roman" w:hAnsi="Times New Roman" w:cs="Times New Roman"/>
+          <w:bCs/>
+          <w:sz w:val="20"/>
+          <w:szCs w:val="20"/>
+        </w:rPr>
+        <w:t>(</w:t>
+      </w:r>
+      <w:proofErr w:type="spellStart"/>
+      <w:r>
+        <w:rPr>
+          <w:rFonts w:ascii="Times New Roman" w:hAnsi="Times New Roman" w:cs="Times New Roman"/>
+          <w:bCs/>
+          <w:sz w:val="20"/>
+          <w:szCs w:val="20"/>
+        </w:rPr>
+        <w:t>Calvet</w:t>
+      </w:r>
+      <w:proofErr w:type="spellEnd"/>
+      <w:r>
+        <w:rPr>
+          <w:rFonts w:ascii="Times New Roman" w:hAnsi="Times New Roman" w:cs="Times New Roman"/>
+          <w:bCs/>
+          <w:sz w:val="20"/>
+          <w:szCs w:val="20"/>
+        </w:rPr>
+        <w:t>, 1998). In contemporary times, the internet and its culture of memes pose as a new factor that might impact language evolution.</w:t>
       </w:r>
     </w:p>
     <w:p>
@@ -834,7 +849,25 @@
           <w:sz w:val="20"/>
           <w:szCs w:val="20"/>
         </w:rPr>
-        <w:t xml:space="preserve">The </w:t>
+        <w:t xml:space="preserve">The concept was </w:t>
+      </w:r>
+      <w:r>
+        <w:rPr>
+          <w:rFonts w:ascii="Times New Roman" w:hAnsi="Times New Roman" w:cs="Times New Roman"/>
+          <w:bCs/>
+          <w:sz w:val="20"/>
+          <w:szCs w:val="20"/>
+        </w:rPr>
+        <w:t>conceived as a cultural unit transmitted through cultural evolution. It exists</w:t>
+      </w:r>
+      <w:r>
+        <w:rPr>
+          <w:rFonts w:ascii="Times New Roman" w:hAnsi="Times New Roman" w:cs="Times New Roman"/>
+          <w:bCs/>
+          <w:sz w:val="20"/>
+          <w:szCs w:val="20"/>
+        </w:rPr>
+        <w:t xml:space="preserve"> and survives by arising </w:t>
       </w:r>
       <w:r>
         <w:rPr>
@@ -844,25 +877,7 @@
           <w:szCs w:val="20"/>
         </w:rPr>
         <w:lastRenderedPageBreak/>
-        <w:t xml:space="preserve">concept was </w:t>
-      </w:r>
-      <w:r>
-        <w:rPr>
-          <w:rFonts w:ascii="Times New Roman" w:hAnsi="Times New Roman" w:cs="Times New Roman"/>
-          <w:bCs/>
-          <w:sz w:val="20"/>
-          <w:szCs w:val="20"/>
-        </w:rPr>
-        <w:t>conceived as a cultural unit transmitted through cultural evolution. It exists</w:t>
-      </w:r>
-      <w:r>
-        <w:rPr>
-          <w:rFonts w:ascii="Times New Roman" w:hAnsi="Times New Roman" w:cs="Times New Roman"/>
-          <w:bCs/>
-          <w:sz w:val="20"/>
-          <w:szCs w:val="20"/>
-        </w:rPr>
-        <w:t xml:space="preserve"> and survives by arising in popularity often enough and sustaining enough psychological appeal to people, like a gene in evolution. In this field of culture, memes adopt forms of an idea, a skill, a theme, or a phase. </w:t>
+        <w:t xml:space="preserve">in popularity often enough and sustaining enough psychological appeal to people, like a gene in evolution. In this field of culture, memes adopt forms of an idea, a skill, a theme, or a phase. </w:t>
       </w:r>
       <w:r>
         <w:rPr>
@@ -972,16 +987,7 @@
           <w:sz w:val="20"/>
           <w:szCs w:val="20"/>
         </w:rPr>
-        <w:t xml:space="preserve">In computing terms, an internet meme, often referred to simply as a meme by internet users, is a medium created in the format of images, videos, texts, etc., that spreads from one internet user to another, often with changes along the </w:t>
-      </w:r>
-      <w:r>
-        <w:rPr>
-          <w:rFonts w:ascii="Times New Roman" w:hAnsi="Times New Roman" w:cs="Times New Roman"/>
-          <w:bCs/>
-          <w:sz w:val="20"/>
-          <w:szCs w:val="20"/>
-        </w:rPr>
-        <w:t>way.</w:t>
+        <w:t>In computing terms, an internet meme, often referred to simply as a meme by internet users, is a medium created in the format of images, videos, texts, etc., that spreads from one internet user to another, often with changes along the way.</w:t>
       </w:r>
       <w:r>
         <w:rPr>
@@ -1190,20 +1196,12 @@
           <w:sz w:val="20"/>
           <w:szCs w:val="20"/>
         </w:rPr>
-        <w:t>in the epidemiologic theory of genes and culture</w:t>
-      </w:r>
-      <w:r>
-        <w:rPr>
-          <w:rFonts w:ascii="Times New Roman" w:hAnsi="Times New Roman" w:cs="Times New Roman"/>
-          <w:bCs/>
-          <w:sz w:val="20"/>
-          <w:szCs w:val="20"/>
-        </w:rPr>
-        <w:t xml:space="preserve"> </w:t>
+        <w:t xml:space="preserve">in the epidemiologic theory of genes and culture </w:t>
       </w:r>
       <w:r>
         <w:t>(</w:t>
       </w:r>
+      <w:proofErr w:type="spellStart"/>
       <w:r>
         <w:rPr>
           <w:rFonts w:ascii="Times New Roman" w:hAnsi="Times New Roman" w:cs="Times New Roman"/>
@@ -1213,6 +1211,7 @@
         </w:rPr>
         <w:t>Castaño</w:t>
       </w:r>
+      <w:proofErr w:type="spellEnd"/>
       <w:r>
         <w:rPr>
           <w:rFonts w:ascii="Times New Roman" w:hAnsi="Times New Roman" w:cs="Times New Roman"/>
@@ -1411,7 +1410,47 @@
           <w:sz w:val="20"/>
           <w:szCs w:val="20"/>
         </w:rPr>
-        <w:t>A prior study by Kostadinovska-Stojchevska &amp; Shalevska (2018) examined the linguistic aspects of memes in the English realm of the internet and found that memes, specifically image-based ones, utilize language features that are uncommon</w:t>
+        <w:t xml:space="preserve">A prior study by </w:t>
+      </w:r>
+      <w:proofErr w:type="spellStart"/>
+      <w:r>
+        <w:rPr>
+          <w:rFonts w:ascii="Times New Roman" w:hAnsi="Times New Roman" w:cs="Times New Roman"/>
+          <w:bCs/>
+          <w:sz w:val="20"/>
+          <w:szCs w:val="20"/>
+        </w:rPr>
+        <w:t>Kostadinovska-Stojchevska</w:t>
+      </w:r>
+      <w:proofErr w:type="spellEnd"/>
+      <w:r>
+        <w:rPr>
+          <w:rFonts w:ascii="Times New Roman" w:hAnsi="Times New Roman" w:cs="Times New Roman"/>
+          <w:bCs/>
+          <w:sz w:val="20"/>
+          <w:szCs w:val="20"/>
+        </w:rPr>
+        <w:t xml:space="preserve"> &amp; </w:t>
+      </w:r>
+      <w:proofErr w:type="spellStart"/>
+      <w:r>
+        <w:rPr>
+          <w:rFonts w:ascii="Times New Roman" w:hAnsi="Times New Roman" w:cs="Times New Roman"/>
+          <w:bCs/>
+          <w:sz w:val="20"/>
+          <w:szCs w:val="20"/>
+        </w:rPr>
+        <w:t>Shalevska</w:t>
+      </w:r>
+      <w:proofErr w:type="spellEnd"/>
+      <w:r>
+        <w:rPr>
+          <w:rFonts w:ascii="Times New Roman" w:hAnsi="Times New Roman" w:cs="Times New Roman"/>
+          <w:bCs/>
+          <w:sz w:val="20"/>
+          <w:szCs w:val="20"/>
+        </w:rPr>
+        <w:t xml:space="preserve"> (2018) examined the linguistic aspects of memes in the English realm of the internet and found that memes, specifically image-based ones, utilize language features that are uncommon</w:t>
       </w:r>
       <w:r>
         <w:rPr>
@@ -1467,7 +1506,27 @@
           <w:sz w:val="20"/>
           <w:szCs w:val="20"/>
         </w:rPr>
-        <w:t>The observation in this research aligns with the definition of linguistics components and formats of what contributes to a language discussed by Akmajian et. al (2020)</w:t>
+        <w:t xml:space="preserve">The observation in this research aligns with the definition of linguistics components and formats of what contributes to a language discussed by </w:t>
+      </w:r>
+      <w:proofErr w:type="spellStart"/>
+      <w:r>
+        <w:rPr>
+          <w:rFonts w:ascii="Times New Roman" w:hAnsi="Times New Roman" w:cs="Times New Roman"/>
+          <w:bCs/>
+          <w:sz w:val="20"/>
+          <w:szCs w:val="20"/>
+        </w:rPr>
+        <w:t>Akmajian</w:t>
+      </w:r>
+      <w:proofErr w:type="spellEnd"/>
+      <w:r>
+        <w:rPr>
+          <w:rFonts w:ascii="Times New Roman" w:hAnsi="Times New Roman" w:cs="Times New Roman"/>
+          <w:bCs/>
+          <w:sz w:val="20"/>
+          <w:szCs w:val="20"/>
+        </w:rPr>
+        <w:t xml:space="preserve"> et. al (2020)</w:t>
       </w:r>
       <w:r>
         <w:rPr>
@@ -1514,16 +1573,27 @@
           <w:sz w:val="20"/>
           <w:szCs w:val="20"/>
         </w:rPr>
-        <w:t>Another study conducted by Natsir et al. (2023) found significant changes in grammar, syntax, and vocabulary within the language used in internet communication. However, this study does not specifically analyze memes as a factor in language change; instead, it wholly examines the language changes occurring on the internet itself.</w:t>
-      </w:r>
-      <w:r>
-        <w:rPr>
-          <w:rFonts w:ascii="Times New Roman" w:hAnsi="Times New Roman" w:cs="Times New Roman"/>
-          <w:bCs/>
-          <w:sz w:val="20"/>
-          <w:szCs w:val="20"/>
-        </w:rPr>
-        <w:t xml:space="preserve"> </w:t>
+        <w:t xml:space="preserve">Another study conducted by </w:t>
+      </w:r>
+      <w:proofErr w:type="spellStart"/>
+      <w:r>
+        <w:rPr>
+          <w:rFonts w:ascii="Times New Roman" w:hAnsi="Times New Roman" w:cs="Times New Roman"/>
+          <w:bCs/>
+          <w:sz w:val="20"/>
+          <w:szCs w:val="20"/>
+        </w:rPr>
+        <w:t>Natsir</w:t>
+      </w:r>
+      <w:proofErr w:type="spellEnd"/>
+      <w:r>
+        <w:rPr>
+          <w:rFonts w:ascii="Times New Roman" w:hAnsi="Times New Roman" w:cs="Times New Roman"/>
+          <w:bCs/>
+          <w:sz w:val="20"/>
+          <w:szCs w:val="20"/>
+        </w:rPr>
+        <w:t xml:space="preserve"> et al. (2023) found significant changes in grammar, syntax, and vocabulary within the language used in internet communication. However, this study does not specifically analyze memes as a factor in language change; instead, it wholly examines the language changes occurring on the internet itself. </w:t>
       </w:r>
     </w:p>
     <w:p>
@@ -1582,97 +1652,97 @@
           <w:sz w:val="20"/>
           <w:szCs w:val="20"/>
         </w:rPr>
+        <w:t>M</w:t>
+      </w:r>
+      <w:r>
+        <w:rPr>
+          <w:rFonts w:ascii="Times New Roman" w:hAnsi="Times New Roman" w:cs="Times New Roman"/>
+          <w:bCs/>
+          <w:sz w:val="20"/>
+          <w:szCs w:val="20"/>
+        </w:rPr>
+        <w:t xml:space="preserve">emes </w:t>
+      </w:r>
+      <w:r>
+        <w:rPr>
+          <w:rFonts w:ascii="Times New Roman" w:hAnsi="Times New Roman" w:cs="Times New Roman"/>
+          <w:bCs/>
+          <w:sz w:val="20"/>
+          <w:szCs w:val="20"/>
+        </w:rPr>
+        <w:t xml:space="preserve">have experienced </w:t>
+      </w:r>
+      <w:r>
+        <w:rPr>
+          <w:rFonts w:ascii="Times New Roman" w:hAnsi="Times New Roman" w:cs="Times New Roman"/>
+          <w:bCs/>
+          <w:sz w:val="20"/>
+          <w:szCs w:val="20"/>
+        </w:rPr>
+        <w:t>significant</w:t>
+      </w:r>
+      <w:r>
+        <w:rPr>
+          <w:rFonts w:ascii="Times New Roman" w:hAnsi="Times New Roman" w:cs="Times New Roman"/>
+          <w:bCs/>
+          <w:sz w:val="20"/>
+          <w:szCs w:val="20"/>
+        </w:rPr>
+        <w:t xml:space="preserve"> changes </w:t>
+      </w:r>
+      <w:r>
+        <w:rPr>
+          <w:rFonts w:ascii="Times New Roman" w:hAnsi="Times New Roman" w:cs="Times New Roman"/>
+          <w:bCs/>
+          <w:sz w:val="20"/>
+          <w:szCs w:val="20"/>
+        </w:rPr>
+        <w:t xml:space="preserve">in </w:t>
+      </w:r>
+      <w:r>
+        <w:rPr>
+          <w:rFonts w:ascii="Times New Roman" w:hAnsi="Times New Roman" w:cs="Times New Roman"/>
+          <w:bCs/>
+          <w:sz w:val="20"/>
+          <w:szCs w:val="20"/>
+        </w:rPr>
+        <w:t>their</w:t>
+      </w:r>
+      <w:r>
+        <w:rPr>
+          <w:rFonts w:ascii="Times New Roman" w:hAnsi="Times New Roman" w:cs="Times New Roman"/>
+          <w:bCs/>
+          <w:sz w:val="20"/>
+          <w:szCs w:val="20"/>
+        </w:rPr>
+        <w:t xml:space="preserve"> context, meanings, and manner of use over the past few years. </w:t>
+      </w:r>
+      <w:r>
+        <w:rPr>
+          <w:rFonts w:ascii="Times New Roman" w:hAnsi="Times New Roman" w:cs="Times New Roman"/>
+          <w:bCs/>
+          <w:sz w:val="20"/>
+          <w:szCs w:val="20"/>
+        </w:rPr>
+        <w:t xml:space="preserve">A meme from five or six years ago is significantly different from a meme today in these features. </w:t>
+      </w:r>
+      <w:r>
+        <w:rPr>
+          <w:rFonts w:ascii="Times New Roman" w:hAnsi="Times New Roman" w:cs="Times New Roman"/>
+          <w:bCs/>
+          <w:sz w:val="20"/>
+          <w:szCs w:val="20"/>
+        </w:rPr>
+        <w:t xml:space="preserve">One </w:t>
+      </w:r>
+      <w:r>
+        <w:rPr>
+          <w:rFonts w:ascii="Times New Roman" w:hAnsi="Times New Roman" w:cs="Times New Roman"/>
+          <w:bCs/>
+          <w:sz w:val="20"/>
+          <w:szCs w:val="20"/>
+        </w:rPr>
         <w:lastRenderedPageBreak/>
-        <w:t>M</w:t>
-      </w:r>
-      <w:r>
-        <w:rPr>
-          <w:rFonts w:ascii="Times New Roman" w:hAnsi="Times New Roman" w:cs="Times New Roman"/>
-          <w:bCs/>
-          <w:sz w:val="20"/>
-          <w:szCs w:val="20"/>
-        </w:rPr>
-        <w:t xml:space="preserve">emes </w:t>
-      </w:r>
-      <w:r>
-        <w:rPr>
-          <w:rFonts w:ascii="Times New Roman" w:hAnsi="Times New Roman" w:cs="Times New Roman"/>
-          <w:bCs/>
-          <w:sz w:val="20"/>
-          <w:szCs w:val="20"/>
-        </w:rPr>
-        <w:t xml:space="preserve">have experienced </w:t>
-      </w:r>
-      <w:r>
-        <w:rPr>
-          <w:rFonts w:ascii="Times New Roman" w:hAnsi="Times New Roman" w:cs="Times New Roman"/>
-          <w:bCs/>
-          <w:sz w:val="20"/>
-          <w:szCs w:val="20"/>
-        </w:rPr>
-        <w:t>significant</w:t>
-      </w:r>
-      <w:r>
-        <w:rPr>
-          <w:rFonts w:ascii="Times New Roman" w:hAnsi="Times New Roman" w:cs="Times New Roman"/>
-          <w:bCs/>
-          <w:sz w:val="20"/>
-          <w:szCs w:val="20"/>
-        </w:rPr>
-        <w:t xml:space="preserve"> changes </w:t>
-      </w:r>
-      <w:r>
-        <w:rPr>
-          <w:rFonts w:ascii="Times New Roman" w:hAnsi="Times New Roman" w:cs="Times New Roman"/>
-          <w:bCs/>
-          <w:sz w:val="20"/>
-          <w:szCs w:val="20"/>
-        </w:rPr>
-        <w:t xml:space="preserve">in </w:t>
-      </w:r>
-      <w:r>
-        <w:rPr>
-          <w:rFonts w:ascii="Times New Roman" w:hAnsi="Times New Roman" w:cs="Times New Roman"/>
-          <w:bCs/>
-          <w:sz w:val="20"/>
-          <w:szCs w:val="20"/>
-        </w:rPr>
-        <w:t>their</w:t>
-      </w:r>
-      <w:r>
-        <w:rPr>
-          <w:rFonts w:ascii="Times New Roman" w:hAnsi="Times New Roman" w:cs="Times New Roman"/>
-          <w:bCs/>
-          <w:sz w:val="20"/>
-          <w:szCs w:val="20"/>
-        </w:rPr>
-        <w:t xml:space="preserve"> context, meanings, and manner of use over the past few years. </w:t>
-      </w:r>
-      <w:r>
-        <w:rPr>
-          <w:rFonts w:ascii="Times New Roman" w:hAnsi="Times New Roman" w:cs="Times New Roman"/>
-          <w:bCs/>
-          <w:sz w:val="20"/>
-          <w:szCs w:val="20"/>
-        </w:rPr>
-        <w:t xml:space="preserve">A meme from five or six years ago is significantly different from a meme today in these features. </w:t>
-      </w:r>
-      <w:r>
-        <w:rPr>
-          <w:rFonts w:ascii="Times New Roman" w:hAnsi="Times New Roman" w:cs="Times New Roman"/>
-          <w:bCs/>
-          <w:sz w:val="20"/>
-          <w:szCs w:val="20"/>
-        </w:rPr>
-        <w:t xml:space="preserve">One </w:t>
-      </w:r>
-      <w:r>
-        <w:rPr>
-          <w:rFonts w:ascii="Times New Roman" w:hAnsi="Times New Roman" w:cs="Times New Roman"/>
-          <w:bCs/>
-          <w:sz w:val="20"/>
-          <w:szCs w:val="20"/>
-        </w:rPr>
         <w:t>notable trend</w:t>
       </w:r>
       <w:r>
@@ -1866,7 +1936,25 @@
           <w:sz w:val="20"/>
           <w:szCs w:val="20"/>
         </w:rPr>
-        <w:t>Therefore, even though no identifying information was collected, all respondents are assumed to be attending Ritsumeikan University as of the year 2024.</w:t>
+        <w:t xml:space="preserve">Therefore, even though no identifying information was collected, all </w:t>
+      </w:r>
+      <w:r>
+        <w:rPr>
+          <w:rFonts w:ascii="Times New Roman" w:hAnsi="Times New Roman" w:cs="Times New Roman"/>
+          <w:bCs/>
+          <w:sz w:val="20"/>
+          <w:szCs w:val="20"/>
+        </w:rPr>
+        <w:t>participants</w:t>
+      </w:r>
+      <w:r>
+        <w:rPr>
+          <w:rFonts w:ascii="Times New Roman" w:hAnsi="Times New Roman" w:cs="Times New Roman"/>
+          <w:bCs/>
+          <w:sz w:val="20"/>
+          <w:szCs w:val="20"/>
+        </w:rPr>
+        <w:t xml:space="preserve"> are assumed to be attending Ritsumeikan University as of the year 2024.</w:t>
       </w:r>
     </w:p>
     <w:p>
@@ -2096,177 +2184,61 @@
         </w:rPr>
         <w:t xml:space="preserve">. </w:t>
       </w:r>
-      <w:r>
-        <w:rPr>
-          <w:rFonts w:ascii="Times New Roman" w:hAnsi="Times New Roman" w:cs="Times New Roman"/>
-          <w:bCs/>
-          <w:sz w:val="20"/>
-          <w:szCs w:val="20"/>
-        </w:rPr>
-        <w:t>A total of 1</w:t>
-      </w:r>
-      <w:r>
-        <w:rPr>
-          <w:rFonts w:ascii="Times New Roman" w:hAnsi="Times New Roman" w:cs="Times New Roman"/>
-          <w:bCs/>
-          <w:sz w:val="20"/>
-          <w:szCs w:val="20"/>
-        </w:rPr>
-        <w:t>6</w:t>
-      </w:r>
-      <w:r>
-        <w:rPr>
-          <w:rFonts w:ascii="Times New Roman" w:hAnsi="Times New Roman" w:cs="Times New Roman"/>
-          <w:bCs/>
-          <w:sz w:val="20"/>
-          <w:szCs w:val="20"/>
-        </w:rPr>
-        <w:t xml:space="preserve"> questions </w:t>
-      </w:r>
-      <w:r>
-        <w:rPr>
-          <w:rFonts w:ascii="Times New Roman" w:hAnsi="Times New Roman" w:cs="Times New Roman"/>
-          <w:bCs/>
-          <w:sz w:val="20"/>
-          <w:szCs w:val="20"/>
-        </w:rPr>
-        <w:t>exists</w:t>
-      </w:r>
-      <w:r>
-        <w:rPr>
-          <w:rFonts w:ascii="Times New Roman" w:hAnsi="Times New Roman" w:cs="Times New Roman"/>
-          <w:bCs/>
-          <w:sz w:val="20"/>
-          <w:szCs w:val="20"/>
-        </w:rPr>
-        <w:t xml:space="preserve"> in the survey, three of which </w:t>
-      </w:r>
-      <w:r>
-        <w:rPr>
-          <w:rFonts w:ascii="Times New Roman" w:hAnsi="Times New Roman" w:cs="Times New Roman"/>
-          <w:bCs/>
-          <w:sz w:val="20"/>
-          <w:szCs w:val="20"/>
-        </w:rPr>
-        <w:t>we</w:t>
-      </w:r>
-      <w:r>
-        <w:rPr>
-          <w:rFonts w:ascii="Times New Roman" w:hAnsi="Times New Roman" w:cs="Times New Roman"/>
-          <w:bCs/>
-          <w:sz w:val="20"/>
-          <w:szCs w:val="20"/>
-        </w:rPr>
-        <w:t xml:space="preserve">re demographic questions, and the other </w:t>
-      </w:r>
-      <w:r>
-        <w:rPr>
-          <w:rFonts w:ascii="Times New Roman" w:hAnsi="Times New Roman" w:cs="Times New Roman"/>
-          <w:bCs/>
-          <w:sz w:val="20"/>
-          <w:szCs w:val="20"/>
-        </w:rPr>
-        <w:t>we</w:t>
-      </w:r>
-      <w:r>
-        <w:rPr>
-          <w:rFonts w:ascii="Times New Roman" w:hAnsi="Times New Roman" w:cs="Times New Roman"/>
-          <w:bCs/>
-          <w:sz w:val="20"/>
-          <w:szCs w:val="20"/>
-        </w:rPr>
-        <w:t xml:space="preserve">re questions aimed at gathering </w:t>
-      </w:r>
-      <w:r>
-        <w:rPr>
-          <w:rFonts w:ascii="Times New Roman" w:hAnsi="Times New Roman" w:cs="Times New Roman"/>
-          <w:bCs/>
-          <w:sz w:val="20"/>
-          <w:szCs w:val="20"/>
-        </w:rPr>
-        <w:t>information</w:t>
-      </w:r>
-      <w:r>
-        <w:rPr>
-          <w:rFonts w:ascii="Times New Roman" w:hAnsi="Times New Roman" w:cs="Times New Roman"/>
-          <w:bCs/>
-          <w:sz w:val="20"/>
-          <w:szCs w:val="20"/>
-        </w:rPr>
-        <w:t xml:space="preserve"> about meme consumption</w:t>
-      </w:r>
-      <w:r>
-        <w:rPr>
-          <w:rFonts w:ascii="Times New Roman" w:hAnsi="Times New Roman" w:cs="Times New Roman"/>
-          <w:bCs/>
-          <w:sz w:val="20"/>
-          <w:szCs w:val="20"/>
-        </w:rPr>
-        <w:t xml:space="preserve"> and </w:t>
-      </w:r>
-      <w:r>
-        <w:rPr>
-          <w:rFonts w:ascii="Times New Roman" w:hAnsi="Times New Roman" w:cs="Times New Roman"/>
-          <w:bCs/>
-          <w:sz w:val="20"/>
-          <w:szCs w:val="20"/>
-        </w:rPr>
-        <w:t>Likert</w:t>
-      </w:r>
-      <w:r>
-        <w:rPr>
-          <w:rFonts w:ascii="Times New Roman" w:hAnsi="Times New Roman" w:cs="Times New Roman"/>
-          <w:bCs/>
-          <w:sz w:val="20"/>
-          <w:szCs w:val="20"/>
-        </w:rPr>
-        <w:t>-scale agreement questions regarding correlation of memes and communication</w:t>
-      </w:r>
-      <w:r>
-        <w:rPr>
-          <w:rFonts w:ascii="Times New Roman" w:hAnsi="Times New Roman" w:cs="Times New Roman"/>
-          <w:bCs/>
-          <w:sz w:val="20"/>
-          <w:szCs w:val="20"/>
-        </w:rPr>
-        <w:t xml:space="preserve">. </w:t>
-      </w:r>
-      <w:r>
-        <w:rPr>
-          <w:rFonts w:ascii="Times New Roman" w:hAnsi="Times New Roman" w:cs="Times New Roman"/>
-          <w:bCs/>
-          <w:sz w:val="20"/>
-          <w:szCs w:val="20"/>
-        </w:rPr>
-        <w:t>The data gathering lasted for three weeks from May 20th, 2024, to June 12th, 2024.</w:t>
-      </w:r>
-      <w:r>
-        <w:rPr>
-          <w:rFonts w:ascii="Times New Roman" w:hAnsi="Times New Roman" w:cs="Times New Roman"/>
-          <w:bCs/>
-          <w:sz w:val="20"/>
-          <w:szCs w:val="20"/>
-        </w:rPr>
-        <w:t xml:space="preserve"> </w:t>
-      </w:r>
     </w:p>
     <w:p>
       <w:pPr>
-        <w:rPr>
-          <w:rFonts w:ascii="Times New Roman" w:hAnsi="Times New Roman" w:cs="Times New Roman"/>
-          <w:b/>
-          <w:sz w:val="20"/>
-          <w:szCs w:val="20"/>
-        </w:rPr>
-      </w:pPr>
-      <w:r>
-        <w:rPr>
-          <w:rFonts w:ascii="Times New Roman" w:hAnsi="Times New Roman" w:cs="Times New Roman"/>
-          <w:b/>
-          <w:sz w:val="20"/>
-          <w:szCs w:val="20"/>
-        </w:rPr>
-        <w:t>Ethical Overview</w:t>
+        <w:ind w:firstLine="709"/>
+        <w:rPr>
+          <w:rFonts w:ascii="Times New Roman" w:hAnsi="Times New Roman" w:cs="Times New Roman"/>
+          <w:bCs/>
+          <w:sz w:val="20"/>
+          <w:szCs w:val="20"/>
+        </w:rPr>
+      </w:pPr>
+      <w:r>
+        <w:rPr>
+          <w:rFonts w:ascii="Times New Roman" w:hAnsi="Times New Roman" w:cs="Times New Roman"/>
+          <w:bCs/>
+          <w:sz w:val="20"/>
+          <w:szCs w:val="20"/>
+        </w:rPr>
+        <w:t xml:space="preserve">The survey consisted of 16 questions, </w:t>
+      </w:r>
+      <w:r>
+        <w:rPr>
+          <w:rFonts w:ascii="Times New Roman" w:hAnsi="Times New Roman" w:cs="Times New Roman"/>
+          <w:bCs/>
+          <w:sz w:val="20"/>
+          <w:szCs w:val="20"/>
+        </w:rPr>
+        <w:t>three of which were demographic</w:t>
+      </w:r>
+      <w:r>
+        <w:rPr>
+          <w:rFonts w:ascii="Times New Roman" w:hAnsi="Times New Roman" w:cs="Times New Roman"/>
+          <w:bCs/>
+          <w:sz w:val="20"/>
+          <w:szCs w:val="20"/>
+        </w:rPr>
+        <w:t xml:space="preserve"> questions</w:t>
+      </w:r>
+      <w:r>
+        <w:rPr>
+          <w:rFonts w:ascii="Times New Roman" w:hAnsi="Times New Roman" w:cs="Times New Roman"/>
+          <w:bCs/>
+          <w:sz w:val="20"/>
+          <w:szCs w:val="20"/>
+        </w:rPr>
+        <w:t>, while the others aimed to gather information about meme consumption and included Likert-scale agreement questions regarding the correlation between memes and communication.</w:t>
+      </w:r>
+      <w:r>
+        <w:rPr>
+          <w:rFonts w:ascii="Times New Roman" w:hAnsi="Times New Roman" w:cs="Times New Roman"/>
+          <w:bCs/>
+          <w:sz w:val="20"/>
+          <w:szCs w:val="20"/>
+        </w:rPr>
+        <w:t xml:space="preserve"> </w:t>
       </w:r>
     </w:p>
     <w:p>
@@ -2286,6 +2258,118 @@
           <w:sz w:val="20"/>
           <w:szCs w:val="20"/>
         </w:rPr>
+        <w:t xml:space="preserve">The demographics questions were decided to be made compulsory. However, the _ questions were </w:t>
+      </w:r>
+      <w:commentRangeStart w:id="0"/>
+      <w:r>
+        <w:rPr>
+          <w:rFonts w:ascii="Times New Roman" w:hAnsi="Times New Roman" w:cs="Times New Roman"/>
+          <w:bCs/>
+          <w:sz w:val="20"/>
+          <w:szCs w:val="20"/>
+        </w:rPr>
+        <w:t>not</w:t>
+      </w:r>
+      <w:commentRangeEnd w:id="0"/>
+      <w:r>
+        <w:rPr>
+          <w:rStyle w:val="CommentReference"/>
+        </w:rPr>
+        <w:commentReference w:id="0"/>
+      </w:r>
+      <w:r>
+        <w:rPr>
+          <w:rFonts w:ascii="Times New Roman" w:hAnsi="Times New Roman" w:cs="Times New Roman"/>
+          <w:bCs/>
+          <w:sz w:val="20"/>
+          <w:szCs w:val="20"/>
+        </w:rPr>
+        <w:t>.</w:t>
+      </w:r>
+    </w:p>
+    <w:p>
+      <w:pPr>
+        <w:ind w:firstLine="709"/>
+        <w:rPr>
+          <w:rFonts w:ascii="Times New Roman" w:hAnsi="Times New Roman" w:cs="Times New Roman"/>
+          <w:bCs/>
+          <w:sz w:val="20"/>
+          <w:szCs w:val="20"/>
+        </w:rPr>
+      </w:pPr>
+      <w:r>
+        <w:rPr>
+          <w:rFonts w:ascii="Times New Roman" w:hAnsi="Times New Roman" w:cs="Times New Roman"/>
+          <w:bCs/>
+          <w:sz w:val="20"/>
+          <w:szCs w:val="20"/>
+        </w:rPr>
+        <w:t>The data gathering lasted for three weeks from May 2</w:t>
+      </w:r>
+      <w:r>
+        <w:rPr>
+          <w:rFonts w:ascii="Times New Roman" w:hAnsi="Times New Roman" w:cs="Times New Roman"/>
+          <w:bCs/>
+          <w:sz w:val="20"/>
+          <w:szCs w:val="20"/>
+        </w:rPr>
+        <w:t xml:space="preserve">0th </w:t>
+      </w:r>
+      <w:r>
+        <w:rPr>
+          <w:rFonts w:ascii="Times New Roman" w:hAnsi="Times New Roman" w:cs="Times New Roman"/>
+          <w:bCs/>
+          <w:sz w:val="20"/>
+          <w:szCs w:val="20"/>
+        </w:rPr>
+        <w:t>to June 12th, 2024.</w:t>
+      </w:r>
+      <w:r>
+        <w:rPr>
+          <w:rFonts w:ascii="Times New Roman" w:hAnsi="Times New Roman" w:cs="Times New Roman"/>
+          <w:bCs/>
+          <w:sz w:val="20"/>
+          <w:szCs w:val="20"/>
+        </w:rPr>
+        <w:t xml:space="preserve"> </w:t>
+      </w:r>
+    </w:p>
+    <w:p>
+      <w:pPr>
+        <w:rPr>
+          <w:rFonts w:ascii="Times New Roman" w:hAnsi="Times New Roman" w:cs="Times New Roman"/>
+          <w:b/>
+          <w:sz w:val="20"/>
+          <w:szCs w:val="20"/>
+        </w:rPr>
+      </w:pPr>
+      <w:r>
+        <w:rPr>
+          <w:rFonts w:ascii="Times New Roman" w:hAnsi="Times New Roman" w:cs="Times New Roman"/>
+          <w:b/>
+          <w:sz w:val="20"/>
+          <w:szCs w:val="20"/>
+        </w:rPr>
+        <w:t>Ethical Overview</w:t>
+      </w:r>
+    </w:p>
+    <w:p>
+      <w:pPr>
+        <w:ind w:firstLine="709"/>
+        <w:rPr>
+          <w:rFonts w:ascii="Times New Roman" w:hAnsi="Times New Roman" w:cs="Times New Roman"/>
+          <w:bCs/>
+          <w:sz w:val="20"/>
+          <w:szCs w:val="20"/>
+        </w:rPr>
+      </w:pPr>
+      <w:r>
+        <w:rPr>
+          <w:rFonts w:ascii="Times New Roman" w:hAnsi="Times New Roman" w:cs="Times New Roman"/>
+          <w:bCs/>
+          <w:sz w:val="20"/>
+          <w:szCs w:val="20"/>
+        </w:rPr>
         <w:t xml:space="preserve">Explanations and purpose of the survey were provided on the survey page. However, an explicit clarification </w:t>
       </w:r>
       <w:r>
@@ -2295,7 +2379,34 @@
           <w:sz w:val="20"/>
           <w:szCs w:val="20"/>
         </w:rPr>
-        <w:t xml:space="preserve">with the purpose to collect the </w:t>
+        <w:t>regarding</w:t>
+      </w:r>
+      <w:r>
+        <w:rPr>
+          <w:rFonts w:ascii="Times New Roman" w:hAnsi="Times New Roman" w:cs="Times New Roman"/>
+          <w:bCs/>
+          <w:sz w:val="20"/>
+          <w:szCs w:val="20"/>
+        </w:rPr>
+        <w:t xml:space="preserve"> the purpose </w:t>
+      </w:r>
+      <w:r>
+        <w:rPr>
+          <w:rFonts w:ascii="Times New Roman" w:hAnsi="Times New Roman" w:cs="Times New Roman"/>
+          <w:bCs/>
+          <w:sz w:val="20"/>
+          <w:szCs w:val="20"/>
+        </w:rPr>
+        <w:t>of collecting</w:t>
+      </w:r>
+      <w:r>
+        <w:rPr>
+          <w:rFonts w:ascii="Times New Roman" w:hAnsi="Times New Roman" w:cs="Times New Roman"/>
+          <w:bCs/>
+          <w:sz w:val="20"/>
+          <w:szCs w:val="20"/>
+        </w:rPr>
+        <w:t xml:space="preserve"> </w:t>
       </w:r>
       <w:r>
         <w:rPr>
@@ -2394,7 +2505,25 @@
           <w:sz w:val="20"/>
           <w:szCs w:val="20"/>
         </w:rPr>
-        <w:t xml:space="preserve">collect respondents’ agreement </w:t>
+        <w:t xml:space="preserve">collect </w:t>
+      </w:r>
+      <w:r>
+        <w:rPr>
+          <w:rFonts w:ascii="Times New Roman" w:hAnsi="Times New Roman" w:cs="Times New Roman"/>
+          <w:bCs/>
+          <w:sz w:val="20"/>
+          <w:szCs w:val="20"/>
+        </w:rPr>
+        <w:t>participants</w:t>
+      </w:r>
+      <w:r>
+        <w:rPr>
+          <w:rFonts w:ascii="Times New Roman" w:hAnsi="Times New Roman" w:cs="Times New Roman"/>
+          <w:bCs/>
+          <w:sz w:val="20"/>
+          <w:szCs w:val="20"/>
+        </w:rPr>
+        <w:t xml:space="preserve">’ agreement </w:t>
       </w:r>
       <w:r>
         <w:rPr>
@@ -2457,7 +2586,25 @@
           <w:sz w:val="20"/>
           <w:szCs w:val="20"/>
         </w:rPr>
-        <w:t xml:space="preserve">re formulated with the privacy of the respondents in mind and no proper identifying information outside of general demographics was collected. </w:t>
+        <w:t xml:space="preserve">re formulated with the privacy of the </w:t>
+      </w:r>
+      <w:r>
+        <w:rPr>
+          <w:rFonts w:ascii="Times New Roman" w:hAnsi="Times New Roman" w:cs="Times New Roman"/>
+          <w:bCs/>
+          <w:sz w:val="20"/>
+          <w:szCs w:val="20"/>
+        </w:rPr>
+        <w:t>participants</w:t>
+      </w:r>
+      <w:r>
+        <w:rPr>
+          <w:rFonts w:ascii="Times New Roman" w:hAnsi="Times New Roman" w:cs="Times New Roman"/>
+          <w:bCs/>
+          <w:sz w:val="20"/>
+          <w:szCs w:val="20"/>
+        </w:rPr>
+        <w:t xml:space="preserve"> in mind and no proper identifying information outside of general demographics was collected. </w:t>
       </w:r>
     </w:p>
     <w:p>
@@ -2539,7 +2686,25 @@
           <w:sz w:val="20"/>
           <w:szCs w:val="20"/>
         </w:rPr>
-        <w:t xml:space="preserve"> 35 respondents. Among </w:t>
+        <w:t xml:space="preserve"> 35 </w:t>
+      </w:r>
+      <w:r>
+        <w:rPr>
+          <w:rFonts w:ascii="Times New Roman" w:hAnsi="Times New Roman" w:cs="Times New Roman"/>
+          <w:bCs/>
+          <w:sz w:val="20"/>
+          <w:szCs w:val="20"/>
+        </w:rPr>
+        <w:t>participants</w:t>
+      </w:r>
+      <w:r>
+        <w:rPr>
+          <w:rFonts w:ascii="Times New Roman" w:hAnsi="Times New Roman" w:cs="Times New Roman"/>
+          <w:bCs/>
+          <w:sz w:val="20"/>
+          <w:szCs w:val="20"/>
+        </w:rPr>
+        <w:t xml:space="preserve">. Among </w:t>
       </w:r>
       <w:r>
         <w:rPr>
@@ -2557,7 +2722,43 @@
           <w:sz w:val="20"/>
           <w:szCs w:val="20"/>
         </w:rPr>
-        <w:t>35 respondents, 20 were aged between 18 to 20 years old, 12 were 21 to 23 years old, two were 24 to 26 years old and one was 27 to 29 years old</w:t>
+        <w:t xml:space="preserve">35 </w:t>
+      </w:r>
+      <w:r>
+        <w:rPr>
+          <w:rFonts w:ascii="Times New Roman" w:hAnsi="Times New Roman" w:cs="Times New Roman"/>
+          <w:bCs/>
+          <w:sz w:val="20"/>
+          <w:szCs w:val="20"/>
+        </w:rPr>
+        <w:t>participants</w:t>
+      </w:r>
+      <w:r>
+        <w:rPr>
+          <w:rFonts w:ascii="Times New Roman" w:hAnsi="Times New Roman" w:cs="Times New Roman"/>
+          <w:bCs/>
+          <w:sz w:val="20"/>
+          <w:szCs w:val="20"/>
+        </w:rPr>
+        <w:t>, 20 were aged between 18 to 20 years old, 12 were 21 to 23 years old, two were 24 to 26 years old</w:t>
+      </w:r>
+      <w:r>
+        <w:rPr>
+          <w:rFonts w:ascii="Times New Roman" w:hAnsi="Times New Roman" w:cs="Times New Roman"/>
+          <w:bCs/>
+          <w:sz w:val="20"/>
+          <w:szCs w:val="20"/>
+        </w:rPr>
+        <w:t>,</w:t>
+      </w:r>
+      <w:r>
+        <w:rPr>
+          <w:rFonts w:ascii="Times New Roman" w:hAnsi="Times New Roman" w:cs="Times New Roman"/>
+          <w:bCs/>
+          <w:sz w:val="20"/>
+          <w:szCs w:val="20"/>
+        </w:rPr>
+        <w:t xml:space="preserve"> and one was 27 to 29 years old</w:t>
       </w:r>
       <w:r>
         <w:rPr>
@@ -2869,7 +3070,6 @@
                 <w:sz w:val="20"/>
                 <w:szCs w:val="20"/>
               </w:rPr>
-              <w:lastRenderedPageBreak/>
               <w:t>21-23</w:t>
             </w:r>
           </w:p>
@@ -2933,6 +3133,7 @@
                 <w:sz w:val="20"/>
                 <w:szCs w:val="20"/>
               </w:rPr>
+              <w:lastRenderedPageBreak/>
               <w:t>24-26</w:t>
             </w:r>
           </w:p>
@@ -3110,7 +3311,63 @@
           <w:sz w:val="20"/>
           <w:szCs w:val="20"/>
         </w:rPr>
-        <w:t>27 of the respondents were males, four were females, and the other four chose to not clarify their gender</w:t>
+        <w:t xml:space="preserve">Out of 35 participants, </w:t>
+      </w:r>
+      <w:r>
+        <w:rPr>
+          <w:rFonts w:ascii="Times New Roman" w:hAnsi="Times New Roman" w:cs="Times New Roman"/>
+          <w:sz w:val="20"/>
+          <w:szCs w:val="20"/>
+        </w:rPr>
+        <w:t>27 of the</w:t>
+      </w:r>
+      <w:r>
+        <w:rPr>
+          <w:rFonts w:ascii="Times New Roman" w:hAnsi="Times New Roman" w:cs="Times New Roman"/>
+          <w:sz w:val="20"/>
+          <w:szCs w:val="20"/>
+        </w:rPr>
+        <w:t>m</w:t>
+      </w:r>
+      <w:r>
+        <w:rPr>
+          <w:rFonts w:ascii="Times New Roman" w:hAnsi="Times New Roman" w:cs="Times New Roman"/>
+          <w:sz w:val="20"/>
+          <w:szCs w:val="20"/>
+        </w:rPr>
+        <w:t xml:space="preserve"> were males, four were females, and the other four chose </w:t>
+      </w:r>
+      <w:r>
+        <w:rPr>
+          <w:rFonts w:ascii="Times New Roman" w:hAnsi="Times New Roman" w:cs="Times New Roman"/>
+          <w:sz w:val="20"/>
+          <w:szCs w:val="20"/>
+        </w:rPr>
+        <w:t xml:space="preserve">not to </w:t>
+      </w:r>
+      <w:r>
+        <w:rPr>
+          <w:rFonts w:ascii="Times New Roman" w:hAnsi="Times New Roman" w:cs="Times New Roman"/>
+          <w:sz w:val="20"/>
+          <w:szCs w:val="20"/>
+        </w:rPr>
+        <w:t>specify</w:t>
+      </w:r>
+      <w:r>
+        <w:rPr>
+          <w:rFonts w:ascii="Times New Roman" w:hAnsi="Times New Roman" w:cs="Times New Roman"/>
+          <w:sz w:val="20"/>
+          <w:szCs w:val="20"/>
+        </w:rPr>
+        <w:t xml:space="preserve"> </w:t>
+      </w:r>
+      <w:r>
+        <w:rPr>
+          <w:rFonts w:ascii="Times New Roman" w:hAnsi="Times New Roman" w:cs="Times New Roman"/>
+          <w:sz w:val="20"/>
+          <w:szCs w:val="20"/>
+        </w:rPr>
+        <w:t>their gender</w:t>
       </w:r>
       <w:r>
         <w:rPr>
@@ -4485,7 +4742,55 @@
           <w:sz w:val="20"/>
           <w:szCs w:val="20"/>
         </w:rPr>
-        <w:t xml:space="preserve">The survey asked regarding how often respondents interact with memes. 21 respondents interact with memes </w:t>
+        <w:t>The survey asked</w:t>
+      </w:r>
+      <w:r>
+        <w:rPr>
+          <w:rFonts w:ascii="Times New Roman" w:hAnsi="Times New Roman" w:cs="Times New Roman"/>
+          <w:sz w:val="20"/>
+          <w:szCs w:val="20"/>
+        </w:rPr>
+        <w:t xml:space="preserve"> questions</w:t>
+      </w:r>
+      <w:r>
+        <w:rPr>
+          <w:rFonts w:ascii="Times New Roman" w:hAnsi="Times New Roman" w:cs="Times New Roman" w:hint="eastAsia"/>
+          <w:sz w:val="20"/>
+          <w:szCs w:val="20"/>
+        </w:rPr>
+        <w:t xml:space="preserve"> regarding how often </w:t>
+      </w:r>
+      <w:r>
+        <w:rPr>
+          <w:rFonts w:ascii="Times New Roman" w:hAnsi="Times New Roman" w:cs="Times New Roman" w:hint="eastAsia"/>
+          <w:sz w:val="20"/>
+          <w:szCs w:val="20"/>
+        </w:rPr>
+        <w:t>participants</w:t>
+      </w:r>
+      <w:r>
+        <w:rPr>
+          <w:rFonts w:ascii="Times New Roman" w:hAnsi="Times New Roman" w:cs="Times New Roman" w:hint="eastAsia"/>
+          <w:sz w:val="20"/>
+          <w:szCs w:val="20"/>
+        </w:rPr>
+        <w:t xml:space="preserve"> interact with memes. 21 </w:t>
+      </w:r>
+      <w:r>
+        <w:rPr>
+          <w:rFonts w:ascii="Times New Roman" w:hAnsi="Times New Roman" w:cs="Times New Roman" w:hint="eastAsia"/>
+          <w:sz w:val="20"/>
+          <w:szCs w:val="20"/>
+        </w:rPr>
+        <w:t>participants</w:t>
+      </w:r>
+      <w:r>
+        <w:rPr>
+          <w:rFonts w:ascii="Times New Roman" w:hAnsi="Times New Roman" w:cs="Times New Roman" w:hint="eastAsia"/>
+          <w:sz w:val="20"/>
+          <w:szCs w:val="20"/>
+        </w:rPr>
+        <w:t xml:space="preserve"> interact with memes </w:t>
       </w:r>
       <w:r>
         <w:rPr>
@@ -4509,7 +4814,7 @@
           <w:sz w:val="20"/>
           <w:szCs w:val="20"/>
         </w:rPr>
-        <w:t>respondents</w:t>
+        <w:t>participants</w:t>
       </w:r>
       <w:r>
         <w:rPr>
@@ -4517,7 +4822,7 @@
           <w:sz w:val="20"/>
           <w:szCs w:val="20"/>
         </w:rPr>
-        <w:t xml:space="preserve"> interact at least once a day, five respondents interact less than once a day, and </w:t>
+        <w:t xml:space="preserve"> interact at least once a day, five </w:t>
       </w:r>
       <w:r>
         <w:rPr>
@@ -4525,6 +4830,22 @@
           <w:sz w:val="20"/>
           <w:szCs w:val="20"/>
         </w:rPr>
+        <w:t>participants</w:t>
+      </w:r>
+      <w:r>
+        <w:rPr>
+          <w:rFonts w:ascii="Times New Roman" w:hAnsi="Times New Roman" w:cs="Times New Roman" w:hint="eastAsia"/>
+          <w:sz w:val="20"/>
+          <w:szCs w:val="20"/>
+        </w:rPr>
+        <w:t xml:space="preserve"> interact less than once a day, and </w:t>
+      </w:r>
+      <w:r>
+        <w:rPr>
+          <w:rFonts w:ascii="Times New Roman" w:hAnsi="Times New Roman" w:cs="Times New Roman" w:hint="eastAsia"/>
+          <w:sz w:val="20"/>
+          <w:szCs w:val="20"/>
+        </w:rPr>
         <w:t>six</w:t>
       </w:r>
       <w:r>
@@ -4533,18 +4854,34 @@
           <w:sz w:val="20"/>
           <w:szCs w:val="20"/>
         </w:rPr>
-        <w:t xml:space="preserve"> respondents almost never interact with memes at all</w:t>
-      </w:r>
-      <w:r>
-        <w:rPr>
-          <w:rFonts w:ascii="Times New Roman" w:hAnsi="Times New Roman" w:cs="Times New Roman"/>
-          <w:sz w:val="20"/>
-          <w:szCs w:val="20"/>
-        </w:rPr>
         <w:t xml:space="preserve"> </w:t>
       </w:r>
       <w:r>
         <w:rPr>
+          <w:rFonts w:ascii="Times New Roman" w:hAnsi="Times New Roman" w:cs="Times New Roman" w:hint="eastAsia"/>
+          <w:sz w:val="20"/>
+          <w:szCs w:val="20"/>
+        </w:rPr>
+        <w:t>participants</w:t>
+      </w:r>
+      <w:r>
+        <w:rPr>
+          <w:rFonts w:ascii="Times New Roman" w:hAnsi="Times New Roman" w:cs="Times New Roman" w:hint="eastAsia"/>
+          <w:sz w:val="20"/>
+          <w:szCs w:val="20"/>
+        </w:rPr>
+        <w:t xml:space="preserve"> almost never interact with memes at all</w:t>
+      </w:r>
+      <w:r>
+        <w:rPr>
+          <w:rFonts w:ascii="Times New Roman" w:hAnsi="Times New Roman" w:cs="Times New Roman"/>
+          <w:sz w:val="20"/>
+          <w:szCs w:val="20"/>
+        </w:rPr>
+        <w:t xml:space="preserve"> </w:t>
+      </w:r>
+      <w:r>
+        <w:rPr>
           <w:rFonts w:ascii="Times New Roman" w:hAnsi="Times New Roman" w:cs="Times New Roman"/>
           <w:bCs/>
           <w:sz w:val="20"/>
@@ -4566,7 +4903,71 @@
           <w:sz w:val="20"/>
           <w:szCs w:val="20"/>
         </w:rPr>
-        <w:t xml:space="preserve">The six respondents that almost never interacted with memes did not fill in the proceeding </w:t>
+        <w:t xml:space="preserve">The six </w:t>
+      </w:r>
+      <w:r>
+        <w:rPr>
+          <w:rFonts w:ascii="Times New Roman" w:hAnsi="Times New Roman" w:cs="Times New Roman" w:hint="eastAsia"/>
+          <w:sz w:val="20"/>
+          <w:szCs w:val="20"/>
+        </w:rPr>
+        <w:t>participants</w:t>
+      </w:r>
+      <w:r>
+        <w:rPr>
+          <w:rFonts w:ascii="Times New Roman" w:hAnsi="Times New Roman" w:cs="Times New Roman" w:hint="eastAsia"/>
+          <w:sz w:val="20"/>
+          <w:szCs w:val="20"/>
+        </w:rPr>
+        <w:t xml:space="preserve"> </w:t>
+      </w:r>
+      <w:r>
+        <w:rPr>
+          <w:rFonts w:ascii="Times New Roman" w:hAnsi="Times New Roman" w:cs="Times New Roman"/>
+          <w:sz w:val="20"/>
+          <w:szCs w:val="20"/>
+        </w:rPr>
+        <w:t>who</w:t>
+      </w:r>
+      <w:r>
+        <w:rPr>
+          <w:rFonts w:ascii="Times New Roman" w:hAnsi="Times New Roman" w:cs="Times New Roman" w:hint="eastAsia"/>
+          <w:sz w:val="20"/>
+          <w:szCs w:val="20"/>
+        </w:rPr>
+        <w:t xml:space="preserve"> never interacted with memes did not </w:t>
+      </w:r>
+      <w:r>
+        <w:rPr>
+          <w:rFonts w:ascii="Times New Roman" w:hAnsi="Times New Roman" w:cs="Times New Roman"/>
+          <w:sz w:val="20"/>
+          <w:szCs w:val="20"/>
+        </w:rPr>
+        <w:t>complete</w:t>
+      </w:r>
+      <w:r>
+        <w:rPr>
+          <w:rFonts w:ascii="Times New Roman" w:hAnsi="Times New Roman" w:cs="Times New Roman" w:hint="eastAsia"/>
+          <w:sz w:val="20"/>
+          <w:szCs w:val="20"/>
+        </w:rPr>
+        <w:t xml:space="preserve"> the </w:t>
+      </w:r>
+      <w:r>
+        <w:rPr>
+          <w:rFonts w:ascii="Times New Roman" w:hAnsi="Times New Roman" w:cs="Times New Roman"/>
+          <w:sz w:val="20"/>
+          <w:szCs w:val="20"/>
+        </w:rPr>
+        <w:t>subsequent</w:t>
+      </w:r>
+      <w:r>
+        <w:rPr>
+          <w:rFonts w:ascii="Times New Roman" w:hAnsi="Times New Roman" w:cs="Times New Roman" w:hint="eastAsia"/>
+          <w:sz w:val="20"/>
+          <w:szCs w:val="20"/>
+        </w:rPr>
+        <w:t xml:space="preserve"> </w:t>
       </w:r>
       <w:r>
         <w:rPr>
@@ -4582,24 +4983,47 @@
           <w:sz w:val="20"/>
           <w:szCs w:val="20"/>
         </w:rPr>
-        <w:t xml:space="preserve">-scale agreement statement questions that </w:t>
-      </w:r>
-      <w:r>
-        <w:rPr>
-          <w:rFonts w:ascii="Times New Roman" w:hAnsi="Times New Roman" w:cs="Times New Roman"/>
-          <w:sz w:val="20"/>
-          <w:szCs w:val="20"/>
-        </w:rPr>
-        <w:t xml:space="preserve">assess aspects of an individual’s perceptions and behaviors regarding memes and their impact on language and </w:t>
-      </w:r>
-      <w:r>
-        <w:rPr>
-          <w:rFonts w:ascii="Times New Roman" w:hAnsi="Times New Roman" w:cs="Times New Roman"/>
-          <w:sz w:val="20"/>
-          <w:szCs w:val="20"/>
-        </w:rPr>
-        <w:lastRenderedPageBreak/>
-        <w:t>communication</w:t>
+        <w:t>-scale agreement statement questions</w:t>
+      </w:r>
+      <w:r>
+        <w:rPr>
+          <w:rFonts w:ascii="Times New Roman" w:hAnsi="Times New Roman" w:cs="Times New Roman"/>
+          <w:sz w:val="20"/>
+          <w:szCs w:val="20"/>
+        </w:rPr>
+        <w:t>,</w:t>
+      </w:r>
+      <w:r>
+        <w:rPr>
+          <w:rFonts w:ascii="Times New Roman" w:hAnsi="Times New Roman" w:cs="Times New Roman" w:hint="eastAsia"/>
+          <w:sz w:val="20"/>
+          <w:szCs w:val="20"/>
+        </w:rPr>
+        <w:t xml:space="preserve"> that</w:t>
+      </w:r>
+      <w:r>
+        <w:rPr>
+          <w:rFonts w:ascii="Times New Roman" w:hAnsi="Times New Roman" w:cs="Times New Roman"/>
+          <w:sz w:val="20"/>
+          <w:szCs w:val="20"/>
+        </w:rPr>
+        <w:t xml:space="preserve"> aims to</w:t>
+      </w:r>
+      <w:r>
+        <w:rPr>
+          <w:rFonts w:ascii="Times New Roman" w:hAnsi="Times New Roman" w:cs="Times New Roman" w:hint="eastAsia"/>
+          <w:sz w:val="20"/>
+          <w:szCs w:val="20"/>
+        </w:rPr>
+        <w:t xml:space="preserve"> </w:t>
+      </w:r>
+      <w:r>
+        <w:rPr>
+          <w:rFonts w:ascii="Times New Roman" w:hAnsi="Times New Roman" w:cs="Times New Roman"/>
+          <w:sz w:val="20"/>
+          <w:szCs w:val="20"/>
+        </w:rPr>
+        <w:t>assess aspects of an individual’s perceptions and behaviors regarding memes and their impact on language and communication</w:t>
       </w:r>
       <w:r>
         <w:rPr>
@@ -4703,6 +5127,7 @@
           <w:sz w:val="20"/>
           <w:szCs w:val="20"/>
         </w:rPr>
+        <w:lastRenderedPageBreak/>
         <w:t>Meme Consumption Frequency</w:t>
       </w:r>
     </w:p>
@@ -5127,7 +5552,103 @@
           <w:sz w:val="20"/>
           <w:szCs w:val="20"/>
         </w:rPr>
-        <w:t>Respondents are shown to interact with memes through multiple platforms on the internet. The ‘amount’ is amount of use cases where respondents can choose multiple choices of platforms. The majority of respondents</w:t>
+        <w:t>Participants</w:t>
+      </w:r>
+      <w:r>
+        <w:rPr>
+          <w:rFonts w:ascii="Times New Roman" w:hAnsi="Times New Roman" w:cs="Times New Roman"/>
+          <w:sz w:val="20"/>
+          <w:szCs w:val="20"/>
+        </w:rPr>
+        <w:t xml:space="preserve"> are shown to interact with memes through multiple platforms on the internet. The ‘amount’ </w:t>
+      </w:r>
+      <w:r>
+        <w:rPr>
+          <w:rFonts w:ascii="Times New Roman" w:hAnsi="Times New Roman" w:cs="Times New Roman"/>
+          <w:sz w:val="20"/>
+          <w:szCs w:val="20"/>
+        </w:rPr>
+        <w:t xml:space="preserve">refers to the number of </w:t>
+      </w:r>
+      <w:r>
+        <w:rPr>
+          <w:rFonts w:ascii="Times New Roman" w:hAnsi="Times New Roman" w:cs="Times New Roman"/>
+          <w:sz w:val="20"/>
+          <w:szCs w:val="20"/>
+        </w:rPr>
+        <w:t xml:space="preserve">use cases where </w:t>
+      </w:r>
+      <w:r>
+        <w:rPr>
+          <w:rFonts w:ascii="Times New Roman" w:hAnsi="Times New Roman" w:cs="Times New Roman"/>
+          <w:sz w:val="20"/>
+          <w:szCs w:val="20"/>
+        </w:rPr>
+        <w:t>participants</w:t>
+      </w:r>
+      <w:r>
+        <w:rPr>
+          <w:rFonts w:ascii="Times New Roman" w:hAnsi="Times New Roman" w:cs="Times New Roman"/>
+          <w:sz w:val="20"/>
+          <w:szCs w:val="20"/>
+        </w:rPr>
+        <w:t xml:space="preserve"> </w:t>
+      </w:r>
+      <w:r>
+        <w:rPr>
+          <w:rFonts w:ascii="Times New Roman" w:hAnsi="Times New Roman" w:cs="Times New Roman"/>
+          <w:sz w:val="20"/>
+          <w:szCs w:val="20"/>
+        </w:rPr>
+        <w:t>could</w:t>
+      </w:r>
+      <w:r>
+        <w:rPr>
+          <w:rFonts w:ascii="Times New Roman" w:hAnsi="Times New Roman" w:cs="Times New Roman"/>
+          <w:sz w:val="20"/>
+          <w:szCs w:val="20"/>
+        </w:rPr>
+        <w:t xml:space="preserve"> </w:t>
+      </w:r>
+      <w:r>
+        <w:rPr>
+          <w:rFonts w:ascii="Times New Roman" w:hAnsi="Times New Roman" w:cs="Times New Roman"/>
+          <w:sz w:val="20"/>
+          <w:szCs w:val="20"/>
+        </w:rPr>
+        <w:t>select</w:t>
+      </w:r>
+      <w:r>
+        <w:rPr>
+          <w:rFonts w:ascii="Times New Roman" w:hAnsi="Times New Roman" w:cs="Times New Roman"/>
+          <w:sz w:val="20"/>
+          <w:szCs w:val="20"/>
+        </w:rPr>
+        <w:t xml:space="preserve"> multiple choices of platforms</w:t>
+      </w:r>
+      <w:r>
+        <w:rPr>
+          <w:rFonts w:ascii="Times New Roman" w:hAnsi="Times New Roman" w:cs="Times New Roman"/>
+          <w:sz w:val="20"/>
+          <w:szCs w:val="20"/>
+        </w:rPr>
+        <w:t xml:space="preserve"> that they use</w:t>
+      </w:r>
+      <w:r>
+        <w:rPr>
+          <w:rFonts w:ascii="Times New Roman" w:hAnsi="Times New Roman" w:cs="Times New Roman"/>
+          <w:sz w:val="20"/>
+          <w:szCs w:val="20"/>
+        </w:rPr>
+        <w:t xml:space="preserve">. The majority of </w:t>
+      </w:r>
+      <w:r>
+        <w:rPr>
+          <w:rFonts w:ascii="Times New Roman" w:hAnsi="Times New Roman" w:cs="Times New Roman"/>
+          <w:sz w:val="20"/>
+          <w:szCs w:val="20"/>
+        </w:rPr>
+        <w:t>participants</w:t>
       </w:r>
       <w:r>
         <w:rPr>
@@ -5317,7 +5838,29 @@
                 <w:sz w:val="20"/>
                 <w:szCs w:val="20"/>
               </w:rPr>
-              <w:t>Messaging app (Discord, Line, WeChat, WhatsApp, etc.)</w:t>
+              <w:t>Messaging app</w:t>
+            </w:r>
+            <w:r>
+              <w:rPr>
+                <w:rFonts w:ascii="Times New Roman" w:hAnsi="Times New Roman" w:cs="Times New Roman"/>
+                <w:b w:val="0"/>
+                <w:bCs w:val="0"/>
+                <w:color w:val="000000"/>
+                <w:sz w:val="20"/>
+                <w:szCs w:val="20"/>
+              </w:rPr>
+              <w:t>s</w:t>
+            </w:r>
+            <w:r>
+              <w:rPr>
+                <w:rFonts w:ascii="Times New Roman" w:hAnsi="Times New Roman" w:cs="Times New Roman"/>
+                <w:b w:val="0"/>
+                <w:bCs w:val="0"/>
+                <w:color w:val="000000"/>
+                <w:sz w:val="20"/>
+                <w:szCs w:val="20"/>
+              </w:rPr>
+              <w:t xml:space="preserve"> (Discord, Line, WeChat, WhatsApp, etc.)</w:t>
             </w:r>
             <w:r>
               <w:rPr>
@@ -5802,7 +6345,7 @@
                     <pic:cNvPicPr/>
                   </pic:nvPicPr>
                   <pic:blipFill>
-                    <a:blip r:embed="rId10"/>
+                    <a:blip r:embed="rId14"/>
                     <a:stretch>
                       <a:fillRect/>
                     </a:stretch>
@@ -5964,8 +6507,8 @@
         <w:tblLook w:val="04A0" w:firstRow="1" w:lastRow="0" w:firstColumn="1" w:lastColumn="0" w:noHBand="0" w:noVBand="1"/>
       </w:tblPr>
       <w:tblGrid>
-        <w:gridCol w:w="2410"/>
-        <w:gridCol w:w="6094"/>
+        <w:gridCol w:w="1701"/>
+        <w:gridCol w:w="6803"/>
       </w:tblGrid>
       <w:tr>
         <w:trPr>
@@ -5974,7 +6517,7 @@
         <w:tc>
           <w:tcPr>
             <w:cnfStyle w:val="001000000000" w:firstRow="0" w:lastRow="0" w:firstColumn="1" w:lastColumn="0" w:oddVBand="0" w:evenVBand="0" w:oddHBand="0" w:evenHBand="0" w:firstRowFirstColumn="0" w:firstRowLastColumn="0" w:lastRowFirstColumn="0" w:lastRowLastColumn="0"/>
-            <w:tcW w:w="2410" w:type="dxa"/>
+            <w:tcW w:w="1701" w:type="dxa"/>
             <w:tcBorders>
               <w:top w:val="single" w:sz="4" w:space="0" w:color="7F7F7F" w:themeColor="text1" w:themeTint="80"/>
               <w:bottom w:val="single" w:sz="4" w:space="0" w:color="auto"/>
@@ -6006,7 +6549,7 @@
         </w:tc>
         <w:tc>
           <w:tcPr>
-            <w:tcW w:w="6094" w:type="dxa"/>
+            <w:tcW w:w="6803" w:type="dxa"/>
             <w:tcBorders>
               <w:top w:val="single" w:sz="4" w:space="0" w:color="7F7F7F" w:themeColor="text1" w:themeTint="80"/>
               <w:bottom w:val="single" w:sz="4" w:space="0" w:color="auto"/>
@@ -6054,7 +6597,7 @@
         <w:tc>
           <w:tcPr>
             <w:cnfStyle w:val="001000000000" w:firstRow="0" w:lastRow="0" w:firstColumn="1" w:lastColumn="0" w:oddVBand="0" w:evenVBand="0" w:oddHBand="0" w:evenHBand="0" w:firstRowFirstColumn="0" w:firstRowLastColumn="0" w:lastRowFirstColumn="0" w:lastRowLastColumn="0"/>
-            <w:tcW w:w="2410" w:type="dxa"/>
+            <w:tcW w:w="1701" w:type="dxa"/>
             <w:tcBorders>
               <w:top w:val="single" w:sz="4" w:space="0" w:color="auto"/>
               <w:bottom w:val="nil"/>
@@ -6085,7 +6628,7 @@
         </w:tc>
         <w:tc>
           <w:tcPr>
-            <w:tcW w:w="6094" w:type="dxa"/>
+            <w:tcW w:w="6803" w:type="dxa"/>
             <w:tcBorders>
               <w:top w:val="single" w:sz="4" w:space="0" w:color="auto"/>
               <w:bottom w:val="nil"/>
@@ -6093,7 +6636,7 @@
           </w:tcPr>
           <w:p>
             <w:pPr>
-              <w:jc w:val="center"/>
+              <w:jc w:val="left"/>
               <w:cnfStyle w:val="000000100000" w:firstRow="0" w:lastRow="0" w:firstColumn="0" w:lastColumn="0" w:oddVBand="0" w:evenVBand="0" w:oddHBand="1" w:evenHBand="0" w:firstRowFirstColumn="0" w:firstRowLastColumn="0" w:lastRowFirstColumn="0" w:lastRowLastColumn="0"/>
               <w:rPr>
                 <w:rFonts w:ascii="Times New Roman" w:hAnsi="Times New Roman" w:cs="Times New Roman"/>
@@ -6107,7 +6650,23 @@
                 <w:sz w:val="20"/>
                 <w:szCs w:val="20"/>
               </w:rPr>
-              <w:t>I think memes and its contents are socially relevant</w:t>
+              <w:t xml:space="preserve">I think memes and </w:t>
+            </w:r>
+            <w:r>
+              <w:rPr>
+                <w:rFonts w:ascii="Times New Roman" w:hAnsi="Times New Roman" w:cs="Times New Roman"/>
+                <w:sz w:val="20"/>
+                <w:szCs w:val="20"/>
+              </w:rPr>
+              <w:t>their</w:t>
+            </w:r>
+            <w:r>
+              <w:rPr>
+                <w:rFonts w:ascii="Times New Roman" w:hAnsi="Times New Roman" w:cs="Times New Roman"/>
+                <w:sz w:val="20"/>
+                <w:szCs w:val="20"/>
+              </w:rPr>
+              <w:t xml:space="preserve"> contents are socially relevant</w:t>
             </w:r>
           </w:p>
         </w:tc>
@@ -6116,7 +6675,7 @@
         <w:tc>
           <w:tcPr>
             <w:cnfStyle w:val="001000000000" w:firstRow="0" w:lastRow="0" w:firstColumn="1" w:lastColumn="0" w:oddVBand="0" w:evenVBand="0" w:oddHBand="0" w:evenHBand="0" w:firstRowFirstColumn="0" w:firstRowLastColumn="0" w:lastRowFirstColumn="0" w:lastRowLastColumn="0"/>
-            <w:tcW w:w="2410" w:type="dxa"/>
+            <w:tcW w:w="1701" w:type="dxa"/>
             <w:tcBorders>
               <w:top w:val="nil"/>
               <w:bottom w:val="nil"/>
@@ -6147,7 +6706,7 @@
         </w:tc>
         <w:tc>
           <w:tcPr>
-            <w:tcW w:w="6094" w:type="dxa"/>
+            <w:tcW w:w="6803" w:type="dxa"/>
             <w:tcBorders>
               <w:top w:val="nil"/>
               <w:bottom w:val="nil"/>
@@ -6155,7 +6714,7 @@
           </w:tcPr>
           <w:p>
             <w:pPr>
-              <w:jc w:val="center"/>
+              <w:jc w:val="left"/>
               <w:cnfStyle w:val="000000000000" w:firstRow="0" w:lastRow="0" w:firstColumn="0" w:lastColumn="0" w:oddVBand="0" w:evenVBand="0" w:oddHBand="0" w:evenHBand="0" w:firstRowFirstColumn="0" w:firstRowLastColumn="0" w:lastRowFirstColumn="0" w:lastRowLastColumn="0"/>
               <w:rPr>
                 <w:rFonts w:ascii="Times New Roman" w:hAnsi="Times New Roman" w:cs="Times New Roman"/>
@@ -6181,7 +6740,7 @@
         <w:tc>
           <w:tcPr>
             <w:cnfStyle w:val="001000000000" w:firstRow="0" w:lastRow="0" w:firstColumn="1" w:lastColumn="0" w:oddVBand="0" w:evenVBand="0" w:oddHBand="0" w:evenHBand="0" w:firstRowFirstColumn="0" w:firstRowLastColumn="0" w:lastRowFirstColumn="0" w:lastRowLastColumn="0"/>
-            <w:tcW w:w="2410" w:type="dxa"/>
+            <w:tcW w:w="1701" w:type="dxa"/>
             <w:tcBorders>
               <w:top w:val="nil"/>
               <w:bottom w:val="nil"/>
@@ -6206,14 +6765,13 @@
                 <w:sz w:val="20"/>
                 <w:szCs w:val="20"/>
               </w:rPr>
-              <w:lastRenderedPageBreak/>
               <w:t>3</w:t>
             </w:r>
           </w:p>
         </w:tc>
         <w:tc>
           <w:tcPr>
-            <w:tcW w:w="6094" w:type="dxa"/>
+            <w:tcW w:w="6803" w:type="dxa"/>
             <w:tcBorders>
               <w:top w:val="nil"/>
               <w:bottom w:val="nil"/>
@@ -6221,7 +6779,7 @@
           </w:tcPr>
           <w:p>
             <w:pPr>
-              <w:jc w:val="center"/>
+              <w:jc w:val="left"/>
               <w:cnfStyle w:val="000000100000" w:firstRow="0" w:lastRow="0" w:firstColumn="0" w:lastColumn="0" w:oddVBand="0" w:evenVBand="0" w:oddHBand="1" w:evenHBand="0" w:firstRowFirstColumn="0" w:firstRowLastColumn="0" w:lastRowFirstColumn="0" w:lastRowLastColumn="0"/>
               <w:rPr>
                 <w:rFonts w:ascii="Times New Roman" w:hAnsi="Times New Roman" w:cs="Times New Roman"/>
@@ -6244,7 +6802,7 @@
         <w:tc>
           <w:tcPr>
             <w:cnfStyle w:val="001000000000" w:firstRow="0" w:lastRow="0" w:firstColumn="1" w:lastColumn="0" w:oddVBand="0" w:evenVBand="0" w:oddHBand="0" w:evenHBand="0" w:firstRowFirstColumn="0" w:firstRowLastColumn="0" w:lastRowFirstColumn="0" w:lastRowLastColumn="0"/>
-            <w:tcW w:w="2410" w:type="dxa"/>
+            <w:tcW w:w="1701" w:type="dxa"/>
             <w:tcBorders>
               <w:top w:val="nil"/>
               <w:bottom w:val="nil"/>
@@ -6275,7 +6833,7 @@
         </w:tc>
         <w:tc>
           <w:tcPr>
-            <w:tcW w:w="6094" w:type="dxa"/>
+            <w:tcW w:w="6803" w:type="dxa"/>
             <w:tcBorders>
               <w:top w:val="nil"/>
               <w:bottom w:val="nil"/>
@@ -6283,7 +6841,7 @@
           </w:tcPr>
           <w:p>
             <w:pPr>
-              <w:jc w:val="center"/>
+              <w:jc w:val="left"/>
               <w:cnfStyle w:val="000000000000" w:firstRow="0" w:lastRow="0" w:firstColumn="0" w:lastColumn="0" w:oddVBand="0" w:evenVBand="0" w:oddHBand="0" w:evenHBand="0" w:firstRowFirstColumn="0" w:firstRowLastColumn="0" w:lastRowFirstColumn="0" w:lastRowLastColumn="0"/>
               <w:rPr>
                 <w:rFonts w:ascii="Times New Roman" w:hAnsi="Times New Roman" w:cs="Times New Roman"/>
@@ -6309,7 +6867,7 @@
         <w:tc>
           <w:tcPr>
             <w:cnfStyle w:val="001000000000" w:firstRow="0" w:lastRow="0" w:firstColumn="1" w:lastColumn="0" w:oddVBand="0" w:evenVBand="0" w:oddHBand="0" w:evenHBand="0" w:firstRowFirstColumn="0" w:firstRowLastColumn="0" w:lastRowFirstColumn="0" w:lastRowLastColumn="0"/>
-            <w:tcW w:w="2410" w:type="dxa"/>
+            <w:tcW w:w="1701" w:type="dxa"/>
             <w:tcBorders>
               <w:top w:val="nil"/>
               <w:bottom w:val="nil"/>
@@ -6334,13 +6892,14 @@
                 <w:sz w:val="20"/>
                 <w:szCs w:val="20"/>
               </w:rPr>
+              <w:lastRenderedPageBreak/>
               <w:t>5</w:t>
             </w:r>
           </w:p>
         </w:tc>
         <w:tc>
           <w:tcPr>
-            <w:tcW w:w="6094" w:type="dxa"/>
+            <w:tcW w:w="6803" w:type="dxa"/>
             <w:tcBorders>
               <w:top w:val="nil"/>
               <w:bottom w:val="nil"/>
@@ -6348,7 +6907,7 @@
           </w:tcPr>
           <w:p>
             <w:pPr>
-              <w:jc w:val="center"/>
+              <w:jc w:val="left"/>
               <w:cnfStyle w:val="000000100000" w:firstRow="0" w:lastRow="0" w:firstColumn="0" w:lastColumn="0" w:oddVBand="0" w:evenVBand="0" w:oddHBand="1" w:evenHBand="0" w:firstRowFirstColumn="0" w:firstRowLastColumn="0" w:lastRowFirstColumn="0" w:lastRowLastColumn="0"/>
               <w:rPr>
                 <w:rFonts w:ascii="Times New Roman" w:hAnsi="Times New Roman" w:cs="Times New Roman"/>
@@ -6371,7 +6930,7 @@
         <w:tc>
           <w:tcPr>
             <w:cnfStyle w:val="001000000000" w:firstRow="0" w:lastRow="0" w:firstColumn="1" w:lastColumn="0" w:oddVBand="0" w:evenVBand="0" w:oddHBand="0" w:evenHBand="0" w:firstRowFirstColumn="0" w:firstRowLastColumn="0" w:lastRowFirstColumn="0" w:lastRowLastColumn="0"/>
-            <w:tcW w:w="2410" w:type="dxa"/>
+            <w:tcW w:w="1701" w:type="dxa"/>
             <w:tcBorders>
               <w:top w:val="nil"/>
               <w:bottom w:val="nil"/>
@@ -6402,7 +6961,7 @@
         </w:tc>
         <w:tc>
           <w:tcPr>
-            <w:tcW w:w="6094" w:type="dxa"/>
+            <w:tcW w:w="6803" w:type="dxa"/>
             <w:tcBorders>
               <w:top w:val="nil"/>
               <w:bottom w:val="nil"/>
@@ -6410,7 +6969,7 @@
           </w:tcPr>
           <w:p>
             <w:pPr>
-              <w:jc w:val="center"/>
+              <w:jc w:val="left"/>
               <w:cnfStyle w:val="000000000000" w:firstRow="0" w:lastRow="0" w:firstColumn="0" w:lastColumn="0" w:oddVBand="0" w:evenVBand="0" w:oddHBand="0" w:evenHBand="0" w:firstRowFirstColumn="0" w:firstRowLastColumn="0" w:lastRowFirstColumn="0" w:lastRowLastColumn="0"/>
               <w:rPr>
                 <w:rFonts w:ascii="Times New Roman" w:hAnsi="Times New Roman" w:cs="Times New Roman"/>
@@ -6436,7 +6995,7 @@
         <w:tc>
           <w:tcPr>
             <w:cnfStyle w:val="001000000000" w:firstRow="0" w:lastRow="0" w:firstColumn="1" w:lastColumn="0" w:oddVBand="0" w:evenVBand="0" w:oddHBand="0" w:evenHBand="0" w:firstRowFirstColumn="0" w:firstRowLastColumn="0" w:lastRowFirstColumn="0" w:lastRowLastColumn="0"/>
-            <w:tcW w:w="2410" w:type="dxa"/>
+            <w:tcW w:w="1701" w:type="dxa"/>
             <w:tcBorders>
               <w:top w:val="nil"/>
               <w:bottom w:val="nil"/>
@@ -6467,7 +7026,7 @@
         </w:tc>
         <w:tc>
           <w:tcPr>
-            <w:tcW w:w="6094" w:type="dxa"/>
+            <w:tcW w:w="6803" w:type="dxa"/>
             <w:tcBorders>
               <w:top w:val="nil"/>
               <w:bottom w:val="nil"/>
@@ -6475,7 +7034,7 @@
           </w:tcPr>
           <w:p>
             <w:pPr>
-              <w:jc w:val="center"/>
+              <w:jc w:val="left"/>
               <w:cnfStyle w:val="000000100000" w:firstRow="0" w:lastRow="0" w:firstColumn="0" w:lastColumn="0" w:oddVBand="0" w:evenVBand="0" w:oddHBand="1" w:evenHBand="0" w:firstRowFirstColumn="0" w:firstRowLastColumn="0" w:lastRowFirstColumn="0" w:lastRowLastColumn="0"/>
               <w:rPr>
                 <w:rFonts w:ascii="Times New Roman" w:hAnsi="Times New Roman" w:cs="Times New Roman"/>
@@ -6498,7 +7057,7 @@
         <w:tc>
           <w:tcPr>
             <w:cnfStyle w:val="001000000000" w:firstRow="0" w:lastRow="0" w:firstColumn="1" w:lastColumn="0" w:oddVBand="0" w:evenVBand="0" w:oddHBand="0" w:evenHBand="0" w:firstRowFirstColumn="0" w:firstRowLastColumn="0" w:lastRowFirstColumn="0" w:lastRowLastColumn="0"/>
-            <w:tcW w:w="2410" w:type="dxa"/>
+            <w:tcW w:w="1701" w:type="dxa"/>
             <w:tcBorders>
               <w:top w:val="nil"/>
               <w:bottom w:val="nil"/>
@@ -6529,7 +7088,7 @@
         </w:tc>
         <w:tc>
           <w:tcPr>
-            <w:tcW w:w="6094" w:type="dxa"/>
+            <w:tcW w:w="6803" w:type="dxa"/>
             <w:tcBorders>
               <w:top w:val="nil"/>
               <w:bottom w:val="nil"/>
@@ -6537,7 +7096,7 @@
           </w:tcPr>
           <w:p>
             <w:pPr>
-              <w:jc w:val="center"/>
+              <w:jc w:val="left"/>
               <w:cnfStyle w:val="000000000000" w:firstRow="0" w:lastRow="0" w:firstColumn="0" w:lastColumn="0" w:oddVBand="0" w:evenVBand="0" w:oddHBand="0" w:evenHBand="0" w:firstRowFirstColumn="0" w:firstRowLastColumn="0" w:lastRowFirstColumn="0" w:lastRowLastColumn="0"/>
               <w:rPr>
                 <w:rFonts w:ascii="Times New Roman" w:hAnsi="Times New Roman" w:cs="Times New Roman"/>
@@ -6563,7 +7122,7 @@
         <w:tc>
           <w:tcPr>
             <w:cnfStyle w:val="001000000000" w:firstRow="0" w:lastRow="0" w:firstColumn="1" w:lastColumn="0" w:oddVBand="0" w:evenVBand="0" w:oddHBand="0" w:evenHBand="0" w:firstRowFirstColumn="0" w:firstRowLastColumn="0" w:lastRowFirstColumn="0" w:lastRowLastColumn="0"/>
-            <w:tcW w:w="2410" w:type="dxa"/>
+            <w:tcW w:w="1701" w:type="dxa"/>
             <w:tcBorders>
               <w:top w:val="nil"/>
               <w:bottom w:val="nil"/>
@@ -6594,7 +7153,7 @@
         </w:tc>
         <w:tc>
           <w:tcPr>
-            <w:tcW w:w="6094" w:type="dxa"/>
+            <w:tcW w:w="6803" w:type="dxa"/>
             <w:tcBorders>
               <w:top w:val="nil"/>
               <w:bottom w:val="nil"/>
@@ -6602,7 +7161,7 @@
           </w:tcPr>
           <w:p>
             <w:pPr>
-              <w:jc w:val="center"/>
+              <w:jc w:val="left"/>
               <w:cnfStyle w:val="000000100000" w:firstRow="0" w:lastRow="0" w:firstColumn="0" w:lastColumn="0" w:oddVBand="0" w:evenVBand="0" w:oddHBand="1" w:evenHBand="0" w:firstRowFirstColumn="0" w:firstRowLastColumn="0" w:lastRowFirstColumn="0" w:lastRowLastColumn="0"/>
               <w:rPr>
                 <w:rFonts w:ascii="Times New Roman" w:hAnsi="Times New Roman" w:cs="Times New Roman"/>
@@ -6625,7 +7184,7 @@
         <w:tc>
           <w:tcPr>
             <w:cnfStyle w:val="001000000000" w:firstRow="0" w:lastRow="0" w:firstColumn="1" w:lastColumn="0" w:oddVBand="0" w:evenVBand="0" w:oddHBand="0" w:evenHBand="0" w:firstRowFirstColumn="0" w:firstRowLastColumn="0" w:lastRowFirstColumn="0" w:lastRowLastColumn="0"/>
-            <w:tcW w:w="2410" w:type="dxa"/>
+            <w:tcW w:w="1701" w:type="dxa"/>
             <w:tcBorders>
               <w:top w:val="nil"/>
               <w:bottom w:val="single" w:sz="4" w:space="0" w:color="auto"/>
@@ -6656,7 +7215,7 @@
         </w:tc>
         <w:tc>
           <w:tcPr>
-            <w:tcW w:w="6094" w:type="dxa"/>
+            <w:tcW w:w="6803" w:type="dxa"/>
             <w:tcBorders>
               <w:top w:val="nil"/>
               <w:bottom w:val="single" w:sz="4" w:space="0" w:color="auto"/>
@@ -6664,7 +7223,7 @@
           </w:tcPr>
           <w:p>
             <w:pPr>
-              <w:jc w:val="center"/>
+              <w:jc w:val="left"/>
               <w:cnfStyle w:val="000000000000" w:firstRow="0" w:lastRow="0" w:firstColumn="0" w:lastColumn="0" w:oddVBand="0" w:evenVBand="0" w:oddHBand="0" w:evenHBand="0" w:firstRowFirstColumn="0" w:firstRowLastColumn="0" w:lastRowFirstColumn="0" w:lastRowLastColumn="0"/>
               <w:rPr>
                 <w:rFonts w:ascii="Times New Roman" w:hAnsi="Times New Roman" w:cs="Times New Roman"/>
@@ -6736,7 +7295,7 @@
           <w:sz w:val="20"/>
           <w:szCs w:val="20"/>
         </w:rPr>
-        <w:t>In addressing the question of how memes influence everyday language and communication, t</w:t>
+        <w:t>In addressing how memes influence everyday language and communication, t</w:t>
       </w:r>
       <w:r>
         <w:rPr>
@@ -6781,7 +7340,25 @@
           <w:sz w:val="20"/>
           <w:szCs w:val="20"/>
         </w:rPr>
-        <w:t>) shows a majority in agreement with the perception that memes have a substantial effect on social interaction and communication with only a minority being the opposite. Many respondents think that memes are a socially relevant medium that can express creativity and complex thoughts more easil</w:t>
+        <w:t xml:space="preserve">) shows a majority in agreement with the perception that memes have a substantial effect on social interaction and communication with only a minority being the opposite. Many </w:t>
+      </w:r>
+      <w:r>
+        <w:rPr>
+          <w:rFonts w:ascii="Times New Roman" w:hAnsi="Times New Roman" w:cs="Times New Roman"/>
+          <w:bCs/>
+          <w:sz w:val="20"/>
+          <w:szCs w:val="20"/>
+        </w:rPr>
+        <w:t>participants</w:t>
+      </w:r>
+      <w:r>
+        <w:rPr>
+          <w:rFonts w:ascii="Times New Roman" w:hAnsi="Times New Roman" w:cs="Times New Roman"/>
+          <w:bCs/>
+          <w:sz w:val="20"/>
+          <w:szCs w:val="20"/>
+        </w:rPr>
+        <w:t xml:space="preserve"> think that memes are a socially relevant medium that can express creativity and complex thoughts more easil</w:t>
       </w:r>
       <w:r>
         <w:rPr>
@@ -6817,25 +7394,106 @@
           <w:sz w:val="20"/>
           <w:szCs w:val="20"/>
         </w:rPr>
-        <w:t xml:space="preserve">respondents </w:t>
-      </w:r>
-      <w:r>
-        <w:rPr>
-          <w:rFonts w:ascii="Times New Roman" w:hAnsi="Times New Roman" w:cs="Times New Roman"/>
-          <w:bCs/>
-          <w:sz w:val="20"/>
-          <w:szCs w:val="20"/>
-        </w:rPr>
-        <w:t xml:space="preserve">share memes between their social circles. Furthermore, the respondents are introduced to words and phrases in their vocabularies, indicating that memes are a substantial factor in language evolution. Respondents also use meme-derived language in both physical and digital conversations often, reflecting the integration of digital and real-world communication in their daily lives. </w:t>
-      </w:r>
-      <w:r>
-        <w:rPr>
-          <w:rFonts w:ascii="Times New Roman" w:hAnsi="Times New Roman" w:cs="Times New Roman"/>
-          <w:bCs/>
-          <w:sz w:val="20"/>
-          <w:szCs w:val="20"/>
-        </w:rPr>
-        <w:t>This aligns with previous research</w:t>
+        <w:t>participants</w:t>
+      </w:r>
+      <w:r>
+        <w:rPr>
+          <w:rFonts w:ascii="Times New Roman" w:hAnsi="Times New Roman" w:cs="Times New Roman"/>
+          <w:bCs/>
+          <w:sz w:val="20"/>
+          <w:szCs w:val="20"/>
+        </w:rPr>
+        <w:t xml:space="preserve"> </w:t>
+      </w:r>
+      <w:r>
+        <w:rPr>
+          <w:rFonts w:ascii="Times New Roman" w:hAnsi="Times New Roman" w:cs="Times New Roman"/>
+          <w:bCs/>
+          <w:sz w:val="20"/>
+          <w:szCs w:val="20"/>
+        </w:rPr>
+        <w:t xml:space="preserve">share memes between their social circles. Furthermore, the </w:t>
+      </w:r>
+      <w:r>
+        <w:rPr>
+          <w:rFonts w:ascii="Times New Roman" w:hAnsi="Times New Roman" w:cs="Times New Roman"/>
+          <w:bCs/>
+          <w:sz w:val="20"/>
+          <w:szCs w:val="20"/>
+        </w:rPr>
+        <w:t>participants</w:t>
+      </w:r>
+      <w:r>
+        <w:rPr>
+          <w:rFonts w:ascii="Times New Roman" w:hAnsi="Times New Roman" w:cs="Times New Roman"/>
+          <w:bCs/>
+          <w:sz w:val="20"/>
+          <w:szCs w:val="20"/>
+        </w:rPr>
+        <w:t xml:space="preserve"> are introduced to words and phrases in their vocabularies, indicating that memes are a substantial factor in language evolution. </w:t>
+      </w:r>
+      <w:r>
+        <w:rPr>
+          <w:rFonts w:ascii="Times New Roman" w:hAnsi="Times New Roman" w:cs="Times New Roman"/>
+          <w:bCs/>
+          <w:sz w:val="20"/>
+          <w:szCs w:val="20"/>
+        </w:rPr>
+        <w:t>Participants</w:t>
+      </w:r>
+      <w:r>
+        <w:rPr>
+          <w:rFonts w:ascii="Times New Roman" w:hAnsi="Times New Roman" w:cs="Times New Roman"/>
+          <w:bCs/>
+          <w:sz w:val="20"/>
+          <w:szCs w:val="20"/>
+        </w:rPr>
+        <w:t xml:space="preserve"> </w:t>
+      </w:r>
+      <w:r>
+        <w:rPr>
+          <w:rFonts w:ascii="Times New Roman" w:hAnsi="Times New Roman" w:cs="Times New Roman"/>
+          <w:bCs/>
+          <w:sz w:val="20"/>
+          <w:szCs w:val="20"/>
+        </w:rPr>
+        <w:t>often use meme-derived language in both physical and digital conversations, reflecting the integration of digital and real-world communication in their daily lives</w:t>
+      </w:r>
+      <w:r>
+        <w:rPr>
+          <w:rFonts w:ascii="Times New Roman" w:hAnsi="Times New Roman" w:cs="Times New Roman"/>
+          <w:bCs/>
+          <w:sz w:val="20"/>
+          <w:szCs w:val="20"/>
+        </w:rPr>
+        <w:t xml:space="preserve">. </w:t>
+      </w:r>
+      <w:r>
+        <w:rPr>
+          <w:rFonts w:ascii="Times New Roman" w:hAnsi="Times New Roman" w:cs="Times New Roman"/>
+          <w:bCs/>
+          <w:sz w:val="20"/>
+          <w:szCs w:val="20"/>
+        </w:rPr>
+        <w:t>This</w:t>
+      </w:r>
+      <w:r>
+        <w:rPr>
+          <w:rFonts w:ascii="Times New Roman" w:hAnsi="Times New Roman" w:cs="Times New Roman"/>
+          <w:bCs/>
+          <w:sz w:val="20"/>
+          <w:szCs w:val="20"/>
+        </w:rPr>
+        <w:t xml:space="preserve"> observation</w:t>
+      </w:r>
+      <w:r>
+        <w:rPr>
+          <w:rFonts w:ascii="Times New Roman" w:hAnsi="Times New Roman" w:cs="Times New Roman"/>
+          <w:bCs/>
+          <w:sz w:val="20"/>
+          <w:szCs w:val="20"/>
+        </w:rPr>
+        <w:t xml:space="preserve"> aligns with previous research</w:t>
       </w:r>
       <w:r>
         <w:rPr>
@@ -6846,14 +7504,25 @@
         </w:rPr>
         <w:t xml:space="preserve"> by </w:t>
       </w:r>
-      <w:r>
-        <w:rPr>
-          <w:rFonts w:ascii="Times New Roman" w:hAnsi="Times New Roman" w:cs="Times New Roman"/>
-          <w:bCs/>
-          <w:sz w:val="20"/>
-          <w:szCs w:val="20"/>
-        </w:rPr>
-        <w:t xml:space="preserve">Natsir et. </w:t>
+      <w:proofErr w:type="spellStart"/>
+      <w:r>
+        <w:rPr>
+          <w:rFonts w:ascii="Times New Roman" w:hAnsi="Times New Roman" w:cs="Times New Roman"/>
+          <w:bCs/>
+          <w:sz w:val="20"/>
+          <w:szCs w:val="20"/>
+        </w:rPr>
+        <w:t>Natsir</w:t>
+      </w:r>
+      <w:proofErr w:type="spellEnd"/>
+      <w:r>
+        <w:rPr>
+          <w:rFonts w:ascii="Times New Roman" w:hAnsi="Times New Roman" w:cs="Times New Roman"/>
+          <w:bCs/>
+          <w:sz w:val="20"/>
+          <w:szCs w:val="20"/>
+        </w:rPr>
+        <w:t xml:space="preserve"> et. </w:t>
       </w:r>
       <w:r>
         <w:rPr>
@@ -6927,34 +7596,70 @@
           <w:sz w:val="20"/>
           <w:szCs w:val="20"/>
         </w:rPr>
-        <w:t>One significant observation is the prevalence of meme interaction among respondents. This interaction indicates the importance of meme interaction in young people, which also aligns with the findings of past research</w:t>
-      </w:r>
-      <w:r>
-        <w:rPr>
-          <w:rFonts w:ascii="Times New Roman" w:hAnsi="Times New Roman" w:cs="Times New Roman"/>
-          <w:bCs/>
-          <w:sz w:val="20"/>
-          <w:szCs w:val="20"/>
-        </w:rPr>
-        <w:t xml:space="preserve">’s </w:t>
-      </w:r>
-      <w:r>
-        <w:rPr>
-          <w:rFonts w:ascii="Times New Roman" w:hAnsi="Times New Roman" w:cs="Times New Roman"/>
-          <w:bCs/>
-          <w:sz w:val="20"/>
-          <w:szCs w:val="20"/>
-        </w:rPr>
-        <w:t>claim</w:t>
-      </w:r>
-      <w:r>
-        <w:rPr>
-          <w:rFonts w:ascii="Times New Roman" w:hAnsi="Times New Roman" w:cs="Times New Roman"/>
-          <w:bCs/>
-          <w:sz w:val="20"/>
-          <w:szCs w:val="20"/>
-        </w:rPr>
-        <w:t xml:space="preserve"> by Petrova, (2021).</w:t>
+        <w:t xml:space="preserve">One significant observation is the prevalence of meme interaction among </w:t>
+      </w:r>
+      <w:r>
+        <w:rPr>
+          <w:rFonts w:ascii="Times New Roman" w:hAnsi="Times New Roman" w:cs="Times New Roman"/>
+          <w:bCs/>
+          <w:sz w:val="20"/>
+          <w:szCs w:val="20"/>
+        </w:rPr>
+        <w:t>participants</w:t>
+      </w:r>
+      <w:r>
+        <w:rPr>
+          <w:rFonts w:ascii="Times New Roman" w:hAnsi="Times New Roman" w:cs="Times New Roman"/>
+          <w:bCs/>
+          <w:sz w:val="20"/>
+          <w:szCs w:val="20"/>
+        </w:rPr>
+        <w:t xml:space="preserve">. This interaction </w:t>
+      </w:r>
+      <w:r>
+        <w:rPr>
+          <w:rFonts w:ascii="Times New Roman" w:hAnsi="Times New Roman" w:cs="Times New Roman"/>
+          <w:bCs/>
+          <w:sz w:val="20"/>
+          <w:szCs w:val="20"/>
+        </w:rPr>
+        <w:t>highlights</w:t>
+      </w:r>
+      <w:r>
+        <w:rPr>
+          <w:rFonts w:ascii="Times New Roman" w:hAnsi="Times New Roman" w:cs="Times New Roman"/>
+          <w:bCs/>
+          <w:sz w:val="20"/>
+          <w:szCs w:val="20"/>
+        </w:rPr>
+        <w:t xml:space="preserve"> the importance of meme interaction </w:t>
+      </w:r>
+      <w:r>
+        <w:rPr>
+          <w:rFonts w:ascii="Times New Roman" w:hAnsi="Times New Roman" w:cs="Times New Roman"/>
+          <w:bCs/>
+          <w:sz w:val="20"/>
+          <w:szCs w:val="20"/>
+        </w:rPr>
+        <w:t>among</w:t>
+      </w:r>
+      <w:r>
+        <w:rPr>
+          <w:rFonts w:ascii="Times New Roman" w:hAnsi="Times New Roman" w:cs="Times New Roman"/>
+          <w:bCs/>
+          <w:sz w:val="20"/>
+          <w:szCs w:val="20"/>
+        </w:rPr>
+        <w:t xml:space="preserve"> young people, which also aligns with the findings of past </w:t>
+      </w:r>
+      <w:r>
+        <w:rPr>
+          <w:rFonts w:ascii="Times New Roman" w:hAnsi="Times New Roman" w:cs="Times New Roman"/>
+          <w:bCs/>
+          <w:sz w:val="20"/>
+          <w:szCs w:val="20"/>
+        </w:rPr>
+        <w:t>study’s</w:t>
       </w:r>
       <w:r>
         <w:rPr>
@@ -6972,6 +7677,33 @@
           <w:sz w:val="20"/>
           <w:szCs w:val="20"/>
         </w:rPr>
+        <w:t xml:space="preserve">findings by </w:t>
+      </w:r>
+      <w:r>
+        <w:rPr>
+          <w:rFonts w:ascii="Times New Roman" w:hAnsi="Times New Roman" w:cs="Times New Roman"/>
+          <w:bCs/>
+          <w:sz w:val="20"/>
+          <w:szCs w:val="20"/>
+        </w:rPr>
+        <w:t>Petrova, (2021).</w:t>
+      </w:r>
+      <w:r>
+        <w:rPr>
+          <w:rFonts w:ascii="Times New Roman" w:hAnsi="Times New Roman" w:cs="Times New Roman"/>
+          <w:bCs/>
+          <w:sz w:val="20"/>
+          <w:szCs w:val="20"/>
+        </w:rPr>
+        <w:t xml:space="preserve"> </w:t>
+      </w:r>
+      <w:r>
+        <w:rPr>
+          <w:rFonts w:ascii="Times New Roman" w:hAnsi="Times New Roman" w:cs="Times New Roman"/>
+          <w:bCs/>
+          <w:sz w:val="20"/>
+          <w:szCs w:val="20"/>
+        </w:rPr>
         <w:t>The</w:t>
       </w:r>
       <w:r>
@@ -6999,7 +7731,61 @@
           <w:sz w:val="20"/>
           <w:szCs w:val="20"/>
         </w:rPr>
-        <w:t>suggests that while the findings of the impact of memes are shown, it does not represent the views of other demographics that interact with memes less frequently on the internet.</w:t>
+        <w:t xml:space="preserve">suggests that while the findings </w:t>
+      </w:r>
+      <w:r>
+        <w:rPr>
+          <w:rFonts w:ascii="Times New Roman" w:hAnsi="Times New Roman" w:cs="Times New Roman"/>
+          <w:bCs/>
+          <w:sz w:val="20"/>
+          <w:szCs w:val="20"/>
+        </w:rPr>
+        <w:t>regarding</w:t>
+      </w:r>
+      <w:r>
+        <w:rPr>
+          <w:rFonts w:ascii="Times New Roman" w:hAnsi="Times New Roman" w:cs="Times New Roman"/>
+          <w:bCs/>
+          <w:sz w:val="20"/>
+          <w:szCs w:val="20"/>
+        </w:rPr>
+        <w:t xml:space="preserve"> the impact of memes are </w:t>
+      </w:r>
+      <w:r>
+        <w:rPr>
+          <w:rFonts w:ascii="Times New Roman" w:hAnsi="Times New Roman" w:cs="Times New Roman"/>
+          <w:bCs/>
+          <w:sz w:val="20"/>
+          <w:szCs w:val="20"/>
+        </w:rPr>
+        <w:t>evidently shown</w:t>
+      </w:r>
+      <w:r>
+        <w:rPr>
+          <w:rFonts w:ascii="Times New Roman" w:hAnsi="Times New Roman" w:cs="Times New Roman"/>
+          <w:bCs/>
+          <w:sz w:val="20"/>
+          <w:szCs w:val="20"/>
+        </w:rPr>
+        <w:t xml:space="preserve">, </w:t>
+      </w:r>
+      <w:r>
+        <w:rPr>
+          <w:rFonts w:ascii="Times New Roman" w:hAnsi="Times New Roman" w:cs="Times New Roman"/>
+          <w:bCs/>
+          <w:sz w:val="20"/>
+          <w:szCs w:val="20"/>
+        </w:rPr>
+        <w:t>they do</w:t>
+      </w:r>
+      <w:r>
+        <w:rPr>
+          <w:rFonts w:ascii="Times New Roman" w:hAnsi="Times New Roman" w:cs="Times New Roman"/>
+          <w:bCs/>
+          <w:sz w:val="20"/>
+          <w:szCs w:val="20"/>
+        </w:rPr>
+        <w:t xml:space="preserve"> not represent the views of other demographics that interact with memes less frequently on the internet.</w:t>
       </w:r>
     </w:p>
     <w:p>
@@ -7038,7 +7824,25 @@
           <w:sz w:val="20"/>
           <w:szCs w:val="20"/>
         </w:rPr>
-        <w:t xml:space="preserve">This study has </w:t>
+        <w:t>This study ha</w:t>
+      </w:r>
+      <w:r>
+        <w:rPr>
+          <w:rFonts w:ascii="Times New Roman" w:hAnsi="Times New Roman" w:cs="Times New Roman"/>
+          <w:bCs/>
+          <w:sz w:val="20"/>
+          <w:szCs w:val="20"/>
+        </w:rPr>
+        <w:t>d</w:t>
+      </w:r>
+      <w:r>
+        <w:rPr>
+          <w:rFonts w:ascii="Times New Roman" w:hAnsi="Times New Roman" w:cs="Times New Roman"/>
+          <w:bCs/>
+          <w:sz w:val="20"/>
+          <w:szCs w:val="20"/>
+        </w:rPr>
+        <w:t xml:space="preserve"> </w:t>
       </w:r>
       <w:r>
         <w:rPr>
@@ -7056,7 +7860,148 @@
           <w:sz w:val="20"/>
           <w:szCs w:val="20"/>
         </w:rPr>
-        <w:t>limitations. First, only 35 responses were gathered from the survey, meaning the sample size of this study is small. Small enough even, that it could be argued that this sample size does not represent the views of the demographics of general people. Second, there is a bias in the population sample where the study does not cover analysis of respondents who interact with memes less often. Therefore, this study does not provide a broader view of how memes play a role in the language of those who do not interact with memes or internet culture at all.</w:t>
+        <w:t>limitations. First, only 35 responses were gathered from the survey, meaning the sample size of this study is small. Small enough that it could be argued that this sample size does not represent the views of the demographics of general people.</w:t>
+      </w:r>
+    </w:p>
+    <w:p>
+      <w:pPr>
+        <w:ind w:firstLine="709"/>
+        <w:rPr>
+          <w:rFonts w:ascii="Times New Roman" w:hAnsi="Times New Roman" w:cs="Times New Roman"/>
+          <w:bCs/>
+          <w:sz w:val="20"/>
+          <w:szCs w:val="20"/>
+        </w:rPr>
+      </w:pPr>
+      <w:r>
+        <w:rPr>
+          <w:rFonts w:ascii="Times New Roman" w:hAnsi="Times New Roman" w:cs="Times New Roman"/>
+          <w:bCs/>
+          <w:sz w:val="20"/>
+          <w:szCs w:val="20"/>
+        </w:rPr>
+        <w:t xml:space="preserve"> Second, there is a bias in the population sample</w:t>
+      </w:r>
+      <w:r>
+        <w:rPr>
+          <w:rFonts w:ascii="Times New Roman" w:hAnsi="Times New Roman" w:cs="Times New Roman"/>
+          <w:bCs/>
+          <w:sz w:val="20"/>
+          <w:szCs w:val="20"/>
+        </w:rPr>
+        <w:t xml:space="preserve">, as </w:t>
+      </w:r>
+      <w:r>
+        <w:rPr>
+          <w:rFonts w:ascii="Times New Roman" w:hAnsi="Times New Roman" w:cs="Times New Roman"/>
+          <w:bCs/>
+          <w:sz w:val="20"/>
+          <w:szCs w:val="20"/>
+        </w:rPr>
+        <w:t xml:space="preserve">the study does not cover analysis of </w:t>
+      </w:r>
+      <w:r>
+        <w:rPr>
+          <w:rFonts w:ascii="Times New Roman" w:hAnsi="Times New Roman" w:cs="Times New Roman"/>
+          <w:bCs/>
+          <w:sz w:val="20"/>
+          <w:szCs w:val="20"/>
+        </w:rPr>
+        <w:t>participants</w:t>
+      </w:r>
+      <w:r>
+        <w:rPr>
+          <w:rFonts w:ascii="Times New Roman" w:hAnsi="Times New Roman" w:cs="Times New Roman"/>
+          <w:bCs/>
+          <w:sz w:val="20"/>
+          <w:szCs w:val="20"/>
+        </w:rPr>
+        <w:t xml:space="preserve"> who interact with memes less often. Therefore, this study does not provide a broader view of how memes play a role in the language of those who do not interact with memes or internet culture at all.</w:t>
+      </w:r>
+    </w:p>
+    <w:p>
+      <w:pPr>
+        <w:ind w:firstLine="709"/>
+        <w:rPr>
+          <w:rFonts w:ascii="Times New Roman" w:hAnsi="Times New Roman" w:cs="Times New Roman"/>
+          <w:bCs/>
+          <w:sz w:val="20"/>
+          <w:szCs w:val="20"/>
+        </w:rPr>
+      </w:pPr>
+      <w:r>
+        <w:rPr>
+          <w:rFonts w:ascii="Times New Roman" w:hAnsi="Times New Roman" w:cs="Times New Roman"/>
+          <w:bCs/>
+          <w:sz w:val="20"/>
+          <w:szCs w:val="20"/>
+        </w:rPr>
+        <w:t>OR</w:t>
+      </w:r>
+    </w:p>
+    <w:p>
+      <w:pPr>
+        <w:ind w:firstLine="709"/>
+        <w:rPr>
+          <w:rFonts w:ascii="Times New Roman" w:hAnsi="Times New Roman" w:cs="Times New Roman"/>
+          <w:bCs/>
+          <w:sz w:val="20"/>
+          <w:szCs w:val="20"/>
+        </w:rPr>
+      </w:pPr>
+      <w:r>
+        <w:rPr>
+          <w:rFonts w:ascii="Times New Roman" w:hAnsi="Times New Roman" w:cs="Times New Roman"/>
+          <w:bCs/>
+          <w:sz w:val="20"/>
+          <w:szCs w:val="20"/>
+        </w:rPr>
+        <w:t>S</w:t>
+      </w:r>
+      <w:r>
+        <w:rPr>
+          <w:rFonts w:ascii="Times New Roman" w:hAnsi="Times New Roman" w:cs="Times New Roman"/>
+          <w:bCs/>
+          <w:sz w:val="20"/>
+          <w:szCs w:val="20"/>
+        </w:rPr>
+        <w:t xml:space="preserve">econd, there is a bias in the population sample, as the study does not include participants who interact with memes less frequently. </w:t>
+      </w:r>
+      <w:r>
+        <w:rPr>
+          <w:rFonts w:ascii="Times New Roman" w:hAnsi="Times New Roman" w:cs="Times New Roman"/>
+          <w:bCs/>
+          <w:sz w:val="20"/>
+          <w:szCs w:val="20"/>
+        </w:rPr>
+        <w:t>Therefore</w:t>
+      </w:r>
+      <w:r>
+        <w:rPr>
+          <w:rFonts w:ascii="Times New Roman" w:hAnsi="Times New Roman" w:cs="Times New Roman"/>
+          <w:bCs/>
+          <w:sz w:val="20"/>
+          <w:szCs w:val="20"/>
+        </w:rPr>
+        <w:t xml:space="preserve">, this study </w:t>
+      </w:r>
+      <w:r>
+        <w:rPr>
+          <w:rFonts w:ascii="Times New Roman" w:hAnsi="Times New Roman" w:cs="Times New Roman"/>
+          <w:bCs/>
+          <w:sz w:val="20"/>
+          <w:szCs w:val="20"/>
+        </w:rPr>
+        <w:t>was not able to</w:t>
+      </w:r>
+      <w:r>
+        <w:rPr>
+          <w:rFonts w:ascii="Times New Roman" w:hAnsi="Times New Roman" w:cs="Times New Roman"/>
+          <w:bCs/>
+          <w:sz w:val="20"/>
+          <w:szCs w:val="20"/>
+        </w:rPr>
+        <w:t xml:space="preserve"> offer a comprehensive view of how memes influence the language of those who rarely engage with memes or internet culture.</w:t>
       </w:r>
     </w:p>
     <w:p>
@@ -7109,8 +8054,17 @@
           <w:sz w:val="20"/>
           <w:szCs w:val="20"/>
         </w:rPr>
+        <w:t xml:space="preserve">In conclusion, this study’s findings suggest that memes not only serve as a medium to express thoughts </w:t>
+      </w:r>
+      <w:r>
+        <w:rPr>
+          <w:rFonts w:ascii="Times New Roman" w:hAnsi="Times New Roman" w:cs="Times New Roman"/>
+          <w:bCs/>
+          <w:sz w:val="20"/>
+          <w:szCs w:val="20"/>
+        </w:rPr>
         <w:lastRenderedPageBreak/>
-        <w:t xml:space="preserve">In conclusion, this study’s findings suggest that memes not only serve as a medium to express thoughts and ideas but also play a significant role in shaping </w:t>
+        <w:t xml:space="preserve">and ideas but also play a significant role in shaping </w:t>
       </w:r>
       <w:r>
         <w:rPr>
@@ -7266,7 +8220,7 @@
         </w:rPr>
         <w:t xml:space="preserve">Castaño, D. C. (2013). Defining and characterizing the concept of Internet Meme. Revista CES Psicología, 6(2), 82-104. Retrieved from </w:t>
       </w:r>
-      <w:hyperlink r:id="rId11" w:history="1">
+      <w:hyperlink r:id="rId15" w:history="1">
         <w:r>
           <w:rPr>
             <w:rStyle w:val="Hyperlink"/>
@@ -7503,7 +8457,7 @@
         </w:rPr>
         <w:t xml:space="preserve">Rogers, K. (2024, May 24). meme. Encyclopedia Britannica. </w:t>
       </w:r>
-      <w:hyperlink r:id="rId12" w:history="1">
+      <w:hyperlink r:id="rId16" w:history="1">
         <w:r>
           <w:rPr>
             <w:rStyle w:val="Hyperlink"/>
@@ -7585,8 +8539,52 @@
 </w:document>
 </file>
 
+<file path=word/comments.xml><?xml version="1.0" encoding="utf-8"?>
+<w:comments xmlns:wpc="http://schemas.microsoft.com/office/word/2010/wordprocessingCanvas" xmlns:cx="http://schemas.microsoft.com/office/drawing/2014/chartex" xmlns:cx1="http://schemas.microsoft.com/office/drawing/2015/9/8/chartex" xmlns:cx2="http://schemas.microsoft.com/office/drawing/2015/10/21/chartex" xmlns:cx3="http://schemas.microsoft.com/office/drawing/2016/5/9/chartex" xmlns:cx4="http://schemas.microsoft.com/office/drawing/2016/5/10/chartex" xmlns:cx5="http://schemas.microsoft.com/office/drawing/2016/5/11/chartex" xmlns:cx6="http://schemas.microsoft.com/office/drawing/2016/5/12/chartex" xmlns:cx7="http://schemas.microsoft.com/office/drawing/2016/5/13/chartex" xmlns:cx8="http://schemas.microsoft.com/office/drawing/2016/5/14/chartex" xmlns:mc="http://schemas.openxmlformats.org/markup-compatibility/2006" xmlns:aink="http://schemas.microsoft.com/office/drawing/2016/ink" xmlns:am3d="http://schemas.microsoft.com/office/drawing/2017/model3d" xmlns:o="urn:schemas-microsoft-com:office:office" xmlns:oel="http://schemas.microsoft.com/office/2019/extlst" xmlns:r="http://schemas.openxmlformats.org/officeDocument/2006/relationships" xmlns:m="http://schemas.openxmlformats.org/officeDocument/2006/math" xmlns:v="urn:schemas-microsoft-com:vml" xmlns:wp14="http://schemas.microsoft.com/office/word/2010/wordprocessingDrawing" xmlns:wp="http://schemas.openxmlformats.org/drawingml/2006/wordprocessingDrawing" xmlns:w10="urn:schemas-microsoft-com:office:word" xmlns:w="http://schemas.openxmlformats.org/wordprocessingml/2006/main" xmlns:w14="http://schemas.microsoft.com/office/word/2010/wordml" xmlns:w15="http://schemas.microsoft.com/office/word/2012/wordml" xmlns:w16cex="http://schemas.microsoft.com/office/word/2018/wordml/cex" xmlns:w16cid="http://schemas.microsoft.com/office/word/2016/wordml/cid" xmlns:w16="http://schemas.microsoft.com/office/word/2018/wordml" xmlns:w16sdtdh="http://schemas.microsoft.com/office/word/2020/wordml/sdtdatahash" xmlns:w16se="http://schemas.microsoft.com/office/word/2015/wordml/symex" xmlns:wpg="http://schemas.microsoft.com/office/word/2010/wordprocessingGroup" xmlns:wpi="http://schemas.microsoft.com/office/word/2010/wordprocessingInk" xmlns:wne="http://schemas.microsoft.com/office/word/2006/wordml" xmlns:wps="http://schemas.microsoft.com/office/word/2010/wordprocessingShape" mc:Ignorable="w14 w15 w16se w16cid w16 w16cex w16sdtdh wp14">
+  <w:comment w:id="0" w:author="Ａｎｄｉｆａｌｌｉｈ Ｎｏｏｒ ＭＡＬＥＬＡ(is0751hr)" w:date="2024-07-11T15:08:00Z" w:initials="Ａ">
+    <w:p>
+      <w:pPr>
+        <w:jc w:val="left"/>
+      </w:pPr>
+      <w:r>
+        <w:rPr>
+          <w:rStyle w:val="CommentReference"/>
+        </w:rPr>
+        <w:annotationRef/>
+      </w:r>
+      <w:r>
+        <w:rPr>
+          <w:color w:val="000000"/>
+          <w:sz w:val="20"/>
+          <w:szCs w:val="20"/>
+        </w:rPr>
+        <w:t>Check if it is better to have a control group</w:t>
+      </w:r>
+    </w:p>
+  </w:comment>
+</w:comments>
+</file>
+
+<file path=word/commentsExtended.xml><?xml version="1.0" encoding="utf-8"?>
+<w15:commentsEx xmlns:wpc="http://schemas.microsoft.com/office/word/2010/wordprocessingCanvas" xmlns:cx="http://schemas.microsoft.com/office/drawing/2014/chartex" xmlns:cx1="http://schemas.microsoft.com/office/drawing/2015/9/8/chartex" xmlns:cx2="http://schemas.microsoft.com/office/drawing/2015/10/21/chartex" xmlns:cx3="http://schemas.microsoft.com/office/drawing/2016/5/9/chartex" xmlns:cx4="http://schemas.microsoft.com/office/drawing/2016/5/10/chartex" xmlns:cx5="http://schemas.microsoft.com/office/drawing/2016/5/11/chartex" xmlns:cx6="http://schemas.microsoft.com/office/drawing/2016/5/12/chartex" xmlns:cx7="http://schemas.microsoft.com/office/drawing/2016/5/13/chartex" xmlns:cx8="http://schemas.microsoft.com/office/drawing/2016/5/14/chartex" xmlns:mc="http://schemas.openxmlformats.org/markup-compatibility/2006" xmlns:aink="http://schemas.microsoft.com/office/drawing/2016/ink" xmlns:am3d="http://schemas.microsoft.com/office/drawing/2017/model3d" xmlns:o="urn:schemas-microsoft-com:office:office" xmlns:oel="http://schemas.microsoft.com/office/2019/extlst" xmlns:r="http://schemas.openxmlformats.org/officeDocument/2006/relationships" xmlns:m="http://schemas.openxmlformats.org/officeDocument/2006/math" xmlns:v="urn:schemas-microsoft-com:vml" xmlns:wp14="http://schemas.microsoft.com/office/word/2010/wordprocessingDrawing" xmlns:wp="http://schemas.openxmlformats.org/drawingml/2006/wordprocessingDrawing" xmlns:w10="urn:schemas-microsoft-com:office:word" xmlns:w="http://schemas.openxmlformats.org/wordprocessingml/2006/main" xmlns:w14="http://schemas.microsoft.com/office/word/2010/wordml" xmlns:w15="http://schemas.microsoft.com/office/word/2012/wordml" xmlns:w16cex="http://schemas.microsoft.com/office/word/2018/wordml/cex" xmlns:w16cid="http://schemas.microsoft.com/office/word/2016/wordml/cid" xmlns:w16="http://schemas.microsoft.com/office/word/2018/wordml" xmlns:w16sdtdh="http://schemas.microsoft.com/office/word/2020/wordml/sdtdatahash" xmlns:w16se="http://schemas.microsoft.com/office/word/2015/wordml/symex" xmlns:wpg="http://schemas.microsoft.com/office/word/2010/wordprocessingGroup" xmlns:wpi="http://schemas.microsoft.com/office/word/2010/wordprocessingInk" xmlns:wne="http://schemas.microsoft.com/office/word/2006/wordml" xmlns:wps="http://schemas.microsoft.com/office/word/2010/wordprocessingShape" mc:Ignorable="w14 w15 w16se w16cid w16 w16cex w16sdtdh wp14">
+  <w15:commentEx w15:paraId="05C349EF" w15:done="0"/>
+</w15:commentsEx>
+</file>
+
+<file path=word/commentsExtensible.xml><?xml version="1.0" encoding="utf-8"?>
+<w16cex:commentsExtensible xmlns:wpc="http://schemas.microsoft.com/office/word/2010/wordprocessingCanvas" xmlns:cx="http://schemas.microsoft.com/office/drawing/2014/chartex" xmlns:cx1="http://schemas.microsoft.com/office/drawing/2015/9/8/chartex" xmlns:cx2="http://schemas.microsoft.com/office/drawing/2015/10/21/chartex" xmlns:cx3="http://schemas.microsoft.com/office/drawing/2016/5/9/chartex" xmlns:cx4="http://schemas.microsoft.com/office/drawing/2016/5/10/chartex" xmlns:cx5="http://schemas.microsoft.com/office/drawing/2016/5/11/chartex" xmlns:cx6="http://schemas.microsoft.com/office/drawing/2016/5/12/chartex" xmlns:cx7="http://schemas.microsoft.com/office/drawing/2016/5/13/chartex" xmlns:cx8="http://schemas.microsoft.com/office/drawing/2016/5/14/chartex" xmlns:cr="http://schemas.microsoft.com/office/comments/2020/reactions" xmlns:mc="http://schemas.openxmlformats.org/markup-compatibility/2006" xmlns:aink="http://schemas.microsoft.com/office/drawing/2016/ink" xmlns:am3d="http://schemas.microsoft.com/office/drawing/2017/model3d" xmlns:o="urn:schemas-microsoft-com:office:office" xmlns:oel="http://schemas.microsoft.com/office/2019/extlst" xmlns:r="http://schemas.openxmlformats.org/officeDocument/2006/relationships" xmlns:m="http://schemas.openxmlformats.org/officeDocument/2006/math" xmlns:v="urn:schemas-microsoft-com:vml" xmlns:wp14="http://schemas.microsoft.com/office/word/2010/wordprocessingDrawing" xmlns:wp="http://schemas.openxmlformats.org/drawingml/2006/wordprocessingDrawing" xmlns:w10="urn:schemas-microsoft-com:office:word" xmlns:w="http://schemas.openxmlformats.org/wordprocessingml/2006/main" xmlns:w14="http://schemas.microsoft.com/office/word/2010/wordml" xmlns:w15="http://schemas.microsoft.com/office/word/2012/wordml" xmlns:w16cex="http://schemas.microsoft.com/office/word/2018/wordml/cex" xmlns:w16cid="http://schemas.microsoft.com/office/word/2016/wordml/cid" xmlns:w16="http://schemas.microsoft.com/office/word/2018/wordml" xmlns:w16sdtdh="http://schemas.microsoft.com/office/word/2020/wordml/sdtdatahash" xmlns:w16se="http://schemas.microsoft.com/office/word/2015/wordml/symex" xmlns:wpg="http://schemas.microsoft.com/office/word/2010/wordprocessingGroup" xmlns:wpi="http://schemas.microsoft.com/office/word/2010/wordprocessingInk" xmlns:wne="http://schemas.microsoft.com/office/word/2006/wordml" xmlns:wps="http://schemas.microsoft.com/office/word/2010/wordprocessingShape" mc:Ignorable="w14 w15 w16se w16cid w16 w16cex w16sdtdh cr wp14">
+  <w16cex:commentExtensible w16cex:durableId="6E871624" w16cex:dateUtc="2024-07-11T06:08:00Z"/>
+</w16cex:commentsExtensible>
+</file>
+
+<file path=word/commentsIds.xml><?xml version="1.0" encoding="utf-8"?>
+<w16cid:commentsIds xmlns:wpc="http://schemas.microsoft.com/office/word/2010/wordprocessingCanvas" xmlns:cx="http://schemas.microsoft.com/office/drawing/2014/chartex" xmlns:cx1="http://schemas.microsoft.com/office/drawing/2015/9/8/chartex" xmlns:cx2="http://schemas.microsoft.com/office/drawing/2015/10/21/chartex" xmlns:cx3="http://schemas.microsoft.com/office/drawing/2016/5/9/chartex" xmlns:cx4="http://schemas.microsoft.com/office/drawing/2016/5/10/chartex" xmlns:cx5="http://schemas.microsoft.com/office/drawing/2016/5/11/chartex" xmlns:cx6="http://schemas.microsoft.com/office/drawing/2016/5/12/chartex" xmlns:cx7="http://schemas.microsoft.com/office/drawing/2016/5/13/chartex" xmlns:cx8="http://schemas.microsoft.com/office/drawing/2016/5/14/chartex" xmlns:mc="http://schemas.openxmlformats.org/markup-compatibility/2006" xmlns:aink="http://schemas.microsoft.com/office/drawing/2016/ink" xmlns:am3d="http://schemas.microsoft.com/office/drawing/2017/model3d" xmlns:o="urn:schemas-microsoft-com:office:office" xmlns:oel="http://schemas.microsoft.com/office/2019/extlst" xmlns:r="http://schemas.openxmlformats.org/officeDocument/2006/relationships" xmlns:m="http://schemas.openxmlformats.org/officeDocument/2006/math" xmlns:v="urn:schemas-microsoft-com:vml" xmlns:wp14="http://schemas.microsoft.com/office/word/2010/wordprocessingDrawing" xmlns:wp="http://schemas.openxmlformats.org/drawingml/2006/wordprocessingDrawing" xmlns:w10="urn:schemas-microsoft-com:office:word" xmlns:w="http://schemas.openxmlformats.org/wordprocessingml/2006/main" xmlns:w14="http://schemas.microsoft.com/office/word/2010/wordml" xmlns:w15="http://schemas.microsoft.com/office/word/2012/wordml" xmlns:w16cex="http://schemas.microsoft.com/office/word/2018/wordml/cex" xmlns:w16cid="http://schemas.microsoft.com/office/word/2016/wordml/cid" xmlns:w16="http://schemas.microsoft.com/office/word/2018/wordml" xmlns:w16sdtdh="http://schemas.microsoft.com/office/word/2020/wordml/sdtdatahash" xmlns:w16se="http://schemas.microsoft.com/office/word/2015/wordml/symex" xmlns:wpg="http://schemas.microsoft.com/office/word/2010/wordprocessingGroup" xmlns:wpi="http://schemas.microsoft.com/office/word/2010/wordprocessingInk" xmlns:wne="http://schemas.microsoft.com/office/word/2006/wordml" xmlns:wps="http://schemas.microsoft.com/office/word/2010/wordprocessingShape" mc:Ignorable="w14 w15 w16se w16cid w16 w16cex w16sdtdh wp14">
+  <w16cid:commentId w16cid:paraId="05C349EF" w16cid:durableId="6E871624"/>
+</w16cid:commentsIds>
+</file>
+
 <file path=word/endnotes.xml><?xml version="1.0" encoding="utf-8"?>
-<w:endnotes xmlns:wpc="http://schemas.microsoft.com/office/word/2010/wordprocessingCanvas" xmlns:cx="http://schemas.microsoft.com/office/drawing/2014/chartex" xmlns:cx1="http://schemas.microsoft.com/office/drawing/2015/9/8/chartex" xmlns:cx2="http://schemas.microsoft.com/office/drawing/2015/10/21/chartex" xmlns:cx3="http://schemas.microsoft.com/office/drawing/2016/5/9/chartex" xmlns:cx4="http://schemas.microsoft.com/office/drawing/2016/5/10/chartex" xmlns:cx5="http://schemas.microsoft.com/office/drawing/2016/5/11/chartex" xmlns:cx6="http://schemas.microsoft.com/office/drawing/2016/5/12/chartex" xmlns:cx7="http://schemas.microsoft.com/office/drawing/2016/5/13/chartex" xmlns:cx8="http://schemas.microsoft.com/office/drawing/2016/5/14/chartex" xmlns:mc="http://schemas.openxmlformats.org/markup-compatibility/2006" xmlns:aink="http://schemas.microsoft.com/office/drawing/2016/ink" xmlns:am3d="http://schemas.microsoft.com/office/drawing/2017/model3d" xmlns:o="urn:schemas-microsoft-com:office:office" xmlns:oel="http://schemas.microsoft.com/office/2019/extlst" xmlns:r="http://schemas.openxmlformats.org/officeDocument/2006/relationships" xmlns:m="http://schemas.openxmlformats.org/officeDocument/2006/math" xmlns:v="urn:schemas-microsoft-com:vml" xmlns:wp14="http://schemas.microsoft.com/office/word/2010/wordprocessingDrawing" xmlns:wp="http://schemas.openxmlformats.org/drawingml/2006/wordprocessingDrawing" xmlns:w10="urn:schemas-microsoft-com:office:word" xmlns:w="http://schemas.openxmlformats.org/wordprocessingml/2006/main" xmlns:w14="http://schemas.microsoft.com/office/word/2010/wordml" xmlns:w15="http://schemas.microsoft.com/office/word/2012/wordml" xmlns:w16cex="http://schemas.microsoft.com/office/word/2018/wordml/cex" xmlns:w16cid="http://schemas.microsoft.com/office/word/2016/wordml/cid" xmlns:w16="http://schemas.microsoft.com/office/word/2018/wordml" xmlns:w16du="http://schemas.microsoft.com/office/word/2023/wordml/word16du" xmlns:w16sdtdh="http://schemas.microsoft.com/office/word/2020/wordml/sdtdatahash" xmlns:w16se="http://schemas.microsoft.com/office/word/2015/wordml/symex" xmlns:wpg="http://schemas.microsoft.com/office/word/2010/wordprocessingGroup" xmlns:wpi="http://schemas.microsoft.com/office/word/2010/wordprocessingInk" xmlns:wne="http://schemas.microsoft.com/office/word/2006/wordml" xmlns:wps="http://schemas.microsoft.com/office/word/2010/wordprocessingShape" mc:Ignorable="w14 w15 w16se w16cid w16 w16cex w16sdtdh w16du wp14">
+<w:endnotes xmlns:wpc="http://schemas.microsoft.com/office/word/2010/wordprocessingCanvas" xmlns:cx="http://schemas.microsoft.com/office/drawing/2014/chartex" xmlns:cx1="http://schemas.microsoft.com/office/drawing/2015/9/8/chartex" xmlns:cx2="http://schemas.microsoft.com/office/drawing/2015/10/21/chartex" xmlns:cx3="http://schemas.microsoft.com/office/drawing/2016/5/9/chartex" xmlns:cx4="http://schemas.microsoft.com/office/drawing/2016/5/10/chartex" xmlns:cx5="http://schemas.microsoft.com/office/drawing/2016/5/11/chartex" xmlns:cx6="http://schemas.microsoft.com/office/drawing/2016/5/12/chartex" xmlns:cx7="http://schemas.microsoft.com/office/drawing/2016/5/13/chartex" xmlns:cx8="http://schemas.microsoft.com/office/drawing/2016/5/14/chartex" xmlns:mc="http://schemas.openxmlformats.org/markup-compatibility/2006" xmlns:aink="http://schemas.microsoft.com/office/drawing/2016/ink" xmlns:am3d="http://schemas.microsoft.com/office/drawing/2017/model3d" xmlns:o="urn:schemas-microsoft-com:office:office" xmlns:oel="http://schemas.microsoft.com/office/2019/extlst" xmlns:r="http://schemas.openxmlformats.org/officeDocument/2006/relationships" xmlns:m="http://schemas.openxmlformats.org/officeDocument/2006/math" xmlns:v="urn:schemas-microsoft-com:vml" xmlns:wp14="http://schemas.microsoft.com/office/word/2010/wordprocessingDrawing" xmlns:wp="http://schemas.openxmlformats.org/drawingml/2006/wordprocessingDrawing" xmlns:w10="urn:schemas-microsoft-com:office:word" xmlns:w="http://schemas.openxmlformats.org/wordprocessingml/2006/main" xmlns:w14="http://schemas.microsoft.com/office/word/2010/wordml" xmlns:w15="http://schemas.microsoft.com/office/word/2012/wordml" xmlns:w16cex="http://schemas.microsoft.com/office/word/2018/wordml/cex" xmlns:w16cid="http://schemas.microsoft.com/office/word/2016/wordml/cid" xmlns:w16="http://schemas.microsoft.com/office/word/2018/wordml" xmlns:w16sdtdh="http://schemas.microsoft.com/office/word/2020/wordml/sdtdatahash" xmlns:w16se="http://schemas.microsoft.com/office/word/2015/wordml/symex" xmlns:wpg="http://schemas.microsoft.com/office/word/2010/wordprocessingGroup" xmlns:wpi="http://schemas.microsoft.com/office/word/2010/wordprocessingInk" xmlns:wne="http://schemas.microsoft.com/office/word/2006/wordml" xmlns:wps="http://schemas.microsoft.com/office/word/2010/wordprocessingShape" mc:Ignorable="w14 w15 w16se w16cid w16 w16cex w16sdtdh wp14">
   <w:endnote w:type="separator" w:id="-1">
     <w:p>
       <w:r>
@@ -7605,7 +8603,7 @@
 </file>
 
 <file path=word/footer1.xml><?xml version="1.0" encoding="utf-8"?>
-<w:ftr xmlns:wpc="http://schemas.microsoft.com/office/word/2010/wordprocessingCanvas" xmlns:cx="http://schemas.microsoft.com/office/drawing/2014/chartex" xmlns:cx1="http://schemas.microsoft.com/office/drawing/2015/9/8/chartex" xmlns:cx2="http://schemas.microsoft.com/office/drawing/2015/10/21/chartex" xmlns:cx3="http://schemas.microsoft.com/office/drawing/2016/5/9/chartex" xmlns:cx4="http://schemas.microsoft.com/office/drawing/2016/5/10/chartex" xmlns:cx5="http://schemas.microsoft.com/office/drawing/2016/5/11/chartex" xmlns:cx6="http://schemas.microsoft.com/office/drawing/2016/5/12/chartex" xmlns:cx7="http://schemas.microsoft.com/office/drawing/2016/5/13/chartex" xmlns:cx8="http://schemas.microsoft.com/office/drawing/2016/5/14/chartex" xmlns:mc="http://schemas.openxmlformats.org/markup-compatibility/2006" xmlns:aink="http://schemas.microsoft.com/office/drawing/2016/ink" xmlns:am3d="http://schemas.microsoft.com/office/drawing/2017/model3d" xmlns:o="urn:schemas-microsoft-com:office:office" xmlns:oel="http://schemas.microsoft.com/office/2019/extlst" xmlns:r="http://schemas.openxmlformats.org/officeDocument/2006/relationships" xmlns:m="http://schemas.openxmlformats.org/officeDocument/2006/math" xmlns:v="urn:schemas-microsoft-com:vml" xmlns:wp14="http://schemas.microsoft.com/office/word/2010/wordprocessingDrawing" xmlns:wp="http://schemas.openxmlformats.org/drawingml/2006/wordprocessingDrawing" xmlns:w10="urn:schemas-microsoft-com:office:word" xmlns:w="http://schemas.openxmlformats.org/wordprocessingml/2006/main" xmlns:w14="http://schemas.microsoft.com/office/word/2010/wordml" xmlns:w15="http://schemas.microsoft.com/office/word/2012/wordml" xmlns:w16cex="http://schemas.microsoft.com/office/word/2018/wordml/cex" xmlns:w16cid="http://schemas.microsoft.com/office/word/2016/wordml/cid" xmlns:w16="http://schemas.microsoft.com/office/word/2018/wordml" xmlns:w16du="http://schemas.microsoft.com/office/word/2023/wordml/word16du" xmlns:w16sdtdh="http://schemas.microsoft.com/office/word/2020/wordml/sdtdatahash" xmlns:w16se="http://schemas.microsoft.com/office/word/2015/wordml/symex" xmlns:wpg="http://schemas.microsoft.com/office/word/2010/wordprocessingGroup" xmlns:wpi="http://schemas.microsoft.com/office/word/2010/wordprocessingInk" xmlns:wne="http://schemas.microsoft.com/office/word/2006/wordml" xmlns:wps="http://schemas.microsoft.com/office/word/2010/wordprocessingShape" mc:Ignorable="w14 w15 w16se w16cid w16 w16cex w16sdtdh w16du wp14">
+<w:ftr xmlns:wpc="http://schemas.microsoft.com/office/word/2010/wordprocessingCanvas" xmlns:cx="http://schemas.microsoft.com/office/drawing/2014/chartex" xmlns:cx1="http://schemas.microsoft.com/office/drawing/2015/9/8/chartex" xmlns:cx2="http://schemas.microsoft.com/office/drawing/2015/10/21/chartex" xmlns:cx3="http://schemas.microsoft.com/office/drawing/2016/5/9/chartex" xmlns:cx4="http://schemas.microsoft.com/office/drawing/2016/5/10/chartex" xmlns:cx5="http://schemas.microsoft.com/office/drawing/2016/5/11/chartex" xmlns:cx6="http://schemas.microsoft.com/office/drawing/2016/5/12/chartex" xmlns:cx7="http://schemas.microsoft.com/office/drawing/2016/5/13/chartex" xmlns:cx8="http://schemas.microsoft.com/office/drawing/2016/5/14/chartex" xmlns:mc="http://schemas.openxmlformats.org/markup-compatibility/2006" xmlns:aink="http://schemas.microsoft.com/office/drawing/2016/ink" xmlns:am3d="http://schemas.microsoft.com/office/drawing/2017/model3d" xmlns:o="urn:schemas-microsoft-com:office:office" xmlns:oel="http://schemas.microsoft.com/office/2019/extlst" xmlns:r="http://schemas.openxmlformats.org/officeDocument/2006/relationships" xmlns:m="http://schemas.openxmlformats.org/officeDocument/2006/math" xmlns:v="urn:schemas-microsoft-com:vml" xmlns:wp14="http://schemas.microsoft.com/office/word/2010/wordprocessingDrawing" xmlns:wp="http://schemas.openxmlformats.org/drawingml/2006/wordprocessingDrawing" xmlns:w10="urn:schemas-microsoft-com:office:word" xmlns:w="http://schemas.openxmlformats.org/wordprocessingml/2006/main" xmlns:w14="http://schemas.microsoft.com/office/word/2010/wordml" xmlns:w15="http://schemas.microsoft.com/office/word/2012/wordml" xmlns:w16cex="http://schemas.microsoft.com/office/word/2018/wordml/cex" xmlns:w16cid="http://schemas.microsoft.com/office/word/2016/wordml/cid" xmlns:w16="http://schemas.microsoft.com/office/word/2018/wordml" xmlns:w16sdtdh="http://schemas.microsoft.com/office/word/2020/wordml/sdtdatahash" xmlns:w16se="http://schemas.microsoft.com/office/word/2015/wordml/symex" xmlns:wpg="http://schemas.microsoft.com/office/word/2010/wordprocessingGroup" xmlns:wpi="http://schemas.microsoft.com/office/word/2010/wordprocessingInk" xmlns:wne="http://schemas.microsoft.com/office/word/2006/wordml" xmlns:wps="http://schemas.microsoft.com/office/word/2010/wordprocessingShape" mc:Ignorable="w14 w15 w16se w16cid w16 w16cex w16sdtdh wp14">
   <w:sdt>
     <w:sdtPr>
       <w:id w:val="1683247995"/>
@@ -7650,7 +8648,7 @@
 </file>
 
 <file path=word/footnotes.xml><?xml version="1.0" encoding="utf-8"?>
-<w:footnotes xmlns:wpc="http://schemas.microsoft.com/office/word/2010/wordprocessingCanvas" xmlns:cx="http://schemas.microsoft.com/office/drawing/2014/chartex" xmlns:cx1="http://schemas.microsoft.com/office/drawing/2015/9/8/chartex" xmlns:cx2="http://schemas.microsoft.com/office/drawing/2015/10/21/chartex" xmlns:cx3="http://schemas.microsoft.com/office/drawing/2016/5/9/chartex" xmlns:cx4="http://schemas.microsoft.com/office/drawing/2016/5/10/chartex" xmlns:cx5="http://schemas.microsoft.com/office/drawing/2016/5/11/chartex" xmlns:cx6="http://schemas.microsoft.com/office/drawing/2016/5/12/chartex" xmlns:cx7="http://schemas.microsoft.com/office/drawing/2016/5/13/chartex" xmlns:cx8="http://schemas.microsoft.com/office/drawing/2016/5/14/chartex" xmlns:mc="http://schemas.openxmlformats.org/markup-compatibility/2006" xmlns:aink="http://schemas.microsoft.com/office/drawing/2016/ink" xmlns:am3d="http://schemas.microsoft.com/office/drawing/2017/model3d" xmlns:o="urn:schemas-microsoft-com:office:office" xmlns:oel="http://schemas.microsoft.com/office/2019/extlst" xmlns:r="http://schemas.openxmlformats.org/officeDocument/2006/relationships" xmlns:m="http://schemas.openxmlformats.org/officeDocument/2006/math" xmlns:v="urn:schemas-microsoft-com:vml" xmlns:wp14="http://schemas.microsoft.com/office/word/2010/wordprocessingDrawing" xmlns:wp="http://schemas.openxmlformats.org/drawingml/2006/wordprocessingDrawing" xmlns:w10="urn:schemas-microsoft-com:office:word" xmlns:w="http://schemas.openxmlformats.org/wordprocessingml/2006/main" xmlns:w14="http://schemas.microsoft.com/office/word/2010/wordml" xmlns:w15="http://schemas.microsoft.com/office/word/2012/wordml" xmlns:w16cex="http://schemas.microsoft.com/office/word/2018/wordml/cex" xmlns:w16cid="http://schemas.microsoft.com/office/word/2016/wordml/cid" xmlns:w16="http://schemas.microsoft.com/office/word/2018/wordml" xmlns:w16du="http://schemas.microsoft.com/office/word/2023/wordml/word16du" xmlns:w16sdtdh="http://schemas.microsoft.com/office/word/2020/wordml/sdtdatahash" xmlns:w16se="http://schemas.microsoft.com/office/word/2015/wordml/symex" xmlns:wpg="http://schemas.microsoft.com/office/word/2010/wordprocessingGroup" xmlns:wpi="http://schemas.microsoft.com/office/word/2010/wordprocessingInk" xmlns:wne="http://schemas.microsoft.com/office/word/2006/wordml" xmlns:wps="http://schemas.microsoft.com/office/word/2010/wordprocessingShape" mc:Ignorable="w14 w15 w16se w16cid w16 w16cex w16sdtdh w16du wp14">
+<w:footnotes xmlns:wpc="http://schemas.microsoft.com/office/word/2010/wordprocessingCanvas" xmlns:cx="http://schemas.microsoft.com/office/drawing/2014/chartex" xmlns:cx1="http://schemas.microsoft.com/office/drawing/2015/9/8/chartex" xmlns:cx2="http://schemas.microsoft.com/office/drawing/2015/10/21/chartex" xmlns:cx3="http://schemas.microsoft.com/office/drawing/2016/5/9/chartex" xmlns:cx4="http://schemas.microsoft.com/office/drawing/2016/5/10/chartex" xmlns:cx5="http://schemas.microsoft.com/office/drawing/2016/5/11/chartex" xmlns:cx6="http://schemas.microsoft.com/office/drawing/2016/5/12/chartex" xmlns:cx7="http://schemas.microsoft.com/office/drawing/2016/5/13/chartex" xmlns:cx8="http://schemas.microsoft.com/office/drawing/2016/5/14/chartex" xmlns:mc="http://schemas.openxmlformats.org/markup-compatibility/2006" xmlns:aink="http://schemas.microsoft.com/office/drawing/2016/ink" xmlns:am3d="http://schemas.microsoft.com/office/drawing/2017/model3d" xmlns:o="urn:schemas-microsoft-com:office:office" xmlns:oel="http://schemas.microsoft.com/office/2019/extlst" xmlns:r="http://schemas.openxmlformats.org/officeDocument/2006/relationships" xmlns:m="http://schemas.openxmlformats.org/officeDocument/2006/math" xmlns:v="urn:schemas-microsoft-com:vml" xmlns:wp14="http://schemas.microsoft.com/office/word/2010/wordprocessingDrawing" xmlns:wp="http://schemas.openxmlformats.org/drawingml/2006/wordprocessingDrawing" xmlns:w10="urn:schemas-microsoft-com:office:word" xmlns:w="http://schemas.openxmlformats.org/wordprocessingml/2006/main" xmlns:w14="http://schemas.microsoft.com/office/word/2010/wordml" xmlns:w15="http://schemas.microsoft.com/office/word/2012/wordml" xmlns:w16cex="http://schemas.microsoft.com/office/word/2018/wordml/cex" xmlns:w16cid="http://schemas.microsoft.com/office/word/2016/wordml/cid" xmlns:w16="http://schemas.microsoft.com/office/word/2018/wordml" xmlns:w16sdtdh="http://schemas.microsoft.com/office/word/2020/wordml/sdtdatahash" xmlns:w16se="http://schemas.microsoft.com/office/word/2015/wordml/symex" xmlns:wpg="http://schemas.microsoft.com/office/word/2010/wordprocessingGroup" xmlns:wpi="http://schemas.microsoft.com/office/word/2010/wordprocessingInk" xmlns:wne="http://schemas.microsoft.com/office/word/2006/wordml" xmlns:wps="http://schemas.microsoft.com/office/word/2010/wordprocessingShape" mc:Ignorable="w14 w15 w16se w16cid w16 w16cex w16sdtdh wp14">
   <w:footnote w:type="separator" w:id="-1">
     <w:p>
       <w:r>
@@ -7669,7 +8667,7 @@
 </file>
 
 <file path=word/header1.xml><?xml version="1.0" encoding="utf-8"?>
-<w:hdr xmlns:wpc="http://schemas.microsoft.com/office/word/2010/wordprocessingCanvas" xmlns:cx="http://schemas.microsoft.com/office/drawing/2014/chartex" xmlns:cx1="http://schemas.microsoft.com/office/drawing/2015/9/8/chartex" xmlns:cx2="http://schemas.microsoft.com/office/drawing/2015/10/21/chartex" xmlns:cx3="http://schemas.microsoft.com/office/drawing/2016/5/9/chartex" xmlns:cx4="http://schemas.microsoft.com/office/drawing/2016/5/10/chartex" xmlns:cx5="http://schemas.microsoft.com/office/drawing/2016/5/11/chartex" xmlns:cx6="http://schemas.microsoft.com/office/drawing/2016/5/12/chartex" xmlns:cx7="http://schemas.microsoft.com/office/drawing/2016/5/13/chartex" xmlns:cx8="http://schemas.microsoft.com/office/drawing/2016/5/14/chartex" xmlns:mc="http://schemas.openxmlformats.org/markup-compatibility/2006" xmlns:aink="http://schemas.microsoft.com/office/drawing/2016/ink" xmlns:am3d="http://schemas.microsoft.com/office/drawing/2017/model3d" xmlns:o="urn:schemas-microsoft-com:office:office" xmlns:oel="http://schemas.microsoft.com/office/2019/extlst" xmlns:r="http://schemas.openxmlformats.org/officeDocument/2006/relationships" xmlns:m="http://schemas.openxmlformats.org/officeDocument/2006/math" xmlns:v="urn:schemas-microsoft-com:vml" xmlns:wp14="http://schemas.microsoft.com/office/word/2010/wordprocessingDrawing" xmlns:wp="http://schemas.openxmlformats.org/drawingml/2006/wordprocessingDrawing" xmlns:w10="urn:schemas-microsoft-com:office:word" xmlns:w="http://schemas.openxmlformats.org/wordprocessingml/2006/main" xmlns:w14="http://schemas.microsoft.com/office/word/2010/wordml" xmlns:w15="http://schemas.microsoft.com/office/word/2012/wordml" xmlns:w16cex="http://schemas.microsoft.com/office/word/2018/wordml/cex" xmlns:w16cid="http://schemas.microsoft.com/office/word/2016/wordml/cid" xmlns:w16="http://schemas.microsoft.com/office/word/2018/wordml" xmlns:w16du="http://schemas.microsoft.com/office/word/2023/wordml/word16du" xmlns:w16sdtdh="http://schemas.microsoft.com/office/word/2020/wordml/sdtdatahash" xmlns:w16se="http://schemas.microsoft.com/office/word/2015/wordml/symex" xmlns:wpg="http://schemas.microsoft.com/office/word/2010/wordprocessingGroup" xmlns:wpi="http://schemas.microsoft.com/office/word/2010/wordprocessingInk" xmlns:wne="http://schemas.microsoft.com/office/word/2006/wordml" xmlns:wps="http://schemas.microsoft.com/office/word/2010/wordprocessingShape" mc:Ignorable="w14 w15 w16se w16cid w16 w16cex w16sdtdh w16du wp14">
+<w:hdr xmlns:wpc="http://schemas.microsoft.com/office/word/2010/wordprocessingCanvas" xmlns:cx="http://schemas.microsoft.com/office/drawing/2014/chartex" xmlns:cx1="http://schemas.microsoft.com/office/drawing/2015/9/8/chartex" xmlns:cx2="http://schemas.microsoft.com/office/drawing/2015/10/21/chartex" xmlns:cx3="http://schemas.microsoft.com/office/drawing/2016/5/9/chartex" xmlns:cx4="http://schemas.microsoft.com/office/drawing/2016/5/10/chartex" xmlns:cx5="http://schemas.microsoft.com/office/drawing/2016/5/11/chartex" xmlns:cx6="http://schemas.microsoft.com/office/drawing/2016/5/12/chartex" xmlns:cx7="http://schemas.microsoft.com/office/drawing/2016/5/13/chartex" xmlns:cx8="http://schemas.microsoft.com/office/drawing/2016/5/14/chartex" xmlns:mc="http://schemas.openxmlformats.org/markup-compatibility/2006" xmlns:aink="http://schemas.microsoft.com/office/drawing/2016/ink" xmlns:am3d="http://schemas.microsoft.com/office/drawing/2017/model3d" xmlns:o="urn:schemas-microsoft-com:office:office" xmlns:oel="http://schemas.microsoft.com/office/2019/extlst" xmlns:r="http://schemas.openxmlformats.org/officeDocument/2006/relationships" xmlns:m="http://schemas.openxmlformats.org/officeDocument/2006/math" xmlns:v="urn:schemas-microsoft-com:vml" xmlns:wp14="http://schemas.microsoft.com/office/word/2010/wordprocessingDrawing" xmlns:wp="http://schemas.openxmlformats.org/drawingml/2006/wordprocessingDrawing" xmlns:w10="urn:schemas-microsoft-com:office:word" xmlns:w="http://schemas.openxmlformats.org/wordprocessingml/2006/main" xmlns:w14="http://schemas.microsoft.com/office/word/2010/wordml" xmlns:w15="http://schemas.microsoft.com/office/word/2012/wordml" xmlns:w16cex="http://schemas.microsoft.com/office/word/2018/wordml/cex" xmlns:w16cid="http://schemas.microsoft.com/office/word/2016/wordml/cid" xmlns:w16="http://schemas.microsoft.com/office/word/2018/wordml" xmlns:w16sdtdh="http://schemas.microsoft.com/office/word/2020/wordml/sdtdatahash" xmlns:w16se="http://schemas.microsoft.com/office/word/2015/wordml/symex" xmlns:wpg="http://schemas.microsoft.com/office/word/2010/wordprocessingGroup" xmlns:wpi="http://schemas.microsoft.com/office/word/2010/wordprocessingInk" xmlns:wne="http://schemas.microsoft.com/office/word/2006/wordml" xmlns:wps="http://schemas.microsoft.com/office/word/2010/wordprocessingShape" mc:Ignorable="w14 w15 w16se w16cid w16 w16cex w16sdtdh wp14">
   <w:p>
     <w:pPr>
       <w:pStyle w:val="Header"/>
@@ -7684,7 +8682,7 @@
 </file>
 
 <file path=word/numbering.xml><?xml version="1.0" encoding="utf-8"?>
-<w:numbering xmlns:wpc="http://schemas.microsoft.com/office/word/2010/wordprocessingCanvas" xmlns:cx="http://schemas.microsoft.com/office/drawing/2014/chartex" xmlns:cx1="http://schemas.microsoft.com/office/drawing/2015/9/8/chartex" xmlns:cx2="http://schemas.microsoft.com/office/drawing/2015/10/21/chartex" xmlns:cx3="http://schemas.microsoft.com/office/drawing/2016/5/9/chartex" xmlns:cx4="http://schemas.microsoft.com/office/drawing/2016/5/10/chartex" xmlns:cx5="http://schemas.microsoft.com/office/drawing/2016/5/11/chartex" xmlns:cx6="http://schemas.microsoft.com/office/drawing/2016/5/12/chartex" xmlns:cx7="http://schemas.microsoft.com/office/drawing/2016/5/13/chartex" xmlns:cx8="http://schemas.microsoft.com/office/drawing/2016/5/14/chartex" xmlns:mc="http://schemas.openxmlformats.org/markup-compatibility/2006" xmlns:aink="http://schemas.microsoft.com/office/drawing/2016/ink" xmlns:am3d="http://schemas.microsoft.com/office/drawing/2017/model3d" xmlns:o="urn:schemas-microsoft-com:office:office" xmlns:oel="http://schemas.microsoft.com/office/2019/extlst" xmlns:r="http://schemas.openxmlformats.org/officeDocument/2006/relationships" xmlns:m="http://schemas.openxmlformats.org/officeDocument/2006/math" xmlns:v="urn:schemas-microsoft-com:vml" xmlns:wp14="http://schemas.microsoft.com/office/word/2010/wordprocessingDrawing" xmlns:wp="http://schemas.openxmlformats.org/drawingml/2006/wordprocessingDrawing" xmlns:w10="urn:schemas-microsoft-com:office:word" xmlns:w="http://schemas.openxmlformats.org/wordprocessingml/2006/main" xmlns:w14="http://schemas.microsoft.com/office/word/2010/wordml" xmlns:w15="http://schemas.microsoft.com/office/word/2012/wordml" xmlns:w16cex="http://schemas.microsoft.com/office/word/2018/wordml/cex" xmlns:w16cid="http://schemas.microsoft.com/office/word/2016/wordml/cid" xmlns:w16="http://schemas.microsoft.com/office/word/2018/wordml" xmlns:w16du="http://schemas.microsoft.com/office/word/2023/wordml/word16du" xmlns:w16sdtdh="http://schemas.microsoft.com/office/word/2020/wordml/sdtdatahash" xmlns:w16se="http://schemas.microsoft.com/office/word/2015/wordml/symex" xmlns:wpg="http://schemas.microsoft.com/office/word/2010/wordprocessingGroup" xmlns:wpi="http://schemas.microsoft.com/office/word/2010/wordprocessingInk" xmlns:wne="http://schemas.microsoft.com/office/word/2006/wordml" xmlns:wps="http://schemas.microsoft.com/office/word/2010/wordprocessingShape" mc:Ignorable="w14 w15 w16se w16cid w16 w16cex w16sdtdh w16du wp14">
+<w:numbering xmlns:wpc="http://schemas.microsoft.com/office/word/2010/wordprocessingCanvas" xmlns:cx="http://schemas.microsoft.com/office/drawing/2014/chartex" xmlns:cx1="http://schemas.microsoft.com/office/drawing/2015/9/8/chartex" xmlns:cx2="http://schemas.microsoft.com/office/drawing/2015/10/21/chartex" xmlns:cx3="http://schemas.microsoft.com/office/drawing/2016/5/9/chartex" xmlns:cx4="http://schemas.microsoft.com/office/drawing/2016/5/10/chartex" xmlns:cx5="http://schemas.microsoft.com/office/drawing/2016/5/11/chartex" xmlns:cx6="http://schemas.microsoft.com/office/drawing/2016/5/12/chartex" xmlns:cx7="http://schemas.microsoft.com/office/drawing/2016/5/13/chartex" xmlns:cx8="http://schemas.microsoft.com/office/drawing/2016/5/14/chartex" xmlns:mc="http://schemas.openxmlformats.org/markup-compatibility/2006" xmlns:aink="http://schemas.microsoft.com/office/drawing/2016/ink" xmlns:am3d="http://schemas.microsoft.com/office/drawing/2017/model3d" xmlns:o="urn:schemas-microsoft-com:office:office" xmlns:oel="http://schemas.microsoft.com/office/2019/extlst" xmlns:r="http://schemas.openxmlformats.org/officeDocument/2006/relationships" xmlns:m="http://schemas.openxmlformats.org/officeDocument/2006/math" xmlns:v="urn:schemas-microsoft-com:vml" xmlns:wp14="http://schemas.microsoft.com/office/word/2010/wordprocessingDrawing" xmlns:wp="http://schemas.openxmlformats.org/drawingml/2006/wordprocessingDrawing" xmlns:w10="urn:schemas-microsoft-com:office:word" xmlns:w="http://schemas.openxmlformats.org/wordprocessingml/2006/main" xmlns:w14="http://schemas.microsoft.com/office/word/2010/wordml" xmlns:w15="http://schemas.microsoft.com/office/word/2012/wordml" xmlns:w16cex="http://schemas.microsoft.com/office/word/2018/wordml/cex" xmlns:w16cid="http://schemas.microsoft.com/office/word/2016/wordml/cid" xmlns:w16="http://schemas.microsoft.com/office/word/2018/wordml" xmlns:w16sdtdh="http://schemas.microsoft.com/office/word/2020/wordml/sdtdatahash" xmlns:w16se="http://schemas.microsoft.com/office/word/2015/wordml/symex" xmlns:wpg="http://schemas.microsoft.com/office/word/2010/wordprocessingGroup" xmlns:wpi="http://schemas.microsoft.com/office/word/2010/wordprocessingInk" xmlns:wne="http://schemas.microsoft.com/office/word/2006/wordml" xmlns:wps="http://schemas.microsoft.com/office/word/2010/wordprocessingShape" mc:Ignorable="w14 w15 w16se w16cid w16 w16cex w16sdtdh wp14">
   <w:abstractNum w:abstractNumId="0" w15:restartNumberingAfterBreak="0">
     <w:nsid w:val="13025C4E"/>
     <w:multiLevelType w:val="multilevel"/>
@@ -9088,8 +10086,16 @@
 </w:numbering>
 </file>
 
+<file path=word/people.xml><?xml version="1.0" encoding="utf-8"?>
+<w15:people xmlns:wpc="http://schemas.microsoft.com/office/word/2010/wordprocessingCanvas" xmlns:cx="http://schemas.microsoft.com/office/drawing/2014/chartex" xmlns:cx1="http://schemas.microsoft.com/office/drawing/2015/9/8/chartex" xmlns:cx2="http://schemas.microsoft.com/office/drawing/2015/10/21/chartex" xmlns:cx3="http://schemas.microsoft.com/office/drawing/2016/5/9/chartex" xmlns:cx4="http://schemas.microsoft.com/office/drawing/2016/5/10/chartex" xmlns:cx5="http://schemas.microsoft.com/office/drawing/2016/5/11/chartex" xmlns:cx6="http://schemas.microsoft.com/office/drawing/2016/5/12/chartex" xmlns:cx7="http://schemas.microsoft.com/office/drawing/2016/5/13/chartex" xmlns:cx8="http://schemas.microsoft.com/office/drawing/2016/5/14/chartex" xmlns:mc="http://schemas.openxmlformats.org/markup-compatibility/2006" xmlns:aink="http://schemas.microsoft.com/office/drawing/2016/ink" xmlns:am3d="http://schemas.microsoft.com/office/drawing/2017/model3d" xmlns:o="urn:schemas-microsoft-com:office:office" xmlns:oel="http://schemas.microsoft.com/office/2019/extlst" xmlns:r="http://schemas.openxmlformats.org/officeDocument/2006/relationships" xmlns:m="http://schemas.openxmlformats.org/officeDocument/2006/math" xmlns:v="urn:schemas-microsoft-com:vml" xmlns:wp14="http://schemas.microsoft.com/office/word/2010/wordprocessingDrawing" xmlns:wp="http://schemas.openxmlformats.org/drawingml/2006/wordprocessingDrawing" xmlns:w10="urn:schemas-microsoft-com:office:word" xmlns:w="http://schemas.openxmlformats.org/wordprocessingml/2006/main" xmlns:w14="http://schemas.microsoft.com/office/word/2010/wordml" xmlns:w15="http://schemas.microsoft.com/office/word/2012/wordml" xmlns:w16cex="http://schemas.microsoft.com/office/word/2018/wordml/cex" xmlns:w16cid="http://schemas.microsoft.com/office/word/2016/wordml/cid" xmlns:w16="http://schemas.microsoft.com/office/word/2018/wordml" xmlns:w16sdtdh="http://schemas.microsoft.com/office/word/2020/wordml/sdtdatahash" xmlns:w16se="http://schemas.microsoft.com/office/word/2015/wordml/symex" xmlns:wpg="http://schemas.microsoft.com/office/word/2010/wordprocessingGroup" xmlns:wpi="http://schemas.microsoft.com/office/word/2010/wordprocessingInk" xmlns:wne="http://schemas.microsoft.com/office/word/2006/wordml" xmlns:wps="http://schemas.microsoft.com/office/word/2010/wordprocessingShape" mc:Ignorable="w14 w15 w16se w16cid w16 w16cex w16sdtdh wp14">
+  <w15:person w15:author="Ａｎｄｉｆａｌｌｉｈ Ｎｏｏｒ ＭＡＬＥＬＡ(is0751hr)">
+    <w15:presenceInfo w15:providerId="AD" w15:userId="S::is0751hr@ed.ritsumei.ac.jp::f06ede09-9df0-4de5-a190-3a29d723a7d4"/>
+  </w15:person>
+</w15:people>
+</file>
+
 <file path=word/styles.xml><?xml version="1.0" encoding="utf-8"?>
-<w:styles xmlns:mc="http://schemas.openxmlformats.org/markup-compatibility/2006" xmlns:r="http://schemas.openxmlformats.org/officeDocument/2006/relationships" xmlns:w="http://schemas.openxmlformats.org/wordprocessingml/2006/main" xmlns:w14="http://schemas.microsoft.com/office/word/2010/wordml" xmlns:w15="http://schemas.microsoft.com/office/word/2012/wordml" xmlns:w16cex="http://schemas.microsoft.com/office/word/2018/wordml/cex" xmlns:w16cid="http://schemas.microsoft.com/office/word/2016/wordml/cid" xmlns:w16="http://schemas.microsoft.com/office/word/2018/wordml" xmlns:w16du="http://schemas.microsoft.com/office/word/2023/wordml/word16du" xmlns:w16sdtdh="http://schemas.microsoft.com/office/word/2020/wordml/sdtdatahash" xmlns:w16se="http://schemas.microsoft.com/office/word/2015/wordml/symex" mc:Ignorable="w14 w15 w16se w16cid w16 w16cex w16sdtdh w16du">
+<w:styles xmlns:mc="http://schemas.openxmlformats.org/markup-compatibility/2006" xmlns:r="http://schemas.openxmlformats.org/officeDocument/2006/relationships" xmlns:w="http://schemas.openxmlformats.org/wordprocessingml/2006/main" xmlns:w14="http://schemas.microsoft.com/office/word/2010/wordml" xmlns:w15="http://schemas.microsoft.com/office/word/2012/wordml" xmlns:w16cex="http://schemas.microsoft.com/office/word/2018/wordml/cex" xmlns:w16cid="http://schemas.microsoft.com/office/word/2016/wordml/cid" xmlns:w16="http://schemas.microsoft.com/office/word/2018/wordml" xmlns:w16sdtdh="http://schemas.microsoft.com/office/word/2020/wordml/sdtdatahash" xmlns:w16se="http://schemas.microsoft.com/office/word/2015/wordml/symex" mc:Ignorable="w14 w15 w16se w16cid w16 w16cex w16sdtdh">
   <w:docDefaults>
     <w:rPrDefault>
       <w:rPr>
@@ -9517,6 +10523,7 @@
   <w:style w:type="character" w:default="1" w:styleId="DefaultParagraphFont">
     <w:name w:val="Default Paragraph Font"/>
     <w:uiPriority w:val="1"/>
+    <w:semiHidden/>
     <w:unhideWhenUsed/>
   </w:style>
   <w:style w:type="table" w:default="1" w:styleId="TableNormal">
@@ -9767,6 +10774,71 @@
         </w:tcBorders>
       </w:tcPr>
     </w:tblStylePr>
+  </w:style>
+  <w:style w:type="character" w:styleId="CommentReference">
+    <w:name w:val="annotation reference"/>
+    <w:basedOn w:val="DefaultParagraphFont"/>
+    <w:uiPriority w:val="99"/>
+    <w:semiHidden/>
+    <w:unhideWhenUsed/>
+    <w:rsid w:val="00072722"/>
+    <w:rPr>
+      <w:sz w:val="16"/>
+      <w:szCs w:val="16"/>
+    </w:rPr>
+  </w:style>
+  <w:style w:type="paragraph" w:styleId="CommentText">
+    <w:name w:val="annotation text"/>
+    <w:basedOn w:val="Normal"/>
+    <w:link w:val="CommentTextChar"/>
+    <w:uiPriority w:val="99"/>
+    <w:semiHidden/>
+    <w:unhideWhenUsed/>
+    <w:rsid w:val="00072722"/>
+    <w:rPr>
+      <w:sz w:val="20"/>
+      <w:szCs w:val="20"/>
+    </w:rPr>
+  </w:style>
+  <w:style w:type="character" w:customStyle="1" w:styleId="CommentTextChar">
+    <w:name w:val="Comment Text Char"/>
+    <w:basedOn w:val="DefaultParagraphFont"/>
+    <w:link w:val="CommentText"/>
+    <w:uiPriority w:val="99"/>
+    <w:semiHidden/>
+    <w:rsid w:val="00072722"/>
+    <w:rPr>
+      <w:sz w:val="20"/>
+      <w:szCs w:val="20"/>
+    </w:rPr>
+  </w:style>
+  <w:style w:type="paragraph" w:styleId="CommentSubject">
+    <w:name w:val="annotation subject"/>
+    <w:basedOn w:val="CommentText"/>
+    <w:next w:val="CommentText"/>
+    <w:link w:val="CommentSubjectChar"/>
+    <w:uiPriority w:val="99"/>
+    <w:semiHidden/>
+    <w:unhideWhenUsed/>
+    <w:rsid w:val="00072722"/>
+    <w:rPr>
+      <w:b/>
+      <w:bCs/>
+    </w:rPr>
+  </w:style>
+  <w:style w:type="character" w:customStyle="1" w:styleId="CommentSubjectChar">
+    <w:name w:val="Comment Subject Char"/>
+    <w:basedOn w:val="CommentTextChar"/>
+    <w:link w:val="CommentSubject"/>
+    <w:uiPriority w:val="99"/>
+    <w:semiHidden/>
+    <w:rsid w:val="00072722"/>
+    <w:rPr>
+      <w:b/>
+      <w:bCs/>
+      <w:sz w:val="20"/>
+      <w:szCs w:val="20"/>
+    </w:rPr>
   </w:style>
 </w:styles>
 </file>

</xml_diff>